<commit_message>
Saving before meeting with Kate
</commit_message>
<xml_diff>
--- a/Record of Activity.docx
+++ b/Record of Activity.docx
@@ -520,23 +520,7 @@
           <w:sz w:val="20"/>
           <w:szCs w:val="16"/>
         </w:rPr>
-        <w:t>. I tried some simple examples of computing zigzag persistence and also tried to apply the Diamond Principle. I proved an easy case of the Diamond Principle by utilizing the Mayer-</w:t>
-      </w:r>
-      <w:proofErr w:type="spellStart"/>
-      <w:r>
-        <w:rPr>
-          <w:sz w:val="20"/>
-          <w:szCs w:val="16"/>
-        </w:rPr>
-        <w:t>Vietoris</w:t>
-      </w:r>
-      <w:proofErr w:type="spellEnd"/>
-      <w:r>
-        <w:rPr>
-          <w:sz w:val="20"/>
-          <w:szCs w:val="16"/>
-        </w:rPr>
-        <w:t xml:space="preserve"> long exact sequence, as suggested in th</w:t>
+        <w:t>. I tried some simple examples of computing zigzag persistence and also tried to apply the Diamond Principle. I proved an easy case of the Diamond Principle by utilizing the Mayer-Vietoris long exact sequence, as suggested in th</w:t>
       </w:r>
       <w:r>
         <w:rPr>
@@ -936,25 +920,7 @@
           <w:sz w:val="20"/>
           <w:szCs w:val="16"/>
         </w:rPr>
-        <w:t xml:space="preserve">in Julia using </w:t>
-      </w:r>
-      <w:proofErr w:type="spellStart"/>
-      <w:r>
-        <w:rPr>
-          <w:rFonts w:eastAsiaTheme="minorEastAsia"/>
-          <w:sz w:val="20"/>
-          <w:szCs w:val="16"/>
-        </w:rPr>
-        <w:t>Djikstra’s</w:t>
-      </w:r>
-      <w:proofErr w:type="spellEnd"/>
-      <w:r>
-        <w:rPr>
-          <w:rFonts w:eastAsiaTheme="minorEastAsia"/>
-          <w:sz w:val="20"/>
-          <w:szCs w:val="16"/>
-        </w:rPr>
-        <w:t xml:space="preserve"> Algorithm, which is pre-existing code. Since the function </w:t>
+        <w:t xml:space="preserve">in Julia using Djikstra’s Algorithm, which is pre-existing code. Since the function </w:t>
       </w:r>
       <m:oMath>
         <m:sSub>
@@ -1419,25 +1385,7 @@
           <w:sz w:val="20"/>
           <w:szCs w:val="16"/>
         </w:rPr>
-        <w:t xml:space="preserve"> </w:t>
-      </w:r>
-      <w:proofErr w:type="spellStart"/>
-      <w:r>
-        <w:rPr>
-          <w:rFonts w:eastAsiaTheme="minorEastAsia"/>
-          <w:sz w:val="20"/>
-          <w:szCs w:val="16"/>
-        </w:rPr>
-        <w:t>sublevelsets</w:t>
-      </w:r>
-      <w:proofErr w:type="spellEnd"/>
-      <w:r>
-        <w:rPr>
-          <w:rFonts w:eastAsiaTheme="minorEastAsia"/>
-          <w:sz w:val="20"/>
-          <w:szCs w:val="16"/>
-        </w:rPr>
-        <w:t xml:space="preserve">, we had to have </w:t>
+        <w:t xml:space="preserve"> sublevelsets, we had to have </w:t>
       </w:r>
       <m:oMath>
         <m:sSubSup>
@@ -1620,25 +1568,7 @@
           <w:sz w:val="20"/>
           <w:szCs w:val="16"/>
         </w:rPr>
-        <w:t xml:space="preserve">Kate and I spoke to Marian over Zoom and discussed some of the overarching goals of the project. He gave me access to the </w:t>
-      </w:r>
-      <w:proofErr w:type="spellStart"/>
-      <w:r>
-        <w:rPr>
-          <w:rFonts w:eastAsiaTheme="minorEastAsia"/>
-          <w:sz w:val="20"/>
-          <w:szCs w:val="16"/>
-        </w:rPr>
-        <w:t>Jupyter</w:t>
-      </w:r>
-      <w:proofErr w:type="spellEnd"/>
-      <w:r>
-        <w:rPr>
-          <w:rFonts w:eastAsiaTheme="minorEastAsia"/>
-          <w:sz w:val="20"/>
-          <w:szCs w:val="16"/>
-        </w:rPr>
-        <w:t xml:space="preserve"> notebook he used to generate the example graphs I’ve been working with. He has confirmed that a bridge is a vertex, not a</w:t>
+        <w:t>Kate and I spoke to Marian over Zoom and discussed some of the overarching goals of the project. He gave me access to the Jupyter notebook he used to generate the example graphs I’ve been working with. He has confirmed that a bridge is a vertex, not a</w:t>
       </w:r>
       <w:r>
         <w:rPr>
@@ -7298,25 +7228,7 @@
           <w:sz w:val="20"/>
           <w:szCs w:val="16"/>
         </w:rPr>
-        <w:t xml:space="preserve">The spectral gap measures how well the graph can be </w:t>
-      </w:r>
-      <w:proofErr w:type="spellStart"/>
-      <w:r>
-        <w:rPr>
-          <w:rFonts w:eastAsiaTheme="minorEastAsia"/>
-          <w:sz w:val="20"/>
-          <w:szCs w:val="16"/>
-        </w:rPr>
-        <w:t>bipartitioned</w:t>
-      </w:r>
-      <w:proofErr w:type="spellEnd"/>
-      <w:r>
-        <w:rPr>
-          <w:rFonts w:eastAsiaTheme="minorEastAsia"/>
-          <w:sz w:val="20"/>
-          <w:szCs w:val="16"/>
-        </w:rPr>
-        <w:t>, with smaller values of the spectral gap indicating there are only a few edges that need to be removed to divide the graph into two clusters. Below are the values of the spectral gap for the six example graphs from Week 4:</w:t>
+        <w:t>The spectral gap measures how well the graph can be bipartitioned, with smaller values of the spectral gap indicating there are only a few edges that need to be removed to divide the graph into two clusters. Below are the values of the spectral gap for the six example graphs from Week 4:</w:t>
       </w:r>
     </w:p>
     <w:tbl>
@@ -8348,25 +8260,7 @@
           <w:szCs w:val="16"/>
         </w:rPr>
         <w:lastRenderedPageBreak/>
-        <w:t xml:space="preserve">There is a graph constant called the </w:t>
-      </w:r>
-      <w:proofErr w:type="spellStart"/>
-      <w:r>
-        <w:rPr>
-          <w:rFonts w:eastAsiaTheme="minorEastAsia"/>
-          <w:sz w:val="20"/>
-          <w:szCs w:val="16"/>
-        </w:rPr>
-        <w:t>Cheeger</w:t>
-      </w:r>
-      <w:proofErr w:type="spellEnd"/>
-      <w:r>
-        <w:rPr>
-          <w:rFonts w:eastAsiaTheme="minorEastAsia"/>
-          <w:sz w:val="20"/>
-          <w:szCs w:val="16"/>
-        </w:rPr>
-        <w:t xml:space="preserve"> constant. For a set of vertices </w:t>
+        <w:t xml:space="preserve">There is a graph constant called the Cheeger constant. For a set of vertices </w:t>
       </w:r>
       <m:oMath>
         <m:r>
@@ -8839,25 +8733,7 @@
           <w:sz w:val="20"/>
           <w:szCs w:val="16"/>
         </w:rPr>
-        <w:t xml:space="preserve">The </w:t>
-      </w:r>
-      <w:proofErr w:type="spellStart"/>
-      <w:r>
-        <w:rPr>
-          <w:rFonts w:eastAsiaTheme="minorEastAsia"/>
-          <w:sz w:val="20"/>
-          <w:szCs w:val="16"/>
-        </w:rPr>
-        <w:t>Cheeger</w:t>
-      </w:r>
-      <w:proofErr w:type="spellEnd"/>
-      <w:r>
-        <w:rPr>
-          <w:rFonts w:eastAsiaTheme="minorEastAsia"/>
-          <w:sz w:val="20"/>
-          <w:szCs w:val="16"/>
-        </w:rPr>
-        <w:t xml:space="preserve"> constant is strictly positive if and only if </w:t>
+        <w:t xml:space="preserve">The Cheeger constant is strictly positive if and only if </w:t>
       </w:r>
       <w:r>
         <w:rPr>
@@ -8883,25 +8759,7 @@
           <w:sz w:val="20"/>
           <w:szCs w:val="16"/>
         </w:rPr>
-        <w:t xml:space="preserve"> is connected. We probably won’t end up using the </w:t>
-      </w:r>
-      <w:proofErr w:type="spellStart"/>
-      <w:r>
-        <w:rPr>
-          <w:rFonts w:eastAsiaTheme="minorEastAsia"/>
-          <w:sz w:val="20"/>
-          <w:szCs w:val="16"/>
-        </w:rPr>
-        <w:t>Cheeger</w:t>
-      </w:r>
-      <w:proofErr w:type="spellEnd"/>
-      <w:r>
-        <w:rPr>
-          <w:rFonts w:eastAsiaTheme="minorEastAsia"/>
-          <w:sz w:val="20"/>
-          <w:szCs w:val="16"/>
-        </w:rPr>
-        <w:t xml:space="preserve"> constant because it doesn’t give much information except that, for small values of </w:t>
+        <w:t xml:space="preserve"> is connected. We probably won’t end up using the Cheeger constant because it doesn’t give much information except that, for small values of </w:t>
       </w:r>
       <m:oMath>
         <m:r>
@@ -8978,23 +8836,7 @@
           <w:sz w:val="20"/>
           <w:szCs w:val="16"/>
         </w:rPr>
-        <w:t xml:space="preserve">his </w:t>
-      </w:r>
-      <w:proofErr w:type="spellStart"/>
-      <w:r>
-        <w:rPr>
-          <w:sz w:val="20"/>
-          <w:szCs w:val="16"/>
-        </w:rPr>
-        <w:t>Jupyter</w:t>
-      </w:r>
-      <w:proofErr w:type="spellEnd"/>
-      <w:r>
-        <w:rPr>
-          <w:sz w:val="20"/>
-          <w:szCs w:val="16"/>
-        </w:rPr>
-        <w:t xml:space="preserve"> code is specifically written to generate graphs with two clusters and bridges between them (with this in mind, I don’t really understand how graph 5 was generated). However, he’s away right now so I won’t be testing that this week.</w:t>
+        <w:t>his Jupyter code is specifically written to generate graphs with two clusters and bridges between them (with this in mind, I don’t really understand how graph 5 was generated). However, he’s away right now so I won’t be testing that this week.</w:t>
       </w:r>
     </w:p>
     <w:p>
@@ -9017,39 +8859,7 @@
           <w:sz w:val="20"/>
           <w:szCs w:val="16"/>
         </w:rPr>
-        <w:t xml:space="preserve">Kate suggested I try using </w:t>
-      </w:r>
-      <w:proofErr w:type="spellStart"/>
-      <w:r>
-        <w:rPr>
-          <w:sz w:val="20"/>
-          <w:szCs w:val="16"/>
-        </w:rPr>
-        <w:t>superlevelsets</w:t>
-      </w:r>
-      <w:proofErr w:type="spellEnd"/>
-      <w:r>
-        <w:rPr>
-          <w:sz w:val="20"/>
-          <w:szCs w:val="16"/>
-        </w:rPr>
-        <w:t xml:space="preserve"> instead of </w:t>
-      </w:r>
-      <w:proofErr w:type="spellStart"/>
-      <w:r>
-        <w:rPr>
-          <w:sz w:val="20"/>
-          <w:szCs w:val="16"/>
-        </w:rPr>
-        <w:t>sublevelsets</w:t>
-      </w:r>
-      <w:proofErr w:type="spellEnd"/>
-      <w:r>
-        <w:rPr>
-          <w:sz w:val="20"/>
-          <w:szCs w:val="16"/>
-        </w:rPr>
-        <w:t>. This only requires a small modification to the code: as I remarked</w:t>
+        <w:t>Kate suggested I try using superlevelsets instead of sublevelsets. This only requires a small modification to the code: as I remarked</w:t>
       </w:r>
       <w:r>
         <w:rPr>
@@ -9181,23 +8991,7 @@
           <w:sz w:val="20"/>
           <w:szCs w:val="16"/>
         </w:rPr>
-        <w:t xml:space="preserve"> to be a subcomplex. For </w:t>
-      </w:r>
-      <w:proofErr w:type="spellStart"/>
-      <w:r>
-        <w:rPr>
-          <w:sz w:val="20"/>
-          <w:szCs w:val="16"/>
-        </w:rPr>
-        <w:t>superlevelsets</w:t>
-      </w:r>
-      <w:proofErr w:type="spellEnd"/>
-      <w:r>
-        <w:rPr>
-          <w:sz w:val="20"/>
-          <w:szCs w:val="16"/>
-        </w:rPr>
-        <w:t>, this means that we need to use min instead of max</w:t>
+        <w:t xml:space="preserve"> to be a subcomplex. For superlevelsets, this means that we need to use min instead of max</w:t>
       </w:r>
       <w:r>
         <w:rPr>
@@ -9274,23 +9068,7 @@
           <w:sz w:val="20"/>
           <w:szCs w:val="16"/>
         </w:rPr>
-        <w:t xml:space="preserve"> different, although there are still the same number of 1-cycles. Having run the </w:t>
-      </w:r>
-      <w:proofErr w:type="spellStart"/>
-      <w:r>
-        <w:rPr>
-          <w:sz w:val="20"/>
-          <w:szCs w:val="16"/>
-        </w:rPr>
-        <w:t>superlevelset</w:t>
-      </w:r>
-      <w:proofErr w:type="spellEnd"/>
-      <w:r>
-        <w:rPr>
-          <w:sz w:val="20"/>
-          <w:szCs w:val="16"/>
-        </w:rPr>
-        <w:t xml:space="preserve"> code on the example graphs, the algorithm</w:t>
+        <w:t xml:space="preserve"> different, although there are still the same number of 1-cycles. Having run the superlevelset code on the example graphs, the algorithm</w:t>
       </w:r>
       <w:r>
         <w:rPr>
@@ -9441,25 +9219,7 @@
           <w:sz w:val="20"/>
           <w:szCs w:val="16"/>
         </w:rPr>
-        <w:t xml:space="preserve">are good values for the </w:t>
-      </w:r>
-      <w:proofErr w:type="spellStart"/>
-      <w:r>
-        <w:rPr>
-          <w:rFonts w:eastAsiaTheme="minorEastAsia"/>
-          <w:sz w:val="20"/>
-          <w:szCs w:val="16"/>
-        </w:rPr>
-        <w:t>superlevelset</w:t>
-      </w:r>
-      <w:proofErr w:type="spellEnd"/>
-      <w:r>
-        <w:rPr>
-          <w:rFonts w:eastAsiaTheme="minorEastAsia"/>
-          <w:sz w:val="20"/>
-          <w:szCs w:val="16"/>
-        </w:rPr>
-        <w:t xml:space="preserve"> algorithm, which seems quite reasonable intuitively.</w:t>
+        <w:t>are good values for the superlevelset algorithm, which seems quite reasonable intuitively.</w:t>
       </w:r>
     </w:p>
     <w:p>
@@ -10233,6 +9993,9 @@
             </m:e>
           </m:d>
           <m:r>
+            <m:rPr>
+              <m:sty m:val="p"/>
+            </m:rPr>
             <w:rPr>
               <w:rFonts w:eastAsiaTheme="minorEastAsia"/>
               <w:sz w:val="20"/>
@@ -10402,6 +10165,9 @@
             </m:den>
           </m:f>
           <m:r>
+            <m:rPr>
+              <m:sty m:val="p"/>
+            </m:rPr>
             <w:rPr>
               <w:rFonts w:eastAsiaTheme="minorEastAsia"/>
               <w:sz w:val="20"/>
@@ -10841,6 +10607,7 @@
             </w:pPr>
             <w:r>
               <w:rPr>
+                <w:noProof/>
                 <w:sz w:val="20"/>
                 <w:szCs w:val="16"/>
               </w:rPr>
@@ -10927,6 +10694,7 @@
             </w:pPr>
             <w:r>
               <w:rPr>
+                <w:noProof/>
                 <w:sz w:val="20"/>
                 <w:szCs w:val="16"/>
               </w:rPr>
@@ -10987,6 +10755,7 @@
             </w:pPr>
             <w:r>
               <w:rPr>
+                <w:noProof/>
                 <w:sz w:val="20"/>
                 <w:szCs w:val="16"/>
               </w:rPr>
@@ -11075,6 +10844,7 @@
             </w:pPr>
             <w:r>
               <w:rPr>
+                <w:noProof/>
                 <w:sz w:val="20"/>
                 <w:szCs w:val="16"/>
               </w:rPr>
@@ -11161,6 +10931,7 @@
             </w:pPr>
             <w:r>
               <w:rPr>
+                <w:noProof/>
                 <w:sz w:val="20"/>
                 <w:szCs w:val="16"/>
               </w:rPr>
@@ -11221,6 +10992,7 @@
             </w:pPr>
             <w:r>
               <w:rPr>
+                <w:noProof/>
                 <w:sz w:val="20"/>
                 <w:szCs w:val="16"/>
               </w:rPr>
@@ -11309,6 +11081,7 @@
             </w:pPr>
             <w:r>
               <w:rPr>
+                <w:noProof/>
                 <w:sz w:val="20"/>
                 <w:szCs w:val="16"/>
               </w:rPr>
@@ -11395,6 +11168,7 @@
             </w:pPr>
             <w:r>
               <w:rPr>
+                <w:noProof/>
                 <w:sz w:val="20"/>
                 <w:szCs w:val="16"/>
               </w:rPr>
@@ -11455,6 +11229,7 @@
             </w:pPr>
             <w:r>
               <w:rPr>
+                <w:noProof/>
                 <w:sz w:val="20"/>
                 <w:szCs w:val="16"/>
               </w:rPr>
@@ -11543,6 +11318,7 @@
             </w:pPr>
             <w:r>
               <w:rPr>
+                <w:noProof/>
                 <w:sz w:val="20"/>
                 <w:szCs w:val="16"/>
               </w:rPr>
@@ -11629,6 +11405,7 @@
             </w:pPr>
             <w:r>
               <w:rPr>
+                <w:noProof/>
                 <w:sz w:val="20"/>
                 <w:szCs w:val="16"/>
               </w:rPr>
@@ -11710,6 +11487,7 @@
             </w:pPr>
             <w:r>
               <w:rPr>
+                <w:noProof/>
                 <w:sz w:val="20"/>
                 <w:szCs w:val="16"/>
               </w:rPr>
@@ -11797,6 +11575,7 @@
             </w:pPr>
             <w:r>
               <w:rPr>
+                <w:noProof/>
                 <w:sz w:val="20"/>
                 <w:szCs w:val="16"/>
               </w:rPr>
@@ -11857,6 +11636,7 @@
             </w:pPr>
             <w:r>
               <w:rPr>
+                <w:noProof/>
                 <w:sz w:val="20"/>
                 <w:szCs w:val="16"/>
               </w:rPr>
@@ -11945,6 +11725,7 @@
             </w:pPr>
             <w:r>
               <w:rPr>
+                <w:noProof/>
                 <w:sz w:val="20"/>
                 <w:szCs w:val="16"/>
               </w:rPr>
@@ -12031,6 +11812,7 @@
             </w:pPr>
             <w:r>
               <w:rPr>
+                <w:noProof/>
                 <w:sz w:val="20"/>
                 <w:szCs w:val="16"/>
               </w:rPr>
@@ -12091,6 +11873,7 @@
             </w:pPr>
             <w:r>
               <w:rPr>
+                <w:noProof/>
                 <w:sz w:val="20"/>
                 <w:szCs w:val="16"/>
               </w:rPr>
@@ -12180,7 +11963,21 @@
           <w:sz w:val="20"/>
           <w:szCs w:val="16"/>
         </w:rPr>
-        <w:t xml:space="preserve">Overnight, Atom (my IDE) wiped blank all of the files relating to the project, including the backups. According to online forums (e.g. </w:t>
+        <w:t xml:space="preserve">Overnight, Atom (my IDE) wiped blank all of the </w:t>
+      </w:r>
+      <w:r>
+        <w:rPr>
+          <w:sz w:val="20"/>
+          <w:szCs w:val="16"/>
+        </w:rPr>
+        <w:t>code</w:t>
+      </w:r>
+      <w:r>
+        <w:rPr>
+          <w:sz w:val="20"/>
+          <w:szCs w:val="16"/>
+        </w:rPr>
+        <w:t xml:space="preserve"> relating to the project, including the backups. According to online forums (e.g. </w:t>
       </w:r>
       <w:hyperlink r:id="rId34" w:history="1">
         <w:r>
@@ -12197,8 +11994,566 @@
           <w:sz w:val="20"/>
           <w:szCs w:val="16"/>
         </w:rPr>
-        <w:t xml:space="preserve">), Atom deletes the local copy of a file before saving the new one. However, if the IDE is interrupted in between these two processes, all copies of the file are lost. A Windows update was performed while I was asleep WITHOUT PERMISSION. I spent all of day (Thursday) rewriting code based </w:t>
-      </w:r>
+        <w:t>), Atom deletes the local copy of a file before saving the new one. However, if the IDE is interrupted in between these two processes, all copies of the file are lost. A Windows update was performed while I was aslee</w:t>
+      </w:r>
+      <w:r>
+        <w:rPr>
+          <w:sz w:val="20"/>
+          <w:szCs w:val="16"/>
+        </w:rPr>
+        <w:t>p and it interrupted these processes</w:t>
+      </w:r>
+      <w:r>
+        <w:rPr>
+          <w:sz w:val="20"/>
+          <w:szCs w:val="16"/>
+        </w:rPr>
+        <w:t xml:space="preserve">. I spent all of </w:t>
+      </w:r>
+      <w:r>
+        <w:rPr>
+          <w:sz w:val="20"/>
+          <w:szCs w:val="16"/>
+        </w:rPr>
+        <w:t>yester</w:t>
+      </w:r>
+      <w:r>
+        <w:rPr>
+          <w:sz w:val="20"/>
+          <w:szCs w:val="16"/>
+        </w:rPr>
+        <w:t xml:space="preserve">day (Thursday) </w:t>
+      </w:r>
+      <w:r>
+        <w:rPr>
+          <w:sz w:val="20"/>
+          <w:szCs w:val="16"/>
+        </w:rPr>
+        <w:t xml:space="preserve">and today </w:t>
+      </w:r>
+      <w:r>
+        <w:rPr>
+          <w:sz w:val="20"/>
+          <w:szCs w:val="16"/>
+        </w:rPr>
+        <w:t xml:space="preserve">rewriting </w:t>
+      </w:r>
+      <w:r>
+        <w:rPr>
+          <w:sz w:val="20"/>
+          <w:szCs w:val="16"/>
+        </w:rPr>
+        <w:t xml:space="preserve">the </w:t>
+      </w:r>
+      <w:r>
+        <w:rPr>
+          <w:sz w:val="20"/>
+          <w:szCs w:val="16"/>
+        </w:rPr>
+        <w:t xml:space="preserve">code based </w:t>
+      </w:r>
+      <w:r>
+        <w:rPr>
+          <w:sz w:val="20"/>
+          <w:szCs w:val="16"/>
+        </w:rPr>
+        <w:t>on my memory and these records.</w:t>
+      </w:r>
+    </w:p>
+    <w:p>
+      <w:pPr>
+        <w:tabs>
+          <w:tab w:val="left" w:pos="6143"/>
+        </w:tabs>
+        <w:rPr>
+          <w:sz w:val="20"/>
+          <w:szCs w:val="16"/>
+        </w:rPr>
+      </w:pPr>
+    </w:p>
+    <w:p>
+      <w:pPr>
+        <w:tabs>
+          <w:tab w:val="left" w:pos="6143"/>
+        </w:tabs>
+        <w:rPr>
+          <w:sz w:val="20"/>
+          <w:szCs w:val="16"/>
+        </w:rPr>
+      </w:pPr>
+    </w:p>
+    <w:p>
+      <w:pPr>
+        <w:tabs>
+          <w:tab w:val="left" w:pos="6143"/>
+        </w:tabs>
+        <w:rPr>
+          <w:sz w:val="20"/>
+          <w:szCs w:val="16"/>
+        </w:rPr>
+      </w:pPr>
+    </w:p>
+    <w:p>
+      <w:pPr>
+        <w:tabs>
+          <w:tab w:val="left" w:pos="6143"/>
+        </w:tabs>
+        <w:rPr>
+          <w:sz w:val="20"/>
+          <w:szCs w:val="16"/>
+        </w:rPr>
+      </w:pPr>
+    </w:p>
+    <w:p>
+      <w:pPr>
+        <w:tabs>
+          <w:tab w:val="left" w:pos="6143"/>
+        </w:tabs>
+        <w:rPr>
+          <w:sz w:val="20"/>
+          <w:szCs w:val="16"/>
+        </w:rPr>
+      </w:pPr>
+    </w:p>
+    <w:p>
+      <w:pPr>
+        <w:tabs>
+          <w:tab w:val="left" w:pos="6143"/>
+        </w:tabs>
+        <w:rPr>
+          <w:sz w:val="20"/>
+          <w:szCs w:val="16"/>
+        </w:rPr>
+      </w:pPr>
+    </w:p>
+    <w:p>
+      <w:pPr>
+        <w:tabs>
+          <w:tab w:val="left" w:pos="6143"/>
+        </w:tabs>
+        <w:rPr>
+          <w:sz w:val="20"/>
+          <w:szCs w:val="16"/>
+        </w:rPr>
+      </w:pPr>
+    </w:p>
+    <w:p>
+      <w:pPr>
+        <w:tabs>
+          <w:tab w:val="left" w:pos="6143"/>
+        </w:tabs>
+        <w:rPr>
+          <w:sz w:val="20"/>
+          <w:szCs w:val="16"/>
+        </w:rPr>
+      </w:pPr>
+    </w:p>
+    <w:p>
+      <w:pPr>
+        <w:tabs>
+          <w:tab w:val="left" w:pos="6143"/>
+        </w:tabs>
+        <w:rPr>
+          <w:sz w:val="20"/>
+          <w:szCs w:val="16"/>
+        </w:rPr>
+      </w:pPr>
+    </w:p>
+    <w:p>
+      <w:pPr>
+        <w:tabs>
+          <w:tab w:val="left" w:pos="6143"/>
+        </w:tabs>
+        <w:rPr>
+          <w:sz w:val="20"/>
+          <w:szCs w:val="16"/>
+        </w:rPr>
+      </w:pPr>
+    </w:p>
+    <w:p>
+      <w:pPr>
+        <w:tabs>
+          <w:tab w:val="left" w:pos="6143"/>
+        </w:tabs>
+        <w:rPr>
+          <w:sz w:val="20"/>
+          <w:szCs w:val="16"/>
+        </w:rPr>
+      </w:pPr>
+    </w:p>
+    <w:p>
+      <w:pPr>
+        <w:tabs>
+          <w:tab w:val="left" w:pos="6143"/>
+        </w:tabs>
+        <w:rPr>
+          <w:sz w:val="20"/>
+          <w:szCs w:val="16"/>
+        </w:rPr>
+      </w:pPr>
+    </w:p>
+    <w:p>
+      <w:pPr>
+        <w:tabs>
+          <w:tab w:val="left" w:pos="6143"/>
+        </w:tabs>
+        <w:rPr>
+          <w:sz w:val="20"/>
+          <w:szCs w:val="16"/>
+        </w:rPr>
+      </w:pPr>
+    </w:p>
+    <w:p>
+      <w:pPr>
+        <w:tabs>
+          <w:tab w:val="left" w:pos="6143"/>
+        </w:tabs>
+        <w:rPr>
+          <w:sz w:val="20"/>
+          <w:szCs w:val="16"/>
+        </w:rPr>
+      </w:pPr>
+    </w:p>
+    <w:p>
+      <w:pPr>
+        <w:tabs>
+          <w:tab w:val="left" w:pos="6143"/>
+        </w:tabs>
+        <w:rPr>
+          <w:sz w:val="20"/>
+          <w:szCs w:val="16"/>
+        </w:rPr>
+      </w:pPr>
+    </w:p>
+    <w:p>
+      <w:pPr>
+        <w:tabs>
+          <w:tab w:val="left" w:pos="6143"/>
+        </w:tabs>
+        <w:rPr>
+          <w:sz w:val="20"/>
+          <w:szCs w:val="16"/>
+        </w:rPr>
+      </w:pPr>
+    </w:p>
+    <w:p>
+      <w:pPr>
+        <w:tabs>
+          <w:tab w:val="left" w:pos="6143"/>
+        </w:tabs>
+        <w:rPr>
+          <w:sz w:val="20"/>
+          <w:szCs w:val="16"/>
+        </w:rPr>
+      </w:pPr>
+    </w:p>
+    <w:p>
+      <w:pPr>
+        <w:tabs>
+          <w:tab w:val="left" w:pos="6143"/>
+        </w:tabs>
+        <w:rPr>
+          <w:sz w:val="20"/>
+          <w:szCs w:val="16"/>
+        </w:rPr>
+      </w:pPr>
+      <w:r>
+        <w:rPr>
+          <w:noProof/>
+          <w:sz w:val="20"/>
+          <w:szCs w:val="16"/>
+        </w:rPr>
+        <w:lastRenderedPageBreak/>
+        <w:drawing>
+          <wp:inline distT="0" distB="0" distL="0" distR="0" wp14:anchorId="00EA144B" wp14:editId="2F193B8B">
+            <wp:extent cx="3741744" cy="2773920"/>
+            <wp:effectExtent l="0" t="0" r="0" b="7620"/>
+            <wp:docPr id="22" name="Picture 22"/>
+            <wp:cNvGraphicFramePr>
+              <a:graphicFrameLocks xmlns:a="http://schemas.openxmlformats.org/drawingml/2006/main" noChangeAspect="1"/>
+            </wp:cNvGraphicFramePr>
+            <a:graphic xmlns:a="http://schemas.openxmlformats.org/drawingml/2006/main">
+              <a:graphicData uri="http://schemas.openxmlformats.org/drawingml/2006/picture">
+                <pic:pic xmlns:pic="http://schemas.openxmlformats.org/drawingml/2006/picture">
+                  <pic:nvPicPr>
+                    <pic:cNvPr id="1" name=""/>
+                    <pic:cNvPicPr/>
+                  </pic:nvPicPr>
+                  <pic:blipFill>
+                    <a:blip r:embed="rId35"/>
+                    <a:stretch>
+                      <a:fillRect/>
+                    </a:stretch>
+                  </pic:blipFill>
+                  <pic:spPr>
+                    <a:xfrm>
+                      <a:off x="0" y="0"/>
+                      <a:ext cx="3741744" cy="2773920"/>
+                    </a:xfrm>
+                    <a:prstGeom prst="rect">
+                      <a:avLst/>
+                    </a:prstGeom>
+                  </pic:spPr>
+                </pic:pic>
+              </a:graphicData>
+            </a:graphic>
+          </wp:inline>
+        </w:drawing>
+      </w:r>
+    </w:p>
+    <w:p>
+      <w:pPr>
+        <w:tabs>
+          <w:tab w:val="left" w:pos="6143"/>
+        </w:tabs>
+        <w:rPr>
+          <w:rFonts w:eastAsiaTheme="minorEastAsia"/>
+          <w:sz w:val="20"/>
+          <w:szCs w:val="16"/>
+        </w:rPr>
+      </w:pPr>
+      <m:oMathPara>
+        <m:oMath>
+          <m:r>
+            <w:rPr>
+              <w:rFonts w:ascii="Cambria Math" w:hAnsi="Cambria Math"/>
+              <w:sz w:val="20"/>
+              <w:szCs w:val="16"/>
+            </w:rPr>
+            <m:t>0.16</m:t>
+          </m:r>
+        </m:oMath>
+      </m:oMathPara>
+    </w:p>
+    <w:p>
+      <w:pPr>
+        <w:tabs>
+          <w:tab w:val="left" w:pos="6143"/>
+        </w:tabs>
+        <w:rPr>
+          <w:rFonts w:eastAsiaTheme="minorEastAsia"/>
+          <w:sz w:val="20"/>
+          <w:szCs w:val="16"/>
+        </w:rPr>
+      </w:pPr>
+      <m:oMathPara>
+        <m:oMath>
+          <m:r>
+            <w:rPr>
+              <w:rFonts w:ascii="Cambria Math" w:eastAsiaTheme="minorEastAsia" w:hAnsi="Cambria Math"/>
+              <w:sz w:val="20"/>
+              <w:szCs w:val="16"/>
+            </w:rPr>
+            <m:t>35</m:t>
+          </m:r>
+        </m:oMath>
+      </m:oMathPara>
+    </w:p>
+    <w:p>
+      <w:pPr>
+        <w:tabs>
+          <w:tab w:val="left" w:pos="6143"/>
+        </w:tabs>
+        <w:rPr>
+          <w:rFonts w:eastAsiaTheme="minorEastAsia"/>
+          <w:sz w:val="20"/>
+          <w:szCs w:val="16"/>
+        </w:rPr>
+      </w:pPr>
+      <w:r>
+        <w:rPr>
+          <w:rFonts w:eastAsiaTheme="minorEastAsia"/>
+          <w:noProof/>
+          <w:sz w:val="20"/>
+          <w:szCs w:val="16"/>
+        </w:rPr>
+        <w:drawing>
+          <wp:inline distT="0" distB="0" distL="0" distR="0" wp14:anchorId="41996660" wp14:editId="34F95834">
+            <wp:extent cx="3688400" cy="2705334"/>
+            <wp:effectExtent l="0" t="0" r="7620" b="0"/>
+            <wp:docPr id="23" name="Picture 23"/>
+            <wp:cNvGraphicFramePr>
+              <a:graphicFrameLocks xmlns:a="http://schemas.openxmlformats.org/drawingml/2006/main" noChangeAspect="1"/>
+            </wp:cNvGraphicFramePr>
+            <a:graphic xmlns:a="http://schemas.openxmlformats.org/drawingml/2006/main">
+              <a:graphicData uri="http://schemas.openxmlformats.org/drawingml/2006/picture">
+                <pic:pic xmlns:pic="http://schemas.openxmlformats.org/drawingml/2006/picture">
+                  <pic:nvPicPr>
+                    <pic:cNvPr id="1" name=""/>
+                    <pic:cNvPicPr/>
+                  </pic:nvPicPr>
+                  <pic:blipFill>
+                    <a:blip r:embed="rId36"/>
+                    <a:stretch>
+                      <a:fillRect/>
+                    </a:stretch>
+                  </pic:blipFill>
+                  <pic:spPr>
+                    <a:xfrm>
+                      <a:off x="0" y="0"/>
+                      <a:ext cx="3688400" cy="2705334"/>
+                    </a:xfrm>
+                    <a:prstGeom prst="rect">
+                      <a:avLst/>
+                    </a:prstGeom>
+                  </pic:spPr>
+                </pic:pic>
+              </a:graphicData>
+            </a:graphic>
+          </wp:inline>
+        </w:drawing>
+      </w:r>
+    </w:p>
+    <w:p>
+      <w:pPr>
+        <w:tabs>
+          <w:tab w:val="left" w:pos="6143"/>
+        </w:tabs>
+        <w:rPr>
+          <w:rFonts w:eastAsiaTheme="minorEastAsia"/>
+          <w:sz w:val="20"/>
+          <w:szCs w:val="16"/>
+        </w:rPr>
+      </w:pPr>
+      <m:oMathPara>
+        <m:oMath>
+          <m:r>
+            <w:rPr>
+              <w:rFonts w:ascii="Cambria Math" w:eastAsiaTheme="minorEastAsia" w:hAnsi="Cambria Math"/>
+              <w:sz w:val="20"/>
+              <w:szCs w:val="16"/>
+            </w:rPr>
+            <m:t>0.25</m:t>
+          </m:r>
+        </m:oMath>
+      </m:oMathPara>
+    </w:p>
+    <w:p>
+      <w:pPr>
+        <w:tabs>
+          <w:tab w:val="left" w:pos="6143"/>
+        </w:tabs>
+        <w:rPr>
+          <w:rFonts w:eastAsiaTheme="minorEastAsia"/>
+          <w:sz w:val="20"/>
+          <w:szCs w:val="16"/>
+        </w:rPr>
+      </w:pPr>
+      <m:oMathPara>
+        <m:oMath>
+          <m:r>
+            <w:rPr>
+              <w:rFonts w:ascii="Cambria Math" w:eastAsiaTheme="minorEastAsia" w:hAnsi="Cambria Math"/>
+              <w:sz w:val="20"/>
+              <w:szCs w:val="16"/>
+            </w:rPr>
+            <m:t>8</m:t>
+          </m:r>
+        </m:oMath>
+      </m:oMathPara>
+    </w:p>
+    <w:p>
+      <w:pPr>
+        <w:tabs>
+          <w:tab w:val="left" w:pos="6143"/>
+        </w:tabs>
+        <w:rPr>
+          <w:rFonts w:eastAsiaTheme="minorEastAsia"/>
+          <w:sz w:val="20"/>
+          <w:szCs w:val="16"/>
+        </w:rPr>
+      </w:pPr>
+      <w:r>
+        <w:rPr>
+          <w:rFonts w:eastAsiaTheme="minorEastAsia"/>
+          <w:sz w:val="20"/>
+          <w:szCs w:val="16"/>
+        </w:rPr>
+        <w:lastRenderedPageBreak/>
+        <w:drawing>
+          <wp:inline distT="0" distB="0" distL="0" distR="0" wp14:anchorId="3D4E137D" wp14:editId="774E88E9">
+            <wp:extent cx="3756986" cy="2667231"/>
+            <wp:effectExtent l="0" t="0" r="0" b="0"/>
+            <wp:docPr id="25" name="Picture 25"/>
+            <wp:cNvGraphicFramePr>
+              <a:graphicFrameLocks xmlns:a="http://schemas.openxmlformats.org/drawingml/2006/main" noChangeAspect="1"/>
+            </wp:cNvGraphicFramePr>
+            <a:graphic xmlns:a="http://schemas.openxmlformats.org/drawingml/2006/main">
+              <a:graphicData uri="http://schemas.openxmlformats.org/drawingml/2006/picture">
+                <pic:pic xmlns:pic="http://schemas.openxmlformats.org/drawingml/2006/picture">
+                  <pic:nvPicPr>
+                    <pic:cNvPr id="1" name=""/>
+                    <pic:cNvPicPr/>
+                  </pic:nvPicPr>
+                  <pic:blipFill>
+                    <a:blip r:embed="rId37"/>
+                    <a:stretch>
+                      <a:fillRect/>
+                    </a:stretch>
+                  </pic:blipFill>
+                  <pic:spPr>
+                    <a:xfrm>
+                      <a:off x="0" y="0"/>
+                      <a:ext cx="3756986" cy="2667231"/>
+                    </a:xfrm>
+                    <a:prstGeom prst="rect">
+                      <a:avLst/>
+                    </a:prstGeom>
+                  </pic:spPr>
+                </pic:pic>
+              </a:graphicData>
+            </a:graphic>
+          </wp:inline>
+        </w:drawing>
+      </w:r>
+    </w:p>
+    <w:p>
+      <w:pPr>
+        <w:tabs>
+          <w:tab w:val="left" w:pos="6143"/>
+        </w:tabs>
+        <w:rPr>
+          <w:rFonts w:eastAsiaTheme="minorEastAsia"/>
+          <w:sz w:val="20"/>
+          <w:szCs w:val="16"/>
+        </w:rPr>
+      </w:pPr>
+      <m:oMathPara>
+        <m:oMath>
+          <m:r>
+            <w:rPr>
+              <w:rFonts w:ascii="Cambria Math" w:eastAsiaTheme="minorEastAsia" w:hAnsi="Cambria Math"/>
+              <w:sz w:val="20"/>
+              <w:szCs w:val="16"/>
+            </w:rPr>
+            <m:t>0.25</m:t>
+          </m:r>
+        </m:oMath>
+      </m:oMathPara>
+    </w:p>
+    <w:p>
+      <w:pPr>
+        <w:tabs>
+          <w:tab w:val="left" w:pos="6143"/>
+        </w:tabs>
+        <w:rPr>
+          <w:rFonts w:eastAsiaTheme="minorEastAsia"/>
+          <w:sz w:val="20"/>
+          <w:szCs w:val="16"/>
+        </w:rPr>
+      </w:pPr>
+      <m:oMathPara>
+        <m:oMath>
+          <m:r>
+            <w:rPr>
+              <w:rFonts w:ascii="Cambria Math" w:eastAsiaTheme="minorEastAsia" w:hAnsi="Cambria Math"/>
+              <w:sz w:val="20"/>
+              <w:szCs w:val="16"/>
+            </w:rPr>
+            <m:t>16</m:t>
+          </m:r>
+        </m:oMath>
+      </m:oMathPara>
       <w:bookmarkStart w:id="0" w:name="_GoBack"/>
       <w:bookmarkEnd w:id="0"/>
     </w:p>
@@ -14005,7 +14360,7 @@
 </file>
 
 <file path=customXml/itemProps1.xml><?xml version="1.0" encoding="utf-8"?>
-<ds:datastoreItem xmlns:ds="http://schemas.openxmlformats.org/officeDocument/2006/customXml" ds:itemID="{D2C3E0B8-3AC9-41E8-BB39-4790FEFCB265}">
+<ds:datastoreItem xmlns:ds="http://schemas.openxmlformats.org/officeDocument/2006/customXml" ds:itemID="{FE7D6FD9-46B4-4DA3-9918-0689E466F612}">
   <ds:schemaRefs>
     <ds:schemaRef ds:uri="http://schemas.openxmlformats.org/officeDocument/2006/bibliography"/>
   </ds:schemaRefs>

</xml_diff>

<commit_message>
"Written 10 pages of paper"
</commit_message>
<xml_diff>
--- a/Record of Activity.docx
+++ b/Record of Activity.docx
@@ -119,7 +119,23 @@
           <w:sz w:val="20"/>
           <w:szCs w:val="16"/>
         </w:rPr>
-        <w:t>. The implementation of cellular complexes is my own and might not currently be compatible with Eirene but I think it could be easily adapted. A brief description for each of the algorithms I implemented is:</w:t>
+        <w:t xml:space="preserve">. The implementation of cellular complexes is my own and might not currently be compatible with </w:t>
+      </w:r>
+      <w:proofErr w:type="gramStart"/>
+      <w:r>
+        <w:rPr>
+          <w:sz w:val="20"/>
+          <w:szCs w:val="16"/>
+        </w:rPr>
+        <w:t>Eirene</w:t>
+      </w:r>
+      <w:proofErr w:type="gramEnd"/>
+      <w:r>
+        <w:rPr>
+          <w:sz w:val="20"/>
+          <w:szCs w:val="16"/>
+        </w:rPr>
+        <w:t xml:space="preserve"> but I think it could be easily adapted. A brief description for each of the algorithms I implemented is:</w:t>
       </w:r>
     </w:p>
     <w:p>
@@ -520,7 +536,39 @@
           <w:sz w:val="20"/>
           <w:szCs w:val="16"/>
         </w:rPr>
-        <w:t>. I tried some simple examples of computing zigzag persistence and also tried to apply the Diamond Principle. I proved an easy case of the Diamond Principle by utilizing the Mayer-Vietoris long exact sequence, as suggested in th</w:t>
+        <w:t xml:space="preserve">. I tried some simple examples of computing zigzag persistence </w:t>
+      </w:r>
+      <w:proofErr w:type="gramStart"/>
+      <w:r>
+        <w:rPr>
+          <w:sz w:val="20"/>
+          <w:szCs w:val="16"/>
+        </w:rPr>
+        <w:t>and also</w:t>
+      </w:r>
+      <w:proofErr w:type="gramEnd"/>
+      <w:r>
+        <w:rPr>
+          <w:sz w:val="20"/>
+          <w:szCs w:val="16"/>
+        </w:rPr>
+        <w:t xml:space="preserve"> tried to apply the Diamond Principle. I proved an easy case of the Diamond Principle by utilizing the Mayer-</w:t>
+      </w:r>
+      <w:proofErr w:type="spellStart"/>
+      <w:r>
+        <w:rPr>
+          <w:sz w:val="20"/>
+          <w:szCs w:val="16"/>
+        </w:rPr>
+        <w:t>Vietoris</w:t>
+      </w:r>
+      <w:proofErr w:type="spellEnd"/>
+      <w:r>
+        <w:rPr>
+          <w:sz w:val="20"/>
+          <w:szCs w:val="16"/>
+        </w:rPr>
+        <w:t xml:space="preserve"> long exact sequence, as suggested in th</w:t>
       </w:r>
       <w:r>
         <w:rPr>
@@ -920,7 +968,25 @@
           <w:sz w:val="20"/>
           <w:szCs w:val="16"/>
         </w:rPr>
-        <w:t xml:space="preserve">in Julia using Djikstra’s Algorithm, which is pre-existing code. Since the function </w:t>
+        <w:t xml:space="preserve">in Julia using </w:t>
+      </w:r>
+      <w:proofErr w:type="spellStart"/>
+      <w:r>
+        <w:rPr>
+          <w:rFonts w:eastAsiaTheme="minorEastAsia"/>
+          <w:sz w:val="20"/>
+          <w:szCs w:val="16"/>
+        </w:rPr>
+        <w:t>Djikstra’s</w:t>
+      </w:r>
+      <w:proofErr w:type="spellEnd"/>
+      <w:r>
+        <w:rPr>
+          <w:rFonts w:eastAsiaTheme="minorEastAsia"/>
+          <w:sz w:val="20"/>
+          <w:szCs w:val="16"/>
+        </w:rPr>
+        <w:t xml:space="preserve"> Algorithm, which is pre-existing code. Since the function </w:t>
       </w:r>
       <m:oMath>
         <m:sSub>
@@ -1385,7 +1451,25 @@
           <w:sz w:val="20"/>
           <w:szCs w:val="16"/>
         </w:rPr>
-        <w:t xml:space="preserve"> sublevelsets, we had to have </w:t>
+        <w:t xml:space="preserve"> </w:t>
+      </w:r>
+      <w:proofErr w:type="spellStart"/>
+      <w:r>
+        <w:rPr>
+          <w:rFonts w:eastAsiaTheme="minorEastAsia"/>
+          <w:sz w:val="20"/>
+          <w:szCs w:val="16"/>
+        </w:rPr>
+        <w:t>sublevelsets</w:t>
+      </w:r>
+      <w:proofErr w:type="spellEnd"/>
+      <w:r>
+        <w:rPr>
+          <w:rFonts w:eastAsiaTheme="minorEastAsia"/>
+          <w:sz w:val="20"/>
+          <w:szCs w:val="16"/>
+        </w:rPr>
+        <w:t xml:space="preserve">, we had to have </w:t>
       </w:r>
       <m:oMath>
         <m:sSubSup>
@@ -1568,7 +1652,25 @@
           <w:sz w:val="20"/>
           <w:szCs w:val="16"/>
         </w:rPr>
-        <w:t>Kate and I spoke to Marian over Zoom and discussed some of the overarching goals of the project. He gave me access to the Jupyter notebook he used to generate the example graphs I’ve been working with. He has confirmed that a bridge is a vertex, not a</w:t>
+        <w:t xml:space="preserve">Kate and I spoke to Marian over Zoom and discussed some of the overarching goals of the project. He gave me access to the </w:t>
+      </w:r>
+      <w:proofErr w:type="spellStart"/>
+      <w:r>
+        <w:rPr>
+          <w:rFonts w:eastAsiaTheme="minorEastAsia"/>
+          <w:sz w:val="20"/>
+          <w:szCs w:val="16"/>
+        </w:rPr>
+        <w:t>Jupyter</w:t>
+      </w:r>
+      <w:proofErr w:type="spellEnd"/>
+      <w:r>
+        <w:rPr>
+          <w:rFonts w:eastAsiaTheme="minorEastAsia"/>
+          <w:sz w:val="20"/>
+          <w:szCs w:val="16"/>
+        </w:rPr>
+        <w:t xml:space="preserve"> notebook he used to generate the example graphs I’ve been working with. He has confirmed that a bridge is a vertex, not a</w:t>
       </w:r>
       <w:r>
         <w:rPr>
@@ -1661,7 +1763,25 @@
           <w:sz w:val="20"/>
           <w:szCs w:val="16"/>
         </w:rPr>
-        <w:t xml:space="preserve"> and also how to read Marian’s adjacency matrices from a file. I started writing some helper-functions for the algorithm, such </w:t>
+        <w:t xml:space="preserve"> </w:t>
+      </w:r>
+      <w:proofErr w:type="gramStart"/>
+      <w:r>
+        <w:rPr>
+          <w:rFonts w:eastAsiaTheme="minorEastAsia"/>
+          <w:sz w:val="20"/>
+          <w:szCs w:val="16"/>
+        </w:rPr>
+        <w:t>and also</w:t>
+      </w:r>
+      <w:proofErr w:type="gramEnd"/>
+      <w:r>
+        <w:rPr>
+          <w:rFonts w:eastAsiaTheme="minorEastAsia"/>
+          <w:sz w:val="20"/>
+          <w:szCs w:val="16"/>
+        </w:rPr>
+        <w:t xml:space="preserve"> how to read Marian’s adjacency matrices from a file. I started writing some helper-functions for the algorithm, such </w:t>
       </w:r>
       <w:r>
         <w:rPr>
@@ -1773,7 +1893,25 @@
           <w:sz w:val="20"/>
           <w:szCs w:val="16"/>
         </w:rPr>
-        <w:t xml:space="preserve"> disconnects the neighbourhood. If so, then </w:t>
+        <w:t xml:space="preserve"> disconnects the nei</w:t>
+      </w:r>
+      <w:proofErr w:type="spellStart"/>
+      <w:r>
+        <w:rPr>
+          <w:rFonts w:eastAsiaTheme="minorEastAsia"/>
+          <w:sz w:val="20"/>
+          <w:szCs w:val="16"/>
+        </w:rPr>
+        <w:t>ghbourhood</w:t>
+      </w:r>
+      <w:proofErr w:type="spellEnd"/>
+      <w:r>
+        <w:rPr>
+          <w:rFonts w:eastAsiaTheme="minorEastAsia"/>
+          <w:sz w:val="20"/>
+          <w:szCs w:val="16"/>
+        </w:rPr>
+        <w:t xml:space="preserve">. If so, then </w:t>
       </w:r>
       <m:oMath>
         <m:r>
@@ -1917,7 +2055,43 @@
           <w:sz w:val="20"/>
           <w:szCs w:val="16"/>
         </w:rPr>
-        <w:t xml:space="preserve"> Below is the first example I tried this algorithm on. The algorithm correctly identifies all of the bridges but also has a large number of false positives. This is fairly standard across all of the example graphs.</w:t>
+        <w:t xml:space="preserve"> Below is the first example I tried this algorithm on. The algorithm correctly identifies </w:t>
+      </w:r>
+      <w:proofErr w:type="gramStart"/>
+      <w:r>
+        <w:rPr>
+          <w:rFonts w:eastAsiaTheme="minorEastAsia"/>
+          <w:sz w:val="20"/>
+          <w:szCs w:val="16"/>
+        </w:rPr>
+        <w:t>all of</w:t>
+      </w:r>
+      <w:proofErr w:type="gramEnd"/>
+      <w:r>
+        <w:rPr>
+          <w:rFonts w:eastAsiaTheme="minorEastAsia"/>
+          <w:sz w:val="20"/>
+          <w:szCs w:val="16"/>
+        </w:rPr>
+        <w:t xml:space="preserve"> the bridges but also has a large number of false positives. This is </w:t>
+      </w:r>
+      <w:proofErr w:type="gramStart"/>
+      <w:r>
+        <w:rPr>
+          <w:rFonts w:eastAsiaTheme="minorEastAsia"/>
+          <w:sz w:val="20"/>
+          <w:szCs w:val="16"/>
+        </w:rPr>
+        <w:t>fairly standard</w:t>
+      </w:r>
+      <w:proofErr w:type="gramEnd"/>
+      <w:r>
+        <w:rPr>
+          <w:rFonts w:eastAsiaTheme="minorEastAsia"/>
+          <w:sz w:val="20"/>
+          <w:szCs w:val="16"/>
+        </w:rPr>
+        <w:t xml:space="preserve"> across all of the example graphs.</w:t>
       </w:r>
     </w:p>
     <w:p>
@@ -1934,8 +2108,8 @@
           <w:noProof/>
         </w:rPr>
         <w:drawing>
-          <wp:inline distT="0" distB="0" distL="0" distR="0" wp14:anchorId="7E268222" wp14:editId="3D4BD89B">
-            <wp:extent cx="1776413" cy="1304484"/>
+          <wp:inline distT="0" distB="0" distL="0" distR="0" wp14:anchorId="7E268222" wp14:editId="5400F15C">
+            <wp:extent cx="2804795" cy="2059661"/>
             <wp:effectExtent l="0" t="0" r="0" b="0"/>
             <wp:docPr id="1" name="Picture 1" descr="cid:image006.png@01D5AB93.1E72F450"/>
             <wp:cNvGraphicFramePr>
@@ -1966,7 +2140,7 @@
                   <pic:spPr bwMode="auto">
                     <a:xfrm>
                       <a:off x="0" y="0"/>
-                      <a:ext cx="1780117" cy="1307204"/>
+                      <a:ext cx="2820071" cy="2070879"/>
                     </a:xfrm>
                     <a:prstGeom prst="rect">
                       <a:avLst/>
@@ -1982,6 +2156,8 @@
           </wp:inline>
         </w:drawing>
       </w:r>
+      <w:bookmarkStart w:id="0" w:name="_GoBack"/>
+      <w:bookmarkEnd w:id="0"/>
     </w:p>
     <w:p>
       <w:pPr>
@@ -2175,7 +2351,6 @@
           <w:sz w:val="20"/>
           <w:szCs w:val="16"/>
         </w:rPr>
-        <w:lastRenderedPageBreak/>
         <w:t>Week 3 (</w:t>
       </w:r>
       <w:r>
@@ -2552,7 +2727,25 @@
           <w:sz w:val="20"/>
           <w:szCs w:val="16"/>
         </w:rPr>
-        <w:t>. I am currently trying to choose them so that the annulus contains only vertices in clusters (so that there are no parallel bridges).</w:t>
+        <w:t>. I am currently trying to choose them so that the annulus contains only vertices in cl</w:t>
+      </w:r>
+      <w:proofErr w:type="spellStart"/>
+      <w:r>
+        <w:rPr>
+          <w:rFonts w:eastAsiaTheme="minorEastAsia"/>
+          <w:sz w:val="20"/>
+          <w:szCs w:val="16"/>
+        </w:rPr>
+        <w:t>usters</w:t>
+      </w:r>
+      <w:proofErr w:type="spellEnd"/>
+      <w:r>
+        <w:rPr>
+          <w:rFonts w:eastAsiaTheme="minorEastAsia"/>
+          <w:sz w:val="20"/>
+          <w:szCs w:val="16"/>
+        </w:rPr>
+        <w:t xml:space="preserve"> (so that there are no parallel bridges).</w:t>
       </w:r>
     </w:p>
     <w:p>
@@ -2916,7 +3109,23 @@
           <w:sz w:val="20"/>
           <w:szCs w:val="16"/>
         </w:rPr>
-        <w:t>Intuitively, the 1-dimensional persistence diagrams for a bridge and a cluster point should look quite different, and this is reflected in their Wasserstein distance. A cluster point should have a large number of births almost immediately because of the 1-cycles inside the cluster, whereas a bridge should have a period without many births (there may still be some 1-cycles born early because of parallel bridges forming loops, but there will be fewer and this is reflected in the Wasserstein distance). Once we have identified a few points that are definitely in clusters (i.e. finding a point right at the center using some other method), we can use the Wasserstein distance to find nearby points that look similar enough to be cluster points.</w:t>
+        <w:t xml:space="preserve">Intuitively, the 1-dimensional persistence diagrams for a bridge and a cluster point should look quite different, and this is reflected in their Wasserstein distance. A cluster point should have a large number of births almost immediately because of the 1-cycles inside the cluster, whereas a bridge should have a period without many births (there may still be some 1-cycles born early because of parallel bridges forming loops, but there will be fewer and this is reflected in the Wasserstein distance). Once we have identified a few points that are </w:t>
+      </w:r>
+      <w:proofErr w:type="gramStart"/>
+      <w:r>
+        <w:rPr>
+          <w:sz w:val="20"/>
+          <w:szCs w:val="16"/>
+        </w:rPr>
+        <w:t>definitely in</w:t>
+      </w:r>
+      <w:proofErr w:type="gramEnd"/>
+      <w:r>
+        <w:rPr>
+          <w:sz w:val="20"/>
+          <w:szCs w:val="16"/>
+        </w:rPr>
+        <w:t xml:space="preserve"> clusters (i.e. finding a point right at the center using some other method), we can use the Wasserstein distance to find nearby points that look similar enough to be cluster points.</w:t>
       </w:r>
     </w:p>
     <w:p>
@@ -3595,7 +3804,6 @@
           <w:sz w:val="20"/>
           <w:szCs w:val="16"/>
         </w:rPr>
-        <w:lastRenderedPageBreak/>
         <w:t>Week 4 (16.12.2019-20.12.2019)</w:t>
       </w:r>
     </w:p>
@@ -3977,7 +4185,23 @@
           <w:sz w:val="20"/>
           <w:szCs w:val="16"/>
         </w:rPr>
-        <w:t xml:space="preserve">, I am replacing all of the death times with a large value </w:t>
+        <w:t xml:space="preserve">, I am replacing </w:t>
+      </w:r>
+      <w:proofErr w:type="gramStart"/>
+      <w:r>
+        <w:rPr>
+          <w:sz w:val="20"/>
+          <w:szCs w:val="16"/>
+        </w:rPr>
+        <w:t>all of</w:t>
+      </w:r>
+      <w:proofErr w:type="gramEnd"/>
+      <w:r>
+        <w:rPr>
+          <w:sz w:val="20"/>
+          <w:szCs w:val="16"/>
+        </w:rPr>
+        <w:t xml:space="preserve"> the death times with a large value </w:t>
       </w:r>
       <m:oMath>
         <m:r>
@@ -5774,7 +5998,31 @@
           <w:sz w:val="20"/>
           <w:szCs w:val="16"/>
         </w:rPr>
-        <w:t>Kate and I met and I showed her some of the above graphs. We talked about the algorithm and she pointed out that the lists of numbers of 1-cycles born at each time step are actually equivalent to the 1-dimensional persistence barcode, in the sense that there is a simple algorithm to convert back and forth between them. This is only true in the case of these graphs because there are no 2-cells and so no 1-cycles ever die. She suggested that I try to work with these lists instead of the persistence barcode so that we do not need to use the Wasserstein distance, since this is the slowest part of the algorithm. She is going to send me some resources about cumulative distribution functions to see if we can use a similar (but more easily computed) metric on these</w:t>
+        <w:t xml:space="preserve">Kate and I </w:t>
+      </w:r>
+      <w:proofErr w:type="gramStart"/>
+      <w:r>
+        <w:rPr>
+          <w:sz w:val="20"/>
+          <w:szCs w:val="16"/>
+        </w:rPr>
+        <w:t>met</w:t>
+      </w:r>
+      <w:proofErr w:type="gramEnd"/>
+      <w:r>
+        <w:rPr>
+          <w:sz w:val="20"/>
+          <w:szCs w:val="16"/>
+        </w:rPr>
+        <w:t xml:space="preserve"> and I showed her some of the above graphs. We talked about the algorithm and she pointed out that the lists of numbers of 1-cycles born at each time step are actually equivalent to the 1-dimensional persistence barcode, in the sense that there is a simple algorithm to convert back and forth between them. </w:t>
+      </w:r>
+      <w:r>
+        <w:rPr>
+          <w:sz w:val="20"/>
+          <w:szCs w:val="16"/>
+        </w:rPr>
+        <w:lastRenderedPageBreak/>
+        <w:t>This is only true in the case of these graphs because there are no 2-cells and so no 1-cycles ever die. She suggested that I try to work with these lists instead of the persistence barcode so that we do not need to use the Wasserstein distance, since this is the slowest part of the algorithm. She is going to send me some resources about cumulative distribution functions to see if we can use a similar (but more easily computed) metric on these</w:t>
       </w:r>
       <w:r>
         <w:rPr>
@@ -5806,7 +6054,6 @@
           <w:sz w:val="20"/>
           <w:szCs w:val="16"/>
         </w:rPr>
-        <w:lastRenderedPageBreak/>
         <w:t>Christmas Break (23.12.2019-03.01.2020)</w:t>
       </w:r>
     </w:p>
@@ -6051,7 +6298,25 @@
           <w:sz w:val="20"/>
           <w:szCs w:val="16"/>
         </w:rPr>
-        <w:t xml:space="preserve"> counts path-components, this simplifies to </w:t>
+        <w:t xml:space="preserve"> counts path-components, this simplif</w:t>
+      </w:r>
+      <w:proofErr w:type="spellStart"/>
+      <w:r>
+        <w:rPr>
+          <w:rFonts w:eastAsiaTheme="minorEastAsia"/>
+          <w:sz w:val="20"/>
+          <w:szCs w:val="16"/>
+        </w:rPr>
+        <w:t>ies</w:t>
+      </w:r>
+      <w:proofErr w:type="spellEnd"/>
+      <w:r>
+        <w:rPr>
+          <w:rFonts w:eastAsiaTheme="minorEastAsia"/>
+          <w:sz w:val="20"/>
+          <w:szCs w:val="16"/>
+        </w:rPr>
+        <w:t xml:space="preserve"> to </w:t>
       </w:r>
       <m:oMath>
         <m:r>
@@ -6353,15 +6618,51 @@
           <w:sz w:val="20"/>
           <w:szCs w:val="16"/>
         </w:rPr>
-        <w:t xml:space="preserve">Now that the Wasserstein distance is working, I ran some timing tests. It is clear that the slowest part of the code by far </w:t>
-      </w:r>
-      <w:r>
-        <w:rPr>
-          <w:rFonts w:eastAsiaTheme="minorEastAsia"/>
-          <w:sz w:val="20"/>
-          <w:szCs w:val="16"/>
-        </w:rPr>
-        <w:t xml:space="preserve">is comparing the persistence diagrams. This is because the Wasserstein distance makes use of an algorithm for optimal matchings called the Hungarian algorithm, so if I want to make this code faster I would have to use </w:t>
+        <w:t xml:space="preserve">Now that the Wasserstein distance is working, I ran some timing tests. </w:t>
+      </w:r>
+      <w:proofErr w:type="gramStart"/>
+      <w:r>
+        <w:rPr>
+          <w:rFonts w:eastAsiaTheme="minorEastAsia"/>
+          <w:sz w:val="20"/>
+          <w:szCs w:val="16"/>
+        </w:rPr>
+        <w:t>It is clear that the</w:t>
+      </w:r>
+      <w:proofErr w:type="gramEnd"/>
+      <w:r>
+        <w:rPr>
+          <w:rFonts w:eastAsiaTheme="minorEastAsia"/>
+          <w:sz w:val="20"/>
+          <w:szCs w:val="16"/>
+        </w:rPr>
+        <w:t xml:space="preserve"> slowest part of the code by far </w:t>
+      </w:r>
+      <w:r>
+        <w:rPr>
+          <w:rFonts w:eastAsiaTheme="minorEastAsia"/>
+          <w:sz w:val="20"/>
+          <w:szCs w:val="16"/>
+        </w:rPr>
+        <w:t xml:space="preserve">is comparing the persistence diagrams. This is because the Wasserstein distance makes use of an algorithm for optimal matchings called the Hungarian algorithm, so if I want to make this code </w:t>
+      </w:r>
+      <w:proofErr w:type="gramStart"/>
+      <w:r>
+        <w:rPr>
+          <w:rFonts w:eastAsiaTheme="minorEastAsia"/>
+          <w:sz w:val="20"/>
+          <w:szCs w:val="16"/>
+        </w:rPr>
+        <w:t>faster</w:t>
+      </w:r>
+      <w:proofErr w:type="gramEnd"/>
+      <w:r>
+        <w:rPr>
+          <w:rFonts w:eastAsiaTheme="minorEastAsia"/>
+          <w:sz w:val="20"/>
+          <w:szCs w:val="16"/>
+        </w:rPr>
+        <w:t xml:space="preserve"> I would have to use </w:t>
       </w:r>
       <w:r>
         <w:rPr>
@@ -6739,7 +7040,25 @@
           <w:sz w:val="20"/>
           <w:szCs w:val="16"/>
         </w:rPr>
-        <w:t xml:space="preserve"> into something dependent on the graph (since currently I’m entering the parameters by hand). We’ve decided not to look into cumulative distribution functions because it requires a lot of background theory that I don’t have. Instead, we’re </w:t>
+        <w:t xml:space="preserve"> into something dependent on the graph (since currently I’m entering the parameters by hand). We’ve decided not to </w:t>
+      </w:r>
+      <w:proofErr w:type="gramStart"/>
+      <w:r>
+        <w:rPr>
+          <w:rFonts w:eastAsiaTheme="minorEastAsia"/>
+          <w:sz w:val="20"/>
+          <w:szCs w:val="16"/>
+        </w:rPr>
+        <w:t>look into</w:t>
+      </w:r>
+      <w:proofErr w:type="gramEnd"/>
+      <w:r>
+        <w:rPr>
+          <w:rFonts w:eastAsiaTheme="minorEastAsia"/>
+          <w:sz w:val="20"/>
+          <w:szCs w:val="16"/>
+        </w:rPr>
+        <w:t xml:space="preserve"> cumulative distribution functions because it requires a lot of background theory that I don’t have. Instead, we’re </w:t>
       </w:r>
       <w:r>
         <w:rPr>
@@ -7228,7 +7547,25 @@
           <w:sz w:val="20"/>
           <w:szCs w:val="16"/>
         </w:rPr>
-        <w:t>The spectral gap measures how well the graph can be bipartitioned, with smaller values of the spectral gap indicating there are only a few edges that need to be removed to divide the graph into two clusters. Below are the values of the spectral gap for the six example graphs from Week 4:</w:t>
+        <w:t xml:space="preserve">The spectral gap measures how well the graph can be </w:t>
+      </w:r>
+      <w:proofErr w:type="spellStart"/>
+      <w:r>
+        <w:rPr>
+          <w:rFonts w:eastAsiaTheme="minorEastAsia"/>
+          <w:sz w:val="20"/>
+          <w:szCs w:val="16"/>
+        </w:rPr>
+        <w:t>bipartitioned</w:t>
+      </w:r>
+      <w:proofErr w:type="spellEnd"/>
+      <w:r>
+        <w:rPr>
+          <w:rFonts w:eastAsiaTheme="minorEastAsia"/>
+          <w:sz w:val="20"/>
+          <w:szCs w:val="16"/>
+        </w:rPr>
+        <w:t>, with smaller values of the spectral gap indicating there are only a few edges that need to be removed to divide the graph into two clusters. Below are the values of the spectral gap for the six example graphs from Week 4:</w:t>
       </w:r>
     </w:p>
     <w:tbl>
@@ -7732,7 +8069,25 @@
           <w:sz w:val="20"/>
           <w:szCs w:val="16"/>
         </w:rPr>
-        <w:t xml:space="preserve">be interpreted as a measure of the number of bridges between two clusters so it seems reasonable to </w:t>
+        <w:t xml:space="preserve">be interpreted as a measure of the number of bridges between two </w:t>
+      </w:r>
+      <w:proofErr w:type="gramStart"/>
+      <w:r>
+        <w:rPr>
+          <w:rFonts w:eastAsiaTheme="minorEastAsia"/>
+          <w:sz w:val="20"/>
+          <w:szCs w:val="16"/>
+        </w:rPr>
+        <w:t>clusters</w:t>
+      </w:r>
+      <w:proofErr w:type="gramEnd"/>
+      <w:r>
+        <w:rPr>
+          <w:rFonts w:eastAsiaTheme="minorEastAsia"/>
+          <w:sz w:val="20"/>
+          <w:szCs w:val="16"/>
+        </w:rPr>
+        <w:t xml:space="preserve"> so it seems reasonable to </w:t>
       </w:r>
       <w:r>
         <w:rPr>
@@ -8207,7 +8562,16 @@
           <w:sz w:val="20"/>
           <w:szCs w:val="16"/>
         </w:rPr>
-        <w:t>) since ‘larger’ Fiedler entries correspond to vertices closer to the center of clusters. Again, because of the scaling, we will have to be careful about what ‘larger’ means.</w:t>
+        <w:t xml:space="preserve">) since ‘larger’ Fiedler entries </w:t>
+      </w:r>
+      <w:r>
+        <w:rPr>
+          <w:rFonts w:eastAsiaTheme="minorEastAsia"/>
+          <w:sz w:val="20"/>
+          <w:szCs w:val="16"/>
+        </w:rPr>
+        <w:lastRenderedPageBreak/>
+        <w:t>correspond to vertices closer to the center of clusters. Again, because of the scaling, we will have to be careful about what ‘larger’ means.</w:t>
       </w:r>
     </w:p>
     <w:p>
@@ -8259,8 +8623,25 @@
           <w:sz w:val="20"/>
           <w:szCs w:val="16"/>
         </w:rPr>
-        <w:lastRenderedPageBreak/>
-        <w:t xml:space="preserve">There is a graph constant called the Cheeger constant. For a set of vertices </w:t>
+        <w:t xml:space="preserve">There is a graph constant called the </w:t>
+      </w:r>
+      <w:proofErr w:type="spellStart"/>
+      <w:r>
+        <w:rPr>
+          <w:rFonts w:eastAsiaTheme="minorEastAsia"/>
+          <w:sz w:val="20"/>
+          <w:szCs w:val="16"/>
+        </w:rPr>
+        <w:t>Cheeger</w:t>
+      </w:r>
+      <w:proofErr w:type="spellEnd"/>
+      <w:r>
+        <w:rPr>
+          <w:rFonts w:eastAsiaTheme="minorEastAsia"/>
+          <w:sz w:val="20"/>
+          <w:szCs w:val="16"/>
+        </w:rPr>
+        <w:t xml:space="preserve"> constant. For a set of vertices </w:t>
       </w:r>
       <m:oMath>
         <m:r>
@@ -8733,7 +9114,25 @@
           <w:sz w:val="20"/>
           <w:szCs w:val="16"/>
         </w:rPr>
-        <w:t xml:space="preserve">The Cheeger constant is strictly positive if and only if </w:t>
+        <w:t xml:space="preserve">The </w:t>
+      </w:r>
+      <w:proofErr w:type="spellStart"/>
+      <w:r>
+        <w:rPr>
+          <w:rFonts w:eastAsiaTheme="minorEastAsia"/>
+          <w:sz w:val="20"/>
+          <w:szCs w:val="16"/>
+        </w:rPr>
+        <w:t>Cheeger</w:t>
+      </w:r>
+      <w:proofErr w:type="spellEnd"/>
+      <w:r>
+        <w:rPr>
+          <w:rFonts w:eastAsiaTheme="minorEastAsia"/>
+          <w:sz w:val="20"/>
+          <w:szCs w:val="16"/>
+        </w:rPr>
+        <w:t xml:space="preserve"> constant is strictly positive if and only if </w:t>
       </w:r>
       <w:r>
         <w:rPr>
@@ -8759,7 +9158,25 @@
           <w:sz w:val="20"/>
           <w:szCs w:val="16"/>
         </w:rPr>
-        <w:t xml:space="preserve"> is connected. We probably won’t end up using the Cheeger constant because it doesn’t give much information except that, for small values of </w:t>
+        <w:t xml:space="preserve"> is connected. We probably won’t end up using the </w:t>
+      </w:r>
+      <w:proofErr w:type="spellStart"/>
+      <w:r>
+        <w:rPr>
+          <w:rFonts w:eastAsiaTheme="minorEastAsia"/>
+          <w:sz w:val="20"/>
+          <w:szCs w:val="16"/>
+        </w:rPr>
+        <w:t>Cheeger</w:t>
+      </w:r>
+      <w:proofErr w:type="spellEnd"/>
+      <w:r>
+        <w:rPr>
+          <w:rFonts w:eastAsiaTheme="minorEastAsia"/>
+          <w:sz w:val="20"/>
+          <w:szCs w:val="16"/>
+        </w:rPr>
+        <w:t xml:space="preserve"> constant because it doesn’t give much information except that, for small values of </w:t>
       </w:r>
       <m:oMath>
         <m:r>
@@ -8836,7 +9253,23 @@
           <w:sz w:val="20"/>
           <w:szCs w:val="16"/>
         </w:rPr>
-        <w:t>his Jupyter code is specifically written to generate graphs with two clusters and bridges between them (with this in mind, I don’t really understand how graph 5 was generated). However, he’s away right now so I won’t be testing that this week.</w:t>
+        <w:t xml:space="preserve">his </w:t>
+      </w:r>
+      <w:proofErr w:type="spellStart"/>
+      <w:r>
+        <w:rPr>
+          <w:sz w:val="20"/>
+          <w:szCs w:val="16"/>
+        </w:rPr>
+        <w:t>Jupyter</w:t>
+      </w:r>
+      <w:proofErr w:type="spellEnd"/>
+      <w:r>
+        <w:rPr>
+          <w:sz w:val="20"/>
+          <w:szCs w:val="16"/>
+        </w:rPr>
+        <w:t xml:space="preserve"> code is specifically written to generate graphs with two clusters and bridges between them (with this in mind, I don’t really understand how graph 5 was generated). However, he’s away right now so I won’t be testing that this week.</w:t>
       </w:r>
     </w:p>
     <w:p>
@@ -8859,7 +9292,39 @@
           <w:sz w:val="20"/>
           <w:szCs w:val="16"/>
         </w:rPr>
-        <w:t>Kate suggested I try using superlevelsets instead of sublevelsets. This only requires a small modification to the code: as I remarked</w:t>
+        <w:t xml:space="preserve">Kate suggested I try using </w:t>
+      </w:r>
+      <w:proofErr w:type="spellStart"/>
+      <w:r>
+        <w:rPr>
+          <w:sz w:val="20"/>
+          <w:szCs w:val="16"/>
+        </w:rPr>
+        <w:t>superlevelsets</w:t>
+      </w:r>
+      <w:proofErr w:type="spellEnd"/>
+      <w:r>
+        <w:rPr>
+          <w:sz w:val="20"/>
+          <w:szCs w:val="16"/>
+        </w:rPr>
+        <w:t xml:space="preserve"> instead of </w:t>
+      </w:r>
+      <w:proofErr w:type="spellStart"/>
+      <w:r>
+        <w:rPr>
+          <w:sz w:val="20"/>
+          <w:szCs w:val="16"/>
+        </w:rPr>
+        <w:t>sublevelsets</w:t>
+      </w:r>
+      <w:proofErr w:type="spellEnd"/>
+      <w:r>
+        <w:rPr>
+          <w:sz w:val="20"/>
+          <w:szCs w:val="16"/>
+        </w:rPr>
+        <w:t>. This only requires a small modification to the code: as I remarked</w:t>
       </w:r>
       <w:r>
         <w:rPr>
@@ -8991,7 +9456,23 @@
           <w:sz w:val="20"/>
           <w:szCs w:val="16"/>
         </w:rPr>
-        <w:t xml:space="preserve"> to be a subcomplex. For superlevelsets, this means that we need to use min instead of max</w:t>
+        <w:t xml:space="preserve"> to be a subcomplex. For </w:t>
+      </w:r>
+      <w:proofErr w:type="spellStart"/>
+      <w:r>
+        <w:rPr>
+          <w:sz w:val="20"/>
+          <w:szCs w:val="16"/>
+        </w:rPr>
+        <w:t>superlevelsets</w:t>
+      </w:r>
+      <w:proofErr w:type="spellEnd"/>
+      <w:r>
+        <w:rPr>
+          <w:sz w:val="20"/>
+          <w:szCs w:val="16"/>
+        </w:rPr>
+        <w:t>, this means that we need to use min instead of max</w:t>
       </w:r>
       <w:r>
         <w:rPr>
@@ -9068,7 +9549,23 @@
           <w:sz w:val="20"/>
           <w:szCs w:val="16"/>
         </w:rPr>
-        <w:t xml:space="preserve"> different, although there are still the same number of 1-cycles. Having run the superlevelset code on the example graphs, the algorithm</w:t>
+        <w:t xml:space="preserve"> different, although there are still the same number of 1-cycles. Having run the </w:t>
+      </w:r>
+      <w:proofErr w:type="spellStart"/>
+      <w:r>
+        <w:rPr>
+          <w:sz w:val="20"/>
+          <w:szCs w:val="16"/>
+        </w:rPr>
+        <w:t>superlevelset</w:t>
+      </w:r>
+      <w:proofErr w:type="spellEnd"/>
+      <w:r>
+        <w:rPr>
+          <w:sz w:val="20"/>
+          <w:szCs w:val="16"/>
+        </w:rPr>
+        <w:t xml:space="preserve"> code on the example graphs, the algorithm</w:t>
       </w:r>
       <w:r>
         <w:rPr>
@@ -9219,7 +9716,25 @@
           <w:sz w:val="20"/>
           <w:szCs w:val="16"/>
         </w:rPr>
-        <w:t>are good values for the superlevelset algorithm, which seems quite reasonable intuitively.</w:t>
+        <w:t xml:space="preserve">are good values for the </w:t>
+      </w:r>
+      <w:proofErr w:type="spellStart"/>
+      <w:r>
+        <w:rPr>
+          <w:rFonts w:eastAsiaTheme="minorEastAsia"/>
+          <w:sz w:val="20"/>
+          <w:szCs w:val="16"/>
+        </w:rPr>
+        <w:t>superlevelset</w:t>
+      </w:r>
+      <w:proofErr w:type="spellEnd"/>
+      <w:r>
+        <w:rPr>
+          <w:rFonts w:eastAsiaTheme="minorEastAsia"/>
+          <w:sz w:val="20"/>
+          <w:szCs w:val="16"/>
+        </w:rPr>
+        <w:t xml:space="preserve"> algorithm, which seems quite reasonable intuitively.</w:t>
       </w:r>
     </w:p>
     <w:p>
@@ -9259,7 +9774,25 @@
           <w:sz w:val="20"/>
           <w:szCs w:val="16"/>
         </w:rPr>
-        <w:t xml:space="preserve"> improvement over the general algorithm in the particular case of 1-dimensional graphs because 1-cycles never die. This means that there is no need for the sorting implemented in the Wasserstein algorithm. However, we still cannot avoid the need for the Hungarian algorithm, so although this optimization made a noticeable improvement, it did not completely solve the problem.</w:t>
+        <w:t xml:space="preserve"> improvement over the general algorithm in the </w:t>
+      </w:r>
+      <w:proofErr w:type="gramStart"/>
+      <w:r>
+        <w:rPr>
+          <w:rFonts w:eastAsiaTheme="minorEastAsia"/>
+          <w:sz w:val="20"/>
+          <w:szCs w:val="16"/>
+        </w:rPr>
+        <w:t>particular case</w:t>
+      </w:r>
+      <w:proofErr w:type="gramEnd"/>
+      <w:r>
+        <w:rPr>
+          <w:rFonts w:eastAsiaTheme="minorEastAsia"/>
+          <w:sz w:val="20"/>
+          <w:szCs w:val="16"/>
+        </w:rPr>
+        <w:t xml:space="preserve"> of 1-dimensional graphs because 1-cycles never die. This means that there is no need for the sorting implemented in the Wasserstein algorithm. However, we still cannot avoid the need for the Hungarian algorithm, so although this optimization made a noticeable improvement, it did not completely solve the problem.</w:t>
       </w:r>
     </w:p>
     <w:p>
@@ -9442,7 +9975,6 @@
           <w:sz w:val="20"/>
           <w:szCs w:val="16"/>
         </w:rPr>
-        <w:lastRenderedPageBreak/>
         <w:t>Week 6 (13.01.2020-17.01.2020)</w:t>
       </w:r>
     </w:p>
@@ -11322,6 +11854,7 @@
                 <w:sz w:val="20"/>
                 <w:szCs w:val="16"/>
               </w:rPr>
+              <w:lastRenderedPageBreak/>
               <w:drawing>
                 <wp:inline distT="0" distB="0" distL="0" distR="0" wp14:anchorId="4CB980B6" wp14:editId="085364D4">
                   <wp:extent cx="1448343" cy="1040146"/>
@@ -11491,7 +12024,6 @@
                 <w:sz w:val="20"/>
                 <w:szCs w:val="16"/>
               </w:rPr>
-              <w:lastRenderedPageBreak/>
               <w:drawing>
                 <wp:inline distT="0" distB="0" distL="0" distR="0" wp14:anchorId="43466761" wp14:editId="4901770F">
                   <wp:extent cx="1398494" cy="1032426"/>
@@ -11963,7 +12495,23 @@
           <w:sz w:val="20"/>
           <w:szCs w:val="16"/>
         </w:rPr>
-        <w:t xml:space="preserve">Overnight, Atom (my IDE) wiped blank all of the </w:t>
+        <w:t xml:space="preserve">Overnight, Atom (my IDE) wiped blank </w:t>
+      </w:r>
+      <w:proofErr w:type="gramStart"/>
+      <w:r>
+        <w:rPr>
+          <w:sz w:val="20"/>
+          <w:szCs w:val="16"/>
+        </w:rPr>
+        <w:t>all of</w:t>
+      </w:r>
+      <w:proofErr w:type="gramEnd"/>
+      <w:r>
+        <w:rPr>
+          <w:sz w:val="20"/>
+          <w:szCs w:val="16"/>
+        </w:rPr>
+        <w:t xml:space="preserve"> the </w:t>
       </w:r>
       <w:r>
         <w:rPr>
@@ -11994,21 +12542,53 @@
           <w:sz w:val="20"/>
           <w:szCs w:val="16"/>
         </w:rPr>
-        <w:t>), Atom deletes the local copy of a file before saving the new one. However, if the IDE is interrupted in between these two processes, all copies of the file are lost. A Windows update was performed while I was aslee</w:t>
-      </w:r>
-      <w:r>
-        <w:rPr>
-          <w:sz w:val="20"/>
-          <w:szCs w:val="16"/>
-        </w:rPr>
-        <w:t>p and it interrupted these processes</w:t>
-      </w:r>
-      <w:r>
-        <w:rPr>
-          <w:sz w:val="20"/>
-          <w:szCs w:val="16"/>
-        </w:rPr>
-        <w:t xml:space="preserve">. I spent all of </w:t>
+        <w:t xml:space="preserve">), Atom deletes the local copy of a file before saving the new one. However, if the IDE is interrupted in between these two processes, all copies of the file are lost. A Windows update was performed while I was </w:t>
+      </w:r>
+      <w:proofErr w:type="gramStart"/>
+      <w:r>
+        <w:rPr>
+          <w:sz w:val="20"/>
+          <w:szCs w:val="16"/>
+        </w:rPr>
+        <w:t>aslee</w:t>
+      </w:r>
+      <w:r>
+        <w:rPr>
+          <w:sz w:val="20"/>
+          <w:szCs w:val="16"/>
+        </w:rPr>
+        <w:t>p</w:t>
+      </w:r>
+      <w:proofErr w:type="gramEnd"/>
+      <w:r>
+        <w:rPr>
+          <w:sz w:val="20"/>
+          <w:szCs w:val="16"/>
+        </w:rPr>
+        <w:t xml:space="preserve"> and it interrupted these processes</w:t>
+      </w:r>
+      <w:r>
+        <w:rPr>
+          <w:sz w:val="20"/>
+          <w:szCs w:val="16"/>
+        </w:rPr>
+        <w:t xml:space="preserve">. I spent </w:t>
+      </w:r>
+      <w:proofErr w:type="gramStart"/>
+      <w:r>
+        <w:rPr>
+          <w:sz w:val="20"/>
+          <w:szCs w:val="16"/>
+        </w:rPr>
+        <w:t>all of</w:t>
+      </w:r>
+      <w:proofErr w:type="gramEnd"/>
+      <w:r>
+        <w:rPr>
+          <w:sz w:val="20"/>
+          <w:szCs w:val="16"/>
+        </w:rPr>
+        <w:t xml:space="preserve"> </w:t>
       </w:r>
       <w:r>
         <w:rPr>
@@ -12263,7 +12843,6 @@
           <w:sz w:val="20"/>
           <w:szCs w:val="16"/>
         </w:rPr>
-        <w:lastRenderedPageBreak/>
         <w:drawing>
           <wp:inline distT="0" distB="0" distL="0" distR="0" wp14:anchorId="00EA144B" wp14:editId="2F193B8B">
             <wp:extent cx="3741744" cy="2773920"/>
@@ -12466,6 +13045,7 @@
       <w:r>
         <w:rPr>
           <w:rFonts w:eastAsiaTheme="minorEastAsia"/>
+          <w:noProof/>
           <w:sz w:val="20"/>
           <w:szCs w:val="16"/>
         </w:rPr>
@@ -12554,8 +13134,6 @@
           </m:r>
         </m:oMath>
       </m:oMathPara>
-      <w:bookmarkStart w:id="0" w:name="_GoBack"/>
-      <w:bookmarkEnd w:id="0"/>
     </w:p>
     <w:sectPr>
       <w:pgSz w:w="12240" w:h="15840"/>
@@ -14360,7 +14938,7 @@
 </file>
 
 <file path=customXml/itemProps1.xml><?xml version="1.0" encoding="utf-8"?>
-<ds:datastoreItem xmlns:ds="http://schemas.openxmlformats.org/officeDocument/2006/customXml" ds:itemID="{FE7D6FD9-46B4-4DA3-9918-0689E466F612}">
+<ds:datastoreItem xmlns:ds="http://schemas.openxmlformats.org/officeDocument/2006/customXml" ds:itemID="{E585A283-8FF7-431D-96D3-8DEFD3AB127E}">
   <ds:schemaRefs>
     <ds:schemaRef ds:uri="http://schemas.openxmlformats.org/officeDocument/2006/bibliography"/>
   </ds:schemaRefs>

</xml_diff>

<commit_message>
Updating Record of Activity
</commit_message>
<xml_diff>
--- a/Record of Activity.docx
+++ b/Record of Activity.docx
@@ -119,23 +119,7 @@
           <w:sz w:val="20"/>
           <w:szCs w:val="16"/>
         </w:rPr>
-        <w:t xml:space="preserve">. The implementation of cellular complexes is my own and might not currently be compatible with </w:t>
-      </w:r>
-      <w:proofErr w:type="gramStart"/>
-      <w:r>
-        <w:rPr>
-          <w:sz w:val="20"/>
-          <w:szCs w:val="16"/>
-        </w:rPr>
-        <w:t>Eirene</w:t>
-      </w:r>
-      <w:proofErr w:type="gramEnd"/>
-      <w:r>
-        <w:rPr>
-          <w:sz w:val="20"/>
-          <w:szCs w:val="16"/>
-        </w:rPr>
-        <w:t xml:space="preserve"> but I think it could be easily adapted. A brief description for each of the algorithms I implemented is:</w:t>
+        <w:t>. The implementation of cellular complexes is my own and might not currently be compatible with Eirene but I think it could be easily adapted. A brief description for each of the algorithms I implemented is:</w:t>
       </w:r>
     </w:p>
     <w:p>
@@ -536,39 +520,7 @@
           <w:sz w:val="20"/>
           <w:szCs w:val="16"/>
         </w:rPr>
-        <w:t xml:space="preserve">. I tried some simple examples of computing zigzag persistence </w:t>
-      </w:r>
-      <w:proofErr w:type="gramStart"/>
-      <w:r>
-        <w:rPr>
-          <w:sz w:val="20"/>
-          <w:szCs w:val="16"/>
-        </w:rPr>
-        <w:t>and also</w:t>
-      </w:r>
-      <w:proofErr w:type="gramEnd"/>
-      <w:r>
-        <w:rPr>
-          <w:sz w:val="20"/>
-          <w:szCs w:val="16"/>
-        </w:rPr>
-        <w:t xml:space="preserve"> tried to apply the Diamond Principle. I proved an easy case of the Diamond Principle by utilizing the Mayer-</w:t>
-      </w:r>
-      <w:proofErr w:type="spellStart"/>
-      <w:r>
-        <w:rPr>
-          <w:sz w:val="20"/>
-          <w:szCs w:val="16"/>
-        </w:rPr>
-        <w:t>Vietoris</w:t>
-      </w:r>
-      <w:proofErr w:type="spellEnd"/>
-      <w:r>
-        <w:rPr>
-          <w:sz w:val="20"/>
-          <w:szCs w:val="16"/>
-        </w:rPr>
-        <w:t xml:space="preserve"> long exact sequence, as suggested in th</w:t>
+        <w:t>. I tried some simple examples of computing zigzag persistence and also tried to apply the Diamond Principle. I proved an easy case of the Diamond Principle by utilizing the Mayer-Vietoris long exact sequence, as suggested in th</w:t>
       </w:r>
       <w:r>
         <w:rPr>
@@ -817,7 +769,21 @@
           <w:sz w:val="20"/>
           <w:szCs w:val="16"/>
         </w:rPr>
-        <w:t>wanted to try computing</w:t>
+        <w:t>want</w:t>
+      </w:r>
+      <w:r>
+        <w:rPr>
+          <w:sz w:val="20"/>
+          <w:szCs w:val="16"/>
+        </w:rPr>
+        <w:t>s</w:t>
+      </w:r>
+      <w:r>
+        <w:rPr>
+          <w:sz w:val="20"/>
+          <w:szCs w:val="16"/>
+        </w:rPr>
+        <w:t xml:space="preserve"> to try computing</w:t>
       </w:r>
       <w:r>
         <w:rPr>
@@ -968,25 +934,7 @@
           <w:sz w:val="20"/>
           <w:szCs w:val="16"/>
         </w:rPr>
-        <w:t xml:space="preserve">in Julia using </w:t>
-      </w:r>
-      <w:proofErr w:type="spellStart"/>
-      <w:r>
-        <w:rPr>
-          <w:rFonts w:eastAsiaTheme="minorEastAsia"/>
-          <w:sz w:val="20"/>
-          <w:szCs w:val="16"/>
-        </w:rPr>
-        <w:t>Djikstra’s</w:t>
-      </w:r>
-      <w:proofErr w:type="spellEnd"/>
-      <w:r>
-        <w:rPr>
-          <w:rFonts w:eastAsiaTheme="minorEastAsia"/>
-          <w:sz w:val="20"/>
-          <w:szCs w:val="16"/>
-        </w:rPr>
-        <w:t xml:space="preserve"> Algorithm, which is pre-existing code. Since the function </w:t>
+        <w:t xml:space="preserve">in Julia using Djikstra’s Algorithm, which is pre-existing code. Since the function </w:t>
       </w:r>
       <m:oMath>
         <m:sSub>
@@ -1451,25 +1399,7 @@
           <w:sz w:val="20"/>
           <w:szCs w:val="16"/>
         </w:rPr>
-        <w:t xml:space="preserve"> </w:t>
-      </w:r>
-      <w:proofErr w:type="spellStart"/>
-      <w:r>
-        <w:rPr>
-          <w:rFonts w:eastAsiaTheme="minorEastAsia"/>
-          <w:sz w:val="20"/>
-          <w:szCs w:val="16"/>
-        </w:rPr>
-        <w:t>sublevelsets</w:t>
-      </w:r>
-      <w:proofErr w:type="spellEnd"/>
-      <w:r>
-        <w:rPr>
-          <w:rFonts w:eastAsiaTheme="minorEastAsia"/>
-          <w:sz w:val="20"/>
-          <w:szCs w:val="16"/>
-        </w:rPr>
-        <w:t xml:space="preserve">, we had to have </w:t>
+        <w:t xml:space="preserve"> sublevelsets, we had to have </w:t>
       </w:r>
       <m:oMath>
         <m:sSubSup>
@@ -1652,25 +1582,7 @@
           <w:sz w:val="20"/>
           <w:szCs w:val="16"/>
         </w:rPr>
-        <w:t xml:space="preserve">Kate and I spoke to Marian over Zoom and discussed some of the overarching goals of the project. He gave me access to the </w:t>
-      </w:r>
-      <w:proofErr w:type="spellStart"/>
-      <w:r>
-        <w:rPr>
-          <w:rFonts w:eastAsiaTheme="minorEastAsia"/>
-          <w:sz w:val="20"/>
-          <w:szCs w:val="16"/>
-        </w:rPr>
-        <w:t>Jupyter</w:t>
-      </w:r>
-      <w:proofErr w:type="spellEnd"/>
-      <w:r>
-        <w:rPr>
-          <w:rFonts w:eastAsiaTheme="minorEastAsia"/>
-          <w:sz w:val="20"/>
-          <w:szCs w:val="16"/>
-        </w:rPr>
-        <w:t xml:space="preserve"> notebook he used to generate the example graphs I’ve been working with. He has confirmed that a bridge is a vertex, not a</w:t>
+        <w:t>Kate and I spoke to Marian over Zoom and discussed some of the overarching goals of the project. He gave me access to the Jupyter notebook he used to generate the example graphs I’ve been working with. He has confirmed that a bridge is a vertex, not a</w:t>
       </w:r>
       <w:r>
         <w:rPr>
@@ -1763,25 +1675,7 @@
           <w:sz w:val="20"/>
           <w:szCs w:val="16"/>
         </w:rPr>
-        <w:t xml:space="preserve"> </w:t>
-      </w:r>
-      <w:proofErr w:type="gramStart"/>
-      <w:r>
-        <w:rPr>
-          <w:rFonts w:eastAsiaTheme="minorEastAsia"/>
-          <w:sz w:val="20"/>
-          <w:szCs w:val="16"/>
-        </w:rPr>
-        <w:t>and also</w:t>
-      </w:r>
-      <w:proofErr w:type="gramEnd"/>
-      <w:r>
-        <w:rPr>
-          <w:rFonts w:eastAsiaTheme="minorEastAsia"/>
-          <w:sz w:val="20"/>
-          <w:szCs w:val="16"/>
-        </w:rPr>
-        <w:t xml:space="preserve"> how to read Marian’s adjacency matrices from a file. I started writing some helper-functions for the algorithm, such </w:t>
+        <w:t xml:space="preserve"> and also how to read Marian’s adjacency matrices from a file. I started writing some helper-functions for the algorithm, such </w:t>
       </w:r>
       <w:r>
         <w:rPr>
@@ -2037,43 +1931,7 @@
           <w:sz w:val="20"/>
           <w:szCs w:val="16"/>
         </w:rPr>
-        <w:t xml:space="preserve"> Below is the first example I tried this algorithm on. The algorithm correctly identifies </w:t>
-      </w:r>
-      <w:proofErr w:type="gramStart"/>
-      <w:r>
-        <w:rPr>
-          <w:rFonts w:eastAsiaTheme="minorEastAsia"/>
-          <w:sz w:val="20"/>
-          <w:szCs w:val="16"/>
-        </w:rPr>
-        <w:t>all of</w:t>
-      </w:r>
-      <w:proofErr w:type="gramEnd"/>
-      <w:r>
-        <w:rPr>
-          <w:rFonts w:eastAsiaTheme="minorEastAsia"/>
-          <w:sz w:val="20"/>
-          <w:szCs w:val="16"/>
-        </w:rPr>
-        <w:t xml:space="preserve"> the bridges but also has a large number of false positives. This is </w:t>
-      </w:r>
-      <w:proofErr w:type="gramStart"/>
-      <w:r>
-        <w:rPr>
-          <w:rFonts w:eastAsiaTheme="minorEastAsia"/>
-          <w:sz w:val="20"/>
-          <w:szCs w:val="16"/>
-        </w:rPr>
-        <w:t>fairly standard</w:t>
-      </w:r>
-      <w:proofErr w:type="gramEnd"/>
-      <w:r>
-        <w:rPr>
-          <w:rFonts w:eastAsiaTheme="minorEastAsia"/>
-          <w:sz w:val="20"/>
-          <w:szCs w:val="16"/>
-        </w:rPr>
-        <w:t xml:space="preserve"> across all of the example graphs.</w:t>
+        <w:t xml:space="preserve"> Below is the first example I tried this algorithm on. The algorithm correctly identifies all of the bridges but also has a large number of false positives. This is fairly standard across all of the example graphs.</w:t>
       </w:r>
     </w:p>
     <w:p>
@@ -2261,76 +2119,25 @@
     </w:p>
     <w:p>
       <w:pPr>
-        <w:pStyle w:val="ListParagraph"/>
-        <w:jc w:val="center"/>
-        <w:rPr>
-          <w:sz w:val="20"/>
-          <w:szCs w:val="16"/>
-        </w:rPr>
-      </w:pPr>
-    </w:p>
-    <w:p>
-      <w:pPr>
-        <w:pStyle w:val="ListParagraph"/>
-        <w:jc w:val="center"/>
-        <w:rPr>
-          <w:sz w:val="20"/>
-          <w:szCs w:val="16"/>
-        </w:rPr>
-      </w:pPr>
-    </w:p>
-    <w:p>
-      <w:pPr>
-        <w:pStyle w:val="ListParagraph"/>
-        <w:jc w:val="center"/>
-        <w:rPr>
-          <w:sz w:val="20"/>
-          <w:szCs w:val="16"/>
-        </w:rPr>
-      </w:pPr>
-    </w:p>
-    <w:p>
-      <w:pPr>
-        <w:pStyle w:val="ListParagraph"/>
-        <w:jc w:val="center"/>
-        <w:rPr>
-          <w:sz w:val="20"/>
-          <w:szCs w:val="16"/>
-        </w:rPr>
-      </w:pPr>
-    </w:p>
-    <w:p>
-      <w:pPr>
-        <w:pStyle w:val="ListParagraph"/>
-        <w:jc w:val="center"/>
-        <w:rPr>
-          <w:sz w:val="20"/>
-          <w:szCs w:val="16"/>
-        </w:rPr>
-      </w:pPr>
-    </w:p>
-    <w:p>
-      <w:pPr>
-        <w:pStyle w:val="ListParagraph"/>
-        <w:jc w:val="center"/>
-        <w:rPr>
-          <w:sz w:val="20"/>
-          <w:szCs w:val="16"/>
-        </w:rPr>
-      </w:pPr>
-    </w:p>
-    <w:p>
-      <w:pPr>
-        <w:rPr>
-          <w:sz w:val="20"/>
-          <w:szCs w:val="16"/>
-        </w:rPr>
-      </w:pPr>
-      <w:r>
-        <w:rPr>
-          <w:sz w:val="20"/>
-          <w:szCs w:val="16"/>
-        </w:rPr>
+        <w:rPr>
+          <w:sz w:val="20"/>
+          <w:szCs w:val="16"/>
+        </w:rPr>
+      </w:pPr>
+    </w:p>
+    <w:p>
+      <w:pPr>
+        <w:rPr>
+          <w:sz w:val="20"/>
+          <w:szCs w:val="16"/>
+        </w:rPr>
+      </w:pPr>
+      <w:r>
+        <w:rPr>
+          <w:sz w:val="20"/>
+          <w:szCs w:val="16"/>
+        </w:rPr>
+        <w:lastRenderedPageBreak/>
         <w:t>Week 3 (</w:t>
       </w:r>
       <w:r>
@@ -3071,23 +2878,7 @@
           <w:sz w:val="20"/>
           <w:szCs w:val="16"/>
         </w:rPr>
-        <w:t xml:space="preserve">Intuitively, the 1-dimensional persistence diagrams for a bridge and a cluster point should look quite different, and this is reflected in their Wasserstein distance. A cluster point should have a large number of births almost immediately because of the 1-cycles inside the cluster, whereas a bridge should have a period without many births (there may still be some 1-cycles born early because of parallel bridges forming loops, but there will be fewer and this is reflected in the Wasserstein distance). Once we have identified a few points that are </w:t>
-      </w:r>
-      <w:proofErr w:type="gramStart"/>
-      <w:r>
-        <w:rPr>
-          <w:sz w:val="20"/>
-          <w:szCs w:val="16"/>
-        </w:rPr>
-        <w:t>definitely in</w:t>
-      </w:r>
-      <w:proofErr w:type="gramEnd"/>
-      <w:r>
-        <w:rPr>
-          <w:sz w:val="20"/>
-          <w:szCs w:val="16"/>
-        </w:rPr>
-        <w:t xml:space="preserve"> clusters (i.e. finding a point right at the center using some other method), we can use the Wasserstein distance to find nearby points that look similar enough to be cluster points.</w:t>
+        <w:t>Intuitively, the 1-dimensional persistence diagrams for a bridge and a cluster point should look quite different, and this is reflected in their Wasserstein distance. A cluster point should have a large number of births almost immediately because of the 1-cycles inside the cluster, whereas a bridge should have a period without many births (there may still be some 1-cycles born early because of parallel bridges forming loops, but there will be fewer and this is reflected in the Wasserstein distance). Once we have identified a few points that are definitely in clusters (i.e. finding a point right at the center using some other method), we can use the Wasserstein distance to find nearby points that look similar enough to be cluster points.</w:t>
       </w:r>
     </w:p>
     <w:p>
@@ -3766,6 +3557,7 @@
           <w:sz w:val="20"/>
           <w:szCs w:val="16"/>
         </w:rPr>
+        <w:lastRenderedPageBreak/>
         <w:t>Week 4 (16.12.2019-20.12.2019)</w:t>
       </w:r>
     </w:p>
@@ -4147,23 +3939,7 @@
           <w:sz w:val="20"/>
           <w:szCs w:val="16"/>
         </w:rPr>
-        <w:t xml:space="preserve">, I am replacing </w:t>
-      </w:r>
-      <w:proofErr w:type="gramStart"/>
-      <w:r>
-        <w:rPr>
-          <w:sz w:val="20"/>
-          <w:szCs w:val="16"/>
-        </w:rPr>
-        <w:t>all of</w:t>
-      </w:r>
-      <w:proofErr w:type="gramEnd"/>
-      <w:r>
-        <w:rPr>
-          <w:sz w:val="20"/>
-          <w:szCs w:val="16"/>
-        </w:rPr>
-        <w:t xml:space="preserve"> the death times with a large value </w:t>
+        <w:t xml:space="preserve">, I am replacing all of the death times with a large value </w:t>
       </w:r>
       <m:oMath>
         <m:r>
@@ -5960,31 +5736,35 @@
           <w:sz w:val="20"/>
           <w:szCs w:val="16"/>
         </w:rPr>
-        <w:t xml:space="preserve">Kate and I </w:t>
-      </w:r>
-      <w:proofErr w:type="gramStart"/>
-      <w:r>
-        <w:rPr>
-          <w:sz w:val="20"/>
-          <w:szCs w:val="16"/>
-        </w:rPr>
-        <w:t>met</w:t>
-      </w:r>
-      <w:proofErr w:type="gramEnd"/>
-      <w:r>
-        <w:rPr>
-          <w:sz w:val="20"/>
-          <w:szCs w:val="16"/>
-        </w:rPr>
-        <w:t xml:space="preserve"> and I showed her some of the above graphs. We talked about the algorithm and she pointed out that the lists of numbers of 1-cycles born at each time step are actually equivalent to the 1-dimensional persistence barcode, in the sense that there is a simple algorithm to convert back and forth between them. </w:t>
-      </w:r>
-      <w:r>
-        <w:rPr>
-          <w:sz w:val="20"/>
-          <w:szCs w:val="16"/>
-        </w:rPr>
-        <w:lastRenderedPageBreak/>
-        <w:t>This is only true in the case of these graphs because there are no 2-cells and so no 1-cycles ever die. She suggested that I try to work with these lists instead of the persistence barcode so that we do not need to use the Wasserstein distance, since this is the slowest part of the algorithm. She is going to send me some resources about cumulative distribution functions to see if we can use a similar (but more easily computed) metric on these</w:t>
+        <w:t>Kate and I met and I showed her some of the above graphs. We talked about the algorithm and she pointed out that the lists of numbers of 1-cycles born at each time step are actually equivalent to the 1-dimensional persistence barcode, in the sense that there is a simple algorithm to convert back and forth between them. This is only true in the case of these</w:t>
+      </w:r>
+      <w:r>
+        <w:rPr>
+          <w:sz w:val="20"/>
+          <w:szCs w:val="16"/>
+        </w:rPr>
+        <w:t xml:space="preserve"> 1-dimensional</w:t>
+      </w:r>
+      <w:r>
+        <w:rPr>
+          <w:sz w:val="20"/>
+          <w:szCs w:val="16"/>
+        </w:rPr>
+        <w:t xml:space="preserve"> </w:t>
+      </w:r>
+      <w:r>
+        <w:rPr>
+          <w:sz w:val="20"/>
+          <w:szCs w:val="16"/>
+        </w:rPr>
+        <w:t>simplicial complexes</w:t>
+      </w:r>
+      <w:r>
+        <w:rPr>
+          <w:sz w:val="20"/>
+          <w:szCs w:val="16"/>
+        </w:rPr>
+        <w:t xml:space="preserve"> because there are no 2-cells and so no 1-cycles ever die. She suggested that I try to work with these lists instead of the persistence barcode so that we do not need to use the Wasserstein distance, since this is the slowest part of the algorithm. She is going to send me some resources about cumulative distribution functions to see if we can use a similar (but more easily computed) metric on these</w:t>
       </w:r>
       <w:r>
         <w:rPr>
@@ -6016,6 +5796,7 @@
           <w:sz w:val="20"/>
           <w:szCs w:val="16"/>
         </w:rPr>
+        <w:lastRenderedPageBreak/>
         <w:t>Christmas Break (23.12.2019-03.01.2020)</w:t>
       </w:r>
     </w:p>
@@ -6562,51 +6343,15 @@
           <w:sz w:val="20"/>
           <w:szCs w:val="16"/>
         </w:rPr>
-        <w:t xml:space="preserve">Now that the Wasserstein distance is working, I ran some timing tests. </w:t>
-      </w:r>
-      <w:proofErr w:type="gramStart"/>
-      <w:r>
-        <w:rPr>
-          <w:rFonts w:eastAsiaTheme="minorEastAsia"/>
-          <w:sz w:val="20"/>
-          <w:szCs w:val="16"/>
-        </w:rPr>
-        <w:t>It is clear that the</w:t>
-      </w:r>
-      <w:proofErr w:type="gramEnd"/>
-      <w:r>
-        <w:rPr>
-          <w:rFonts w:eastAsiaTheme="minorEastAsia"/>
-          <w:sz w:val="20"/>
-          <w:szCs w:val="16"/>
-        </w:rPr>
-        <w:t xml:space="preserve"> slowest part of the code by far </w:t>
-      </w:r>
-      <w:r>
-        <w:rPr>
-          <w:rFonts w:eastAsiaTheme="minorEastAsia"/>
-          <w:sz w:val="20"/>
-          <w:szCs w:val="16"/>
-        </w:rPr>
-        <w:t xml:space="preserve">is comparing the persistence diagrams. This is because the Wasserstein distance makes use of an algorithm for optimal matchings called the Hungarian algorithm, so if I want to make this code </w:t>
-      </w:r>
-      <w:proofErr w:type="gramStart"/>
-      <w:r>
-        <w:rPr>
-          <w:rFonts w:eastAsiaTheme="minorEastAsia"/>
-          <w:sz w:val="20"/>
-          <w:szCs w:val="16"/>
-        </w:rPr>
-        <w:t>faster</w:t>
-      </w:r>
-      <w:proofErr w:type="gramEnd"/>
-      <w:r>
-        <w:rPr>
-          <w:rFonts w:eastAsiaTheme="minorEastAsia"/>
-          <w:sz w:val="20"/>
-          <w:szCs w:val="16"/>
-        </w:rPr>
-        <w:t xml:space="preserve"> I would have to use </w:t>
+        <w:t xml:space="preserve">Now that the Wasserstein distance is working, I ran some timing tests. It is clear that the slowest part of the code by far </w:t>
+      </w:r>
+      <w:r>
+        <w:rPr>
+          <w:rFonts w:eastAsiaTheme="minorEastAsia"/>
+          <w:sz w:val="20"/>
+          <w:szCs w:val="16"/>
+        </w:rPr>
+        <w:t xml:space="preserve">is comparing the persistence diagrams. This is because the Wasserstein distance makes use of an algorithm for optimal matchings called the Hungarian algorithm, so if I want to make this code faster I would have to use </w:t>
       </w:r>
       <w:r>
         <w:rPr>
@@ -6984,25 +6729,7 @@
           <w:sz w:val="20"/>
           <w:szCs w:val="16"/>
         </w:rPr>
-        <w:t xml:space="preserve"> into something dependent on the graph (since currently I’m entering the parameters by hand). We’ve decided not to </w:t>
-      </w:r>
-      <w:proofErr w:type="gramStart"/>
-      <w:r>
-        <w:rPr>
-          <w:rFonts w:eastAsiaTheme="minorEastAsia"/>
-          <w:sz w:val="20"/>
-          <w:szCs w:val="16"/>
-        </w:rPr>
-        <w:t>look into</w:t>
-      </w:r>
-      <w:proofErr w:type="gramEnd"/>
-      <w:r>
-        <w:rPr>
-          <w:rFonts w:eastAsiaTheme="minorEastAsia"/>
-          <w:sz w:val="20"/>
-          <w:szCs w:val="16"/>
-        </w:rPr>
-        <w:t xml:space="preserve"> cumulative distribution functions because it requires a lot of background theory that I don’t have. Instead, we’re </w:t>
+        <w:t xml:space="preserve"> into something dependent on the graph (since currently I’m entering the parameters by hand). We’ve decided not to look into cumulative distribution functions because it requires a lot of background theory that I don’t have. Instead, we’re </w:t>
       </w:r>
       <w:r>
         <w:rPr>
@@ -7491,25 +7218,7 @@
           <w:sz w:val="20"/>
           <w:szCs w:val="16"/>
         </w:rPr>
-        <w:t xml:space="preserve">The spectral gap measures how well the graph can be </w:t>
-      </w:r>
-      <w:proofErr w:type="spellStart"/>
-      <w:r>
-        <w:rPr>
-          <w:rFonts w:eastAsiaTheme="minorEastAsia"/>
-          <w:sz w:val="20"/>
-          <w:szCs w:val="16"/>
-        </w:rPr>
-        <w:t>bipartitioned</w:t>
-      </w:r>
-      <w:proofErr w:type="spellEnd"/>
-      <w:r>
-        <w:rPr>
-          <w:rFonts w:eastAsiaTheme="minorEastAsia"/>
-          <w:sz w:val="20"/>
-          <w:szCs w:val="16"/>
-        </w:rPr>
-        <w:t>, with smaller values of the spectral gap indicating there are only a few edges that need to be removed to divide the graph into two clusters. Below are the values of the spectral gap for the six example graphs from Week 4:</w:t>
+        <w:t>The spectral gap measures how well the graph can be bipartitioned, with smaller values of the spectral gap indicating there are only a few edges that need to be removed to divide the graph into two clusters. Below are the values of the spectral gap for the six example graphs from Week 4:</w:t>
       </w:r>
     </w:p>
     <w:tbl>
@@ -8013,25 +7722,7 @@
           <w:sz w:val="20"/>
           <w:szCs w:val="16"/>
         </w:rPr>
-        <w:t xml:space="preserve">be interpreted as a measure of the number of bridges between two </w:t>
-      </w:r>
-      <w:proofErr w:type="gramStart"/>
-      <w:r>
-        <w:rPr>
-          <w:rFonts w:eastAsiaTheme="minorEastAsia"/>
-          <w:sz w:val="20"/>
-          <w:szCs w:val="16"/>
-        </w:rPr>
-        <w:t>clusters</w:t>
-      </w:r>
-      <w:proofErr w:type="gramEnd"/>
-      <w:r>
-        <w:rPr>
-          <w:rFonts w:eastAsiaTheme="minorEastAsia"/>
-          <w:sz w:val="20"/>
-          <w:szCs w:val="16"/>
-        </w:rPr>
-        <w:t xml:space="preserve"> so it seems reasonable to </w:t>
+        <w:t xml:space="preserve">be interpreted as a measure of the number of bridges between two clusters so it seems reasonable to </w:t>
       </w:r>
       <w:r>
         <w:rPr>
@@ -8506,16 +8197,7 @@
           <w:sz w:val="20"/>
           <w:szCs w:val="16"/>
         </w:rPr>
-        <w:t xml:space="preserve">) since ‘larger’ Fiedler entries </w:t>
-      </w:r>
-      <w:r>
-        <w:rPr>
-          <w:rFonts w:eastAsiaTheme="minorEastAsia"/>
-          <w:sz w:val="20"/>
-          <w:szCs w:val="16"/>
-        </w:rPr>
-        <w:lastRenderedPageBreak/>
-        <w:t>correspond to vertices closer to the center of clusters. Again, because of the scaling, we will have to be careful about what ‘larger’ means.</w:t>
+        <w:t>) since ‘larger’ Fiedler entries correspond to vertices closer to the center of clusters. Again, because of the scaling, we will have to be careful about what ‘larger’ means.</w:t>
       </w:r>
     </w:p>
     <w:p>
@@ -8567,25 +8249,8 @@
           <w:sz w:val="20"/>
           <w:szCs w:val="16"/>
         </w:rPr>
-        <w:t xml:space="preserve">There is a graph constant called the </w:t>
-      </w:r>
-      <w:proofErr w:type="spellStart"/>
-      <w:r>
-        <w:rPr>
-          <w:rFonts w:eastAsiaTheme="minorEastAsia"/>
-          <w:sz w:val="20"/>
-          <w:szCs w:val="16"/>
-        </w:rPr>
-        <w:t>Cheeger</w:t>
-      </w:r>
-      <w:proofErr w:type="spellEnd"/>
-      <w:r>
-        <w:rPr>
-          <w:rFonts w:eastAsiaTheme="minorEastAsia"/>
-          <w:sz w:val="20"/>
-          <w:szCs w:val="16"/>
-        </w:rPr>
-        <w:t xml:space="preserve"> constant. For a set of vertices </w:t>
+        <w:lastRenderedPageBreak/>
+        <w:t xml:space="preserve">There is a graph constant called the Cheeger constant. For a set of vertices </w:t>
       </w:r>
       <m:oMath>
         <m:r>
@@ -9058,25 +8723,7 @@
           <w:sz w:val="20"/>
           <w:szCs w:val="16"/>
         </w:rPr>
-        <w:t xml:space="preserve">The </w:t>
-      </w:r>
-      <w:proofErr w:type="spellStart"/>
-      <w:r>
-        <w:rPr>
-          <w:rFonts w:eastAsiaTheme="minorEastAsia"/>
-          <w:sz w:val="20"/>
-          <w:szCs w:val="16"/>
-        </w:rPr>
-        <w:t>Cheeger</w:t>
-      </w:r>
-      <w:proofErr w:type="spellEnd"/>
-      <w:r>
-        <w:rPr>
-          <w:rFonts w:eastAsiaTheme="minorEastAsia"/>
-          <w:sz w:val="20"/>
-          <w:szCs w:val="16"/>
-        </w:rPr>
-        <w:t xml:space="preserve"> constant is strictly positive if and only if </w:t>
+        <w:t xml:space="preserve">The Cheeger constant is strictly positive if and only if </w:t>
       </w:r>
       <w:r>
         <w:rPr>
@@ -9102,25 +8749,7 @@
           <w:sz w:val="20"/>
           <w:szCs w:val="16"/>
         </w:rPr>
-        <w:t xml:space="preserve"> is connected. We probably won’t end up using the </w:t>
-      </w:r>
-      <w:proofErr w:type="spellStart"/>
-      <w:r>
-        <w:rPr>
-          <w:rFonts w:eastAsiaTheme="minorEastAsia"/>
-          <w:sz w:val="20"/>
-          <w:szCs w:val="16"/>
-        </w:rPr>
-        <w:t>Cheeger</w:t>
-      </w:r>
-      <w:proofErr w:type="spellEnd"/>
-      <w:r>
-        <w:rPr>
-          <w:rFonts w:eastAsiaTheme="minorEastAsia"/>
-          <w:sz w:val="20"/>
-          <w:szCs w:val="16"/>
-        </w:rPr>
-        <w:t xml:space="preserve"> constant because it doesn’t give much information except that, for small values of </w:t>
+        <w:t xml:space="preserve"> is connected. We probably won’t end up using the Cheeger constant because it doesn’t give much information except that, for small values of </w:t>
       </w:r>
       <m:oMath>
         <m:r>
@@ -9197,23 +8826,7 @@
           <w:sz w:val="20"/>
           <w:szCs w:val="16"/>
         </w:rPr>
-        <w:t xml:space="preserve">his </w:t>
-      </w:r>
-      <w:proofErr w:type="spellStart"/>
-      <w:r>
-        <w:rPr>
-          <w:sz w:val="20"/>
-          <w:szCs w:val="16"/>
-        </w:rPr>
-        <w:t>Jupyter</w:t>
-      </w:r>
-      <w:proofErr w:type="spellEnd"/>
-      <w:r>
-        <w:rPr>
-          <w:sz w:val="20"/>
-          <w:szCs w:val="16"/>
-        </w:rPr>
-        <w:t xml:space="preserve"> code is specifically written to generate graphs with two clusters and bridges between them (with this in mind, I don’t really understand how graph 5 was generated). However, he’s away right now so I won’t be testing that this week.</w:t>
+        <w:t>his Jupyter code is specifically written to generate graphs with two clusters and bridges between them (with this in mind, I don’t really understand how graph 5 was generated). However, he’s away right now so I won’t be testing that this week.</w:t>
       </w:r>
     </w:p>
     <w:p>
@@ -9236,39 +8849,7 @@
           <w:sz w:val="20"/>
           <w:szCs w:val="16"/>
         </w:rPr>
-        <w:t xml:space="preserve">Kate suggested I try using </w:t>
-      </w:r>
-      <w:proofErr w:type="spellStart"/>
-      <w:r>
-        <w:rPr>
-          <w:sz w:val="20"/>
-          <w:szCs w:val="16"/>
-        </w:rPr>
-        <w:t>superlevelsets</w:t>
-      </w:r>
-      <w:proofErr w:type="spellEnd"/>
-      <w:r>
-        <w:rPr>
-          <w:sz w:val="20"/>
-          <w:szCs w:val="16"/>
-        </w:rPr>
-        <w:t xml:space="preserve"> instead of </w:t>
-      </w:r>
-      <w:proofErr w:type="spellStart"/>
-      <w:r>
-        <w:rPr>
-          <w:sz w:val="20"/>
-          <w:szCs w:val="16"/>
-        </w:rPr>
-        <w:t>sublevelsets</w:t>
-      </w:r>
-      <w:proofErr w:type="spellEnd"/>
-      <w:r>
-        <w:rPr>
-          <w:sz w:val="20"/>
-          <w:szCs w:val="16"/>
-        </w:rPr>
-        <w:t>. This only requires a small modification to the code: as I remarked</w:t>
+        <w:t>Kate suggested I try using superlevelsets instead of sublevelsets. This only requires a small modification to the code: as I remarked</w:t>
       </w:r>
       <w:r>
         <w:rPr>
@@ -9400,23 +8981,7 @@
           <w:sz w:val="20"/>
           <w:szCs w:val="16"/>
         </w:rPr>
-        <w:t xml:space="preserve"> to be a subcomplex. For </w:t>
-      </w:r>
-      <w:proofErr w:type="spellStart"/>
-      <w:r>
-        <w:rPr>
-          <w:sz w:val="20"/>
-          <w:szCs w:val="16"/>
-        </w:rPr>
-        <w:t>superlevelsets</w:t>
-      </w:r>
-      <w:proofErr w:type="spellEnd"/>
-      <w:r>
-        <w:rPr>
-          <w:sz w:val="20"/>
-          <w:szCs w:val="16"/>
-        </w:rPr>
-        <w:t>, this means that we need to use min instead of max</w:t>
+        <w:t xml:space="preserve"> to be a subcomplex. For superlevelsets, this means that we need to use min instead of max</w:t>
       </w:r>
       <w:r>
         <w:rPr>
@@ -9493,23 +9058,7 @@
           <w:sz w:val="20"/>
           <w:szCs w:val="16"/>
         </w:rPr>
-        <w:t xml:space="preserve"> different, although there are still the same number of 1-cycles. Having run the </w:t>
-      </w:r>
-      <w:proofErr w:type="spellStart"/>
-      <w:r>
-        <w:rPr>
-          <w:sz w:val="20"/>
-          <w:szCs w:val="16"/>
-        </w:rPr>
-        <w:t>superlevelset</w:t>
-      </w:r>
-      <w:proofErr w:type="spellEnd"/>
-      <w:r>
-        <w:rPr>
-          <w:sz w:val="20"/>
-          <w:szCs w:val="16"/>
-        </w:rPr>
-        <w:t xml:space="preserve"> code on the example graphs, the algorithm</w:t>
+        <w:t xml:space="preserve"> different, although there are still the same number of 1-cycles. Having run the superlevelset code on the example graphs, the algorithm</w:t>
       </w:r>
       <w:r>
         <w:rPr>
@@ -9660,25 +9209,7 @@
           <w:sz w:val="20"/>
           <w:szCs w:val="16"/>
         </w:rPr>
-        <w:t xml:space="preserve">are good values for the </w:t>
-      </w:r>
-      <w:proofErr w:type="spellStart"/>
-      <w:r>
-        <w:rPr>
-          <w:rFonts w:eastAsiaTheme="minorEastAsia"/>
-          <w:sz w:val="20"/>
-          <w:szCs w:val="16"/>
-        </w:rPr>
-        <w:t>superlevelset</w:t>
-      </w:r>
-      <w:proofErr w:type="spellEnd"/>
-      <w:r>
-        <w:rPr>
-          <w:rFonts w:eastAsiaTheme="minorEastAsia"/>
-          <w:sz w:val="20"/>
-          <w:szCs w:val="16"/>
-        </w:rPr>
-        <w:t xml:space="preserve"> algorithm, which seems quite reasonable intuitively.</w:t>
+        <w:t>are good values for the superlevelset algorithm, which seems quite reasonable intuitively.</w:t>
       </w:r>
     </w:p>
     <w:p>
@@ -9718,25 +9249,7 @@
           <w:sz w:val="20"/>
           <w:szCs w:val="16"/>
         </w:rPr>
-        <w:t xml:space="preserve"> improvement over the general algorithm in the </w:t>
-      </w:r>
-      <w:proofErr w:type="gramStart"/>
-      <w:r>
-        <w:rPr>
-          <w:rFonts w:eastAsiaTheme="minorEastAsia"/>
-          <w:sz w:val="20"/>
-          <w:szCs w:val="16"/>
-        </w:rPr>
-        <w:t>particular case</w:t>
-      </w:r>
-      <w:proofErr w:type="gramEnd"/>
-      <w:r>
-        <w:rPr>
-          <w:rFonts w:eastAsiaTheme="minorEastAsia"/>
-          <w:sz w:val="20"/>
-          <w:szCs w:val="16"/>
-        </w:rPr>
-        <w:t xml:space="preserve"> of 1-dimensional graphs because 1-cycles never die. This means that there is no need for the sorting implemented in the Wasserstein algorithm. However, we still cannot avoid the need for the Hungarian algorithm, so although this optimization made a noticeable improvement, it did not completely solve the problem.</w:t>
+        <w:t xml:space="preserve"> improvement over the general algorithm in the particular case of 1-dimensional graphs because 1-cycles never die. This means that there is no need for the sorting implemented in the Wasserstein algorithm. However, we still cannot avoid the need for the Hungarian algorithm, so although this optimization made a noticeable improvement, it did not completely solve the problem.</w:t>
       </w:r>
     </w:p>
     <w:p>
@@ -9919,6 +9432,7 @@
           <w:sz w:val="20"/>
           <w:szCs w:val="16"/>
         </w:rPr>
+        <w:lastRenderedPageBreak/>
         <w:t>Week 6 (13.01.2020-17.01.2020)</w:t>
       </w:r>
     </w:p>
@@ -11773,8 +11287,6 @@
             </m:oMathPara>
           </w:p>
         </w:tc>
-        <w:bookmarkStart w:id="0" w:name="_GoBack"/>
-        <w:bookmarkEnd w:id="0"/>
       </w:tr>
       <w:tr>
         <w:tc>
@@ -11800,7 +11312,6 @@
                 <w:sz w:val="20"/>
                 <w:szCs w:val="16"/>
               </w:rPr>
-              <w:lastRenderedPageBreak/>
               <w:drawing>
                 <wp:inline distT="0" distB="0" distL="0" distR="0" wp14:anchorId="4CB980B6" wp14:editId="085364D4">
                   <wp:extent cx="1448343" cy="1040146"/>
@@ -11977,6 +11488,7 @@
                 <w:sz w:val="20"/>
                 <w:szCs w:val="16"/>
               </w:rPr>
+              <w:lastRenderedPageBreak/>
               <w:drawing>
                 <wp:inline distT="0" distB="0" distL="0" distR="0" wp14:anchorId="43466761" wp14:editId="4901770F">
                   <wp:extent cx="1398494" cy="1032426"/>
@@ -12448,23 +11960,7 @@
           <w:sz w:val="20"/>
           <w:szCs w:val="16"/>
         </w:rPr>
-        <w:t xml:space="preserve">Overnight, Atom (my IDE) wiped blank </w:t>
-      </w:r>
-      <w:proofErr w:type="gramStart"/>
-      <w:r>
-        <w:rPr>
-          <w:sz w:val="20"/>
-          <w:szCs w:val="16"/>
-        </w:rPr>
-        <w:t>all of</w:t>
-      </w:r>
-      <w:proofErr w:type="gramEnd"/>
-      <w:r>
-        <w:rPr>
-          <w:sz w:val="20"/>
-          <w:szCs w:val="16"/>
-        </w:rPr>
-        <w:t xml:space="preserve"> the </w:t>
+        <w:t xml:space="preserve">Overnight, Atom (my IDE) wiped blank all of the </w:t>
       </w:r>
       <w:r>
         <w:rPr>
@@ -12495,53 +11991,21 @@
           <w:sz w:val="20"/>
           <w:szCs w:val="16"/>
         </w:rPr>
-        <w:t xml:space="preserve">), Atom deletes the local copy of a file before saving the new one. However, if the IDE is interrupted in between these two processes, all copies of the file are lost. A Windows update was performed while I was </w:t>
-      </w:r>
-      <w:proofErr w:type="gramStart"/>
-      <w:r>
-        <w:rPr>
-          <w:sz w:val="20"/>
-          <w:szCs w:val="16"/>
-        </w:rPr>
-        <w:t>aslee</w:t>
-      </w:r>
-      <w:r>
-        <w:rPr>
-          <w:sz w:val="20"/>
-          <w:szCs w:val="16"/>
-        </w:rPr>
-        <w:t>p</w:t>
-      </w:r>
-      <w:proofErr w:type="gramEnd"/>
-      <w:r>
-        <w:rPr>
-          <w:sz w:val="20"/>
-          <w:szCs w:val="16"/>
-        </w:rPr>
-        <w:t xml:space="preserve"> and it interrupted these processes</w:t>
-      </w:r>
-      <w:r>
-        <w:rPr>
-          <w:sz w:val="20"/>
-          <w:szCs w:val="16"/>
-        </w:rPr>
-        <w:t xml:space="preserve">. I spent </w:t>
-      </w:r>
-      <w:proofErr w:type="gramStart"/>
-      <w:r>
-        <w:rPr>
-          <w:sz w:val="20"/>
-          <w:szCs w:val="16"/>
-        </w:rPr>
-        <w:t>all of</w:t>
-      </w:r>
-      <w:proofErr w:type="gramEnd"/>
-      <w:r>
-        <w:rPr>
-          <w:sz w:val="20"/>
-          <w:szCs w:val="16"/>
-        </w:rPr>
-        <w:t xml:space="preserve"> </w:t>
+        <w:t>), Atom deletes the local copy of a file before saving the new one. However, if the IDE is interrupted in between these two processes, all copies of the file are lost. A Windows update was performed while I was aslee</w:t>
+      </w:r>
+      <w:r>
+        <w:rPr>
+          <w:sz w:val="20"/>
+          <w:szCs w:val="16"/>
+        </w:rPr>
+        <w:t>p and it interrupted these processes</w:t>
+      </w:r>
+      <w:r>
+        <w:rPr>
+          <w:sz w:val="20"/>
+          <w:szCs w:val="16"/>
+        </w:rPr>
+        <w:t xml:space="preserve">. I spent all of </w:t>
       </w:r>
       <w:r>
         <w:rPr>
@@ -12590,11 +12054,16 @@
           <w:sz w:val="20"/>
           <w:szCs w:val="16"/>
         </w:rPr>
-        <w:t>on my memory and these records.</w:t>
-      </w:r>
-    </w:p>
-    <w:p>
-      <w:pPr>
+        <w:t>on these records.</w:t>
+      </w:r>
+    </w:p>
+    <w:p>
+      <w:pPr>
+        <w:pStyle w:val="ListParagraph"/>
+        <w:numPr>
+          <w:ilvl w:val="0"/>
+          <w:numId w:val="9"/>
+        </w:numPr>
         <w:tabs>
           <w:tab w:val="left" w:pos="6143"/>
         </w:tabs>
@@ -12603,6 +12072,30 @@
           <w:szCs w:val="16"/>
         </w:rPr>
       </w:pPr>
+      <w:r>
+        <w:rPr>
+          <w:sz w:val="20"/>
+          <w:szCs w:val="16"/>
+        </w:rPr>
+        <w:t xml:space="preserve">There is now a public GitHub repository at </w:t>
+      </w:r>
+      <w:hyperlink r:id="rId35" w:history="1">
+        <w:r>
+          <w:rPr>
+            <w:rStyle w:val="Hyperlink"/>
+            <w:sz w:val="20"/>
+            <w:szCs w:val="16"/>
+          </w:rPr>
+          <w:t>https://github.com/OuroborosOfLife/Zigzag-Persistent-Homology</w:t>
+        </w:r>
+      </w:hyperlink>
+      <w:r>
+        <w:rPr>
+          <w:sz w:val="20"/>
+          <w:szCs w:val="16"/>
+        </w:rPr>
+        <w:t xml:space="preserve"> which all work related to the project will be regularly saved to.</w:t>
+      </w:r>
     </w:p>
     <w:p>
       <w:pPr>
@@ -12647,6 +12140,2181 @@
           <w:szCs w:val="16"/>
         </w:rPr>
       </w:pPr>
+    </w:p>
+    <w:p>
+      <w:pPr>
+        <w:tabs>
+          <w:tab w:val="left" w:pos="6143"/>
+        </w:tabs>
+        <w:rPr>
+          <w:sz w:val="20"/>
+          <w:szCs w:val="16"/>
+        </w:rPr>
+      </w:pPr>
+    </w:p>
+    <w:p>
+      <w:pPr>
+        <w:tabs>
+          <w:tab w:val="left" w:pos="6143"/>
+        </w:tabs>
+        <w:rPr>
+          <w:sz w:val="20"/>
+          <w:szCs w:val="16"/>
+        </w:rPr>
+      </w:pPr>
+    </w:p>
+    <w:p>
+      <w:pPr>
+        <w:tabs>
+          <w:tab w:val="left" w:pos="6143"/>
+        </w:tabs>
+        <w:rPr>
+          <w:sz w:val="20"/>
+          <w:szCs w:val="16"/>
+        </w:rPr>
+      </w:pPr>
+    </w:p>
+    <w:p>
+      <w:pPr>
+        <w:tabs>
+          <w:tab w:val="left" w:pos="6143"/>
+        </w:tabs>
+        <w:rPr>
+          <w:sz w:val="20"/>
+          <w:szCs w:val="16"/>
+        </w:rPr>
+      </w:pPr>
+    </w:p>
+    <w:p>
+      <w:pPr>
+        <w:tabs>
+          <w:tab w:val="left" w:pos="6143"/>
+        </w:tabs>
+        <w:rPr>
+          <w:sz w:val="20"/>
+          <w:szCs w:val="16"/>
+        </w:rPr>
+      </w:pPr>
+    </w:p>
+    <w:p>
+      <w:pPr>
+        <w:tabs>
+          <w:tab w:val="left" w:pos="6143"/>
+        </w:tabs>
+        <w:rPr>
+          <w:sz w:val="20"/>
+          <w:szCs w:val="16"/>
+        </w:rPr>
+      </w:pPr>
+    </w:p>
+    <w:p>
+      <w:pPr>
+        <w:tabs>
+          <w:tab w:val="left" w:pos="6143"/>
+        </w:tabs>
+        <w:rPr>
+          <w:sz w:val="20"/>
+          <w:szCs w:val="16"/>
+        </w:rPr>
+      </w:pPr>
+    </w:p>
+    <w:p>
+      <w:pPr>
+        <w:tabs>
+          <w:tab w:val="left" w:pos="6143"/>
+        </w:tabs>
+        <w:rPr>
+          <w:sz w:val="20"/>
+          <w:szCs w:val="16"/>
+        </w:rPr>
+      </w:pPr>
+    </w:p>
+    <w:p>
+      <w:pPr>
+        <w:tabs>
+          <w:tab w:val="left" w:pos="6143"/>
+        </w:tabs>
+        <w:rPr>
+          <w:sz w:val="20"/>
+          <w:szCs w:val="16"/>
+        </w:rPr>
+      </w:pPr>
+    </w:p>
+    <w:p>
+      <w:pPr>
+        <w:tabs>
+          <w:tab w:val="left" w:pos="6143"/>
+        </w:tabs>
+        <w:rPr>
+          <w:sz w:val="20"/>
+          <w:szCs w:val="16"/>
+        </w:rPr>
+      </w:pPr>
+    </w:p>
+    <w:p>
+      <w:pPr>
+        <w:tabs>
+          <w:tab w:val="left" w:pos="6143"/>
+        </w:tabs>
+        <w:rPr>
+          <w:sz w:val="20"/>
+          <w:szCs w:val="16"/>
+        </w:rPr>
+      </w:pPr>
+    </w:p>
+    <w:p>
+      <w:pPr>
+        <w:tabs>
+          <w:tab w:val="left" w:pos="6143"/>
+        </w:tabs>
+        <w:rPr>
+          <w:sz w:val="20"/>
+          <w:szCs w:val="16"/>
+        </w:rPr>
+      </w:pPr>
+    </w:p>
+    <w:p>
+      <w:pPr>
+        <w:tabs>
+          <w:tab w:val="left" w:pos="6143"/>
+        </w:tabs>
+        <w:rPr>
+          <w:sz w:val="20"/>
+          <w:szCs w:val="16"/>
+        </w:rPr>
+      </w:pPr>
+    </w:p>
+    <w:p>
+      <w:pPr>
+        <w:tabs>
+          <w:tab w:val="left" w:pos="6143"/>
+        </w:tabs>
+        <w:rPr>
+          <w:sz w:val="20"/>
+          <w:szCs w:val="16"/>
+        </w:rPr>
+      </w:pPr>
+      <w:r>
+        <w:rPr>
+          <w:sz w:val="20"/>
+          <w:szCs w:val="16"/>
+        </w:rPr>
+        <w:lastRenderedPageBreak/>
+        <w:t>Week 7 (20.01.2020-24.01.2020)</w:t>
+      </w:r>
+    </w:p>
+    <w:p>
+      <w:pPr>
+        <w:pStyle w:val="ListParagraph"/>
+        <w:numPr>
+          <w:ilvl w:val="0"/>
+          <w:numId w:val="10"/>
+        </w:numPr>
+        <w:tabs>
+          <w:tab w:val="left" w:pos="6143"/>
+        </w:tabs>
+        <w:rPr>
+          <w:sz w:val="20"/>
+          <w:szCs w:val="16"/>
+        </w:rPr>
+      </w:pPr>
+      <w:r>
+        <w:rPr>
+          <w:sz w:val="20"/>
+          <w:szCs w:val="16"/>
+        </w:rPr>
+        <w:t>Having rewritten the code, I have been comparing the new output graphs to the old ones. Interestingly, the output of the algorithm no longer seems to depend</w:t>
+      </w:r>
+      <w:r>
+        <w:rPr>
+          <w:sz w:val="20"/>
+          <w:szCs w:val="16"/>
+        </w:rPr>
+        <w:t xml:space="preserve"> continuously</w:t>
+      </w:r>
+      <w:r>
+        <w:rPr>
+          <w:sz w:val="20"/>
+          <w:szCs w:val="16"/>
+        </w:rPr>
+        <w:t xml:space="preserve"> on the parameter </w:t>
+      </w:r>
+      <m:oMath>
+        <m:r>
+          <w:rPr>
+            <w:rFonts w:ascii="Cambria Math" w:hAnsi="Cambria Math"/>
+            <w:sz w:val="20"/>
+            <w:szCs w:val="16"/>
+          </w:rPr>
+          <m:t>a</m:t>
+        </m:r>
+      </m:oMath>
+      <w:r>
+        <w:rPr>
+          <w:rFonts w:eastAsiaTheme="minorEastAsia"/>
+          <w:sz w:val="20"/>
+          <w:szCs w:val="16"/>
+        </w:rPr>
+        <w:t xml:space="preserve"> in the sense that increasing </w:t>
+      </w:r>
+      <m:oMath>
+        <m:r>
+          <w:rPr>
+            <w:rFonts w:ascii="Cambria Math" w:eastAsiaTheme="minorEastAsia" w:hAnsi="Cambria Math"/>
+            <w:sz w:val="20"/>
+            <w:szCs w:val="16"/>
+          </w:rPr>
+          <m:t>a</m:t>
+        </m:r>
+      </m:oMath>
+      <w:r>
+        <w:rPr>
+          <w:rFonts w:eastAsiaTheme="minorEastAsia"/>
+          <w:sz w:val="20"/>
+          <w:szCs w:val="16"/>
+        </w:rPr>
+        <w:t xml:space="preserve"> </w:t>
+      </w:r>
+      <w:r>
+        <w:rPr>
+          <w:rFonts w:eastAsiaTheme="minorEastAsia"/>
+          <w:sz w:val="20"/>
+          <w:szCs w:val="16"/>
+        </w:rPr>
+        <w:t xml:space="preserve">continuously no longer identifies more cluster points. Instead, the output depends discretely on </w:t>
+      </w:r>
+      <m:oMath>
+        <m:r>
+          <w:rPr>
+            <w:rFonts w:ascii="Cambria Math" w:eastAsiaTheme="minorEastAsia" w:hAnsi="Cambria Math"/>
+            <w:sz w:val="20"/>
+            <w:szCs w:val="16"/>
+          </w:rPr>
+          <m:t>a</m:t>
+        </m:r>
+      </m:oMath>
+      <w:r>
+        <w:rPr>
+          <w:rFonts w:eastAsiaTheme="minorEastAsia"/>
+          <w:sz w:val="20"/>
+          <w:szCs w:val="16"/>
+        </w:rPr>
+        <w:t xml:space="preserve">: if </w:t>
+      </w:r>
+      <m:oMath>
+        <m:r>
+          <w:rPr>
+            <w:rFonts w:ascii="Cambria Math" w:eastAsiaTheme="minorEastAsia" w:hAnsi="Cambria Math"/>
+            <w:sz w:val="20"/>
+            <w:szCs w:val="16"/>
+          </w:rPr>
+          <m:t>a</m:t>
+        </m:r>
+      </m:oMath>
+      <w:r>
+        <w:rPr>
+          <w:rFonts w:eastAsiaTheme="minorEastAsia"/>
+          <w:sz w:val="20"/>
+          <w:szCs w:val="16"/>
+        </w:rPr>
+        <w:t xml:space="preserve"> is above a certain threshold (generally </w:t>
+      </w:r>
+      <m:oMath>
+        <m:r>
+          <w:rPr>
+            <w:rFonts w:ascii="Cambria Math" w:eastAsiaTheme="minorEastAsia" w:hAnsi="Cambria Math"/>
+            <w:sz w:val="20"/>
+            <w:szCs w:val="16"/>
+          </w:rPr>
+          <m:t>a&gt;0.6</m:t>
+        </m:r>
+      </m:oMath>
+      <w:r>
+        <w:rPr>
+          <w:rFonts w:eastAsiaTheme="minorEastAsia"/>
+          <w:sz w:val="20"/>
+          <w:szCs w:val="16"/>
+        </w:rPr>
+        <w:t>) then the algorithm identifies a set of initial cluster points. Otherwise, it fails to identify any cluster points at all. I cannot find a reason this should be happening, especially given that it wasn’t happening before we lost the code. Unfortunately, I cannot compare it to the old code. At least this change has the benefit of decreasing the number of parameters we have to deal with</w:t>
+      </w:r>
+      <w:r>
+        <w:rPr>
+          <w:rFonts w:eastAsiaTheme="minorEastAsia"/>
+          <w:sz w:val="20"/>
+          <w:szCs w:val="16"/>
+        </w:rPr>
+        <w:t xml:space="preserve"> and the set of vertices it identifies when above the threshold is quite reasonable.</w:t>
+      </w:r>
+    </w:p>
+    <w:p>
+      <w:pPr>
+        <w:pStyle w:val="ListParagraph"/>
+        <w:numPr>
+          <w:ilvl w:val="0"/>
+          <w:numId w:val="10"/>
+        </w:numPr>
+        <w:tabs>
+          <w:tab w:val="left" w:pos="6143"/>
+        </w:tabs>
+        <w:rPr>
+          <w:sz w:val="20"/>
+          <w:szCs w:val="16"/>
+        </w:rPr>
+      </w:pPr>
+      <w:r>
+        <w:rPr>
+          <w:rFonts w:eastAsiaTheme="minorEastAsia"/>
+          <w:sz w:val="20"/>
+          <w:szCs w:val="16"/>
+        </w:rPr>
+        <w:t xml:space="preserve">One other </w:t>
+      </w:r>
+      <w:r>
+        <w:rPr>
+          <w:rFonts w:eastAsiaTheme="minorEastAsia"/>
+          <w:sz w:val="20"/>
+          <w:szCs w:val="16"/>
+        </w:rPr>
+        <w:t>unexpected</w:t>
+      </w:r>
+      <w:r>
+        <w:rPr>
+          <w:rFonts w:eastAsiaTheme="minorEastAsia"/>
+          <w:sz w:val="20"/>
+          <w:szCs w:val="16"/>
+        </w:rPr>
+        <w:t xml:space="preserve"> change has come about because of rewriting the code. Using the old code, the algorithm would identify the following as the initial cluster points:</w:t>
+      </w:r>
+    </w:p>
+    <w:p>
+      <w:pPr>
+        <w:pStyle w:val="ListParagraph"/>
+        <w:tabs>
+          <w:tab w:val="left" w:pos="6143"/>
+        </w:tabs>
+        <w:jc w:val="center"/>
+        <w:rPr>
+          <w:sz w:val="20"/>
+          <w:szCs w:val="16"/>
+        </w:rPr>
+      </w:pPr>
+      <w:r>
+        <w:rPr>
+          <w:rFonts w:cs="Times New Roman"/>
+          <w:noProof/>
+          <w:sz w:val="24"/>
+          <w:szCs w:val="24"/>
+        </w:rPr>
+        <w:drawing>
+          <wp:inline distT="0" distB="0" distL="0" distR="0" wp14:anchorId="3ECC5AD7" wp14:editId="172F21F9">
+            <wp:extent cx="2545080" cy="1783080"/>
+            <wp:effectExtent l="0" t="0" r="7620" b="7620"/>
+            <wp:docPr id="33" name="Picture 33"/>
+            <wp:cNvGraphicFramePr>
+              <a:graphicFrameLocks xmlns:a="http://schemas.openxmlformats.org/drawingml/2006/main" noChangeAspect="1"/>
+            </wp:cNvGraphicFramePr>
+            <a:graphic xmlns:a="http://schemas.openxmlformats.org/drawingml/2006/main">
+              <a:graphicData uri="http://schemas.openxmlformats.org/drawingml/2006/picture">
+                <pic:pic xmlns:pic="http://schemas.openxmlformats.org/drawingml/2006/picture">
+                  <pic:nvPicPr>
+                    <pic:cNvPr id="0" name="Picture 26"/>
+                    <pic:cNvPicPr>
+                      <a:picLocks noChangeAspect="1" noChangeArrowheads="1"/>
+                    </pic:cNvPicPr>
+                  </pic:nvPicPr>
+                  <pic:blipFill>
+                    <a:blip r:embed="rId36">
+                      <a:extLst>
+                        <a:ext uri="{28A0092B-C50C-407E-A947-70E740481C1C}">
+                          <a14:useLocalDpi xmlns:a14="http://schemas.microsoft.com/office/drawing/2010/main" val="0"/>
+                        </a:ext>
+                      </a:extLst>
+                    </a:blip>
+                    <a:srcRect/>
+                    <a:stretch>
+                      <a:fillRect/>
+                    </a:stretch>
+                  </pic:blipFill>
+                  <pic:spPr bwMode="auto">
+                    <a:xfrm>
+                      <a:off x="0" y="0"/>
+                      <a:ext cx="2545080" cy="1783080"/>
+                    </a:xfrm>
+                    <a:prstGeom prst="rect">
+                      <a:avLst/>
+                    </a:prstGeom>
+                    <a:noFill/>
+                  </pic:spPr>
+                </pic:pic>
+              </a:graphicData>
+            </a:graphic>
+          </wp:inline>
+        </w:drawing>
+      </w:r>
+    </w:p>
+    <w:p>
+      <w:pPr>
+        <w:pStyle w:val="ListParagraph"/>
+        <w:tabs>
+          <w:tab w:val="left" w:pos="6143"/>
+        </w:tabs>
+        <w:rPr>
+          <w:sz w:val="20"/>
+          <w:szCs w:val="16"/>
+        </w:rPr>
+      </w:pPr>
+      <w:r>
+        <w:rPr>
+          <w:sz w:val="20"/>
+          <w:szCs w:val="16"/>
+        </w:rPr>
+        <w:t xml:space="preserve">With the new code, however, </w:t>
+      </w:r>
+      <w:r>
+        <w:rPr>
+          <w:sz w:val="20"/>
+          <w:szCs w:val="16"/>
+        </w:rPr>
+        <w:t>we get these:</w:t>
+      </w:r>
+    </w:p>
+    <w:p>
+      <w:pPr>
+        <w:pStyle w:val="ListParagraph"/>
+        <w:tabs>
+          <w:tab w:val="left" w:pos="6143"/>
+        </w:tabs>
+        <w:jc w:val="center"/>
+        <w:rPr>
+          <w:sz w:val="20"/>
+          <w:szCs w:val="16"/>
+        </w:rPr>
+      </w:pPr>
+      <w:r>
+        <w:rPr>
+          <w:b/>
+          <w:bCs/>
+          <w:noProof/>
+        </w:rPr>
+        <w:drawing>
+          <wp:inline distT="0" distB="0" distL="0" distR="0" wp14:anchorId="7FF0A30B" wp14:editId="24DD3071">
+            <wp:extent cx="2444115" cy="1811020"/>
+            <wp:effectExtent l="0" t="0" r="0" b="0"/>
+            <wp:docPr id="34" name="Picture 34"/>
+            <wp:cNvGraphicFramePr>
+              <a:graphicFrameLocks xmlns:a="http://schemas.openxmlformats.org/drawingml/2006/main" noChangeAspect="1"/>
+            </wp:cNvGraphicFramePr>
+            <a:graphic xmlns:a="http://schemas.openxmlformats.org/drawingml/2006/main">
+              <a:graphicData uri="http://schemas.openxmlformats.org/drawingml/2006/picture">
+                <pic:pic xmlns:pic="http://schemas.openxmlformats.org/drawingml/2006/picture">
+                  <pic:nvPicPr>
+                    <pic:cNvPr id="0" name="Picture 1"/>
+                    <pic:cNvPicPr>
+                      <a:picLocks noChangeAspect="1" noChangeArrowheads="1"/>
+                    </pic:cNvPicPr>
+                  </pic:nvPicPr>
+                  <pic:blipFill>
+                    <a:blip r:embed="rId37" r:link="rId38">
+                      <a:extLst>
+                        <a:ext uri="{28A0092B-C50C-407E-A947-70E740481C1C}">
+                          <a14:useLocalDpi xmlns:a14="http://schemas.microsoft.com/office/drawing/2010/main" val="0"/>
+                        </a:ext>
+                      </a:extLst>
+                    </a:blip>
+                    <a:srcRect/>
+                    <a:stretch>
+                      <a:fillRect/>
+                    </a:stretch>
+                  </pic:blipFill>
+                  <pic:spPr bwMode="auto">
+                    <a:xfrm>
+                      <a:off x="0" y="0"/>
+                      <a:ext cx="2444115" cy="1811020"/>
+                    </a:xfrm>
+                    <a:prstGeom prst="rect">
+                      <a:avLst/>
+                    </a:prstGeom>
+                    <a:noFill/>
+                    <a:ln>
+                      <a:noFill/>
+                    </a:ln>
+                  </pic:spPr>
+                </pic:pic>
+              </a:graphicData>
+            </a:graphic>
+          </wp:inline>
+        </w:drawing>
+      </w:r>
+    </w:p>
+    <w:p>
+      <w:pPr>
+        <w:pStyle w:val="ListParagraph"/>
+        <w:tabs>
+          <w:tab w:val="left" w:pos="6143"/>
+        </w:tabs>
+        <w:rPr>
+          <w:sz w:val="20"/>
+          <w:szCs w:val="16"/>
+        </w:rPr>
+      </w:pPr>
+      <w:r>
+        <w:rPr>
+          <w:sz w:val="20"/>
+          <w:szCs w:val="16"/>
+        </w:rPr>
+        <w:t xml:space="preserve">Kate and I have never been sure exactly what qualifies as a bridge in this graph (and others like it). However, this new output is much more in keeping with what Marian considers a bridge. The image below shows what Marian </w:t>
+      </w:r>
+      <w:r>
+        <w:rPr>
+          <w:sz w:val="20"/>
+          <w:szCs w:val="16"/>
+        </w:rPr>
+        <w:t>thinks the bridges in this graph are (the purple vertices</w:t>
+      </w:r>
+      <w:r>
+        <w:rPr>
+          <w:sz w:val="20"/>
+          <w:szCs w:val="16"/>
+        </w:rPr>
+        <w:t>):</w:t>
+      </w:r>
+    </w:p>
+    <w:p>
+      <w:pPr>
+        <w:pStyle w:val="ListParagraph"/>
+        <w:tabs>
+          <w:tab w:val="left" w:pos="6143"/>
+        </w:tabs>
+        <w:jc w:val="center"/>
+        <w:rPr>
+          <w:sz w:val="20"/>
+          <w:szCs w:val="16"/>
+        </w:rPr>
+      </w:pPr>
+      <w:r>
+        <w:drawing>
+          <wp:inline distT="0" distB="0" distL="0" distR="0" wp14:anchorId="2E70CCF5" wp14:editId="3873A2A7">
+            <wp:extent cx="1935648" cy="1295512"/>
+            <wp:effectExtent l="0" t="0" r="7620" b="0"/>
+            <wp:docPr id="35" name="Picture 35"/>
+            <wp:cNvGraphicFramePr>
+              <a:graphicFrameLocks xmlns:a="http://schemas.openxmlformats.org/drawingml/2006/main" noChangeAspect="1"/>
+            </wp:cNvGraphicFramePr>
+            <a:graphic xmlns:a="http://schemas.openxmlformats.org/drawingml/2006/main">
+              <a:graphicData uri="http://schemas.openxmlformats.org/drawingml/2006/picture">
+                <pic:pic xmlns:pic="http://schemas.openxmlformats.org/drawingml/2006/picture">
+                  <pic:nvPicPr>
+                    <pic:cNvPr id="1" name=""/>
+                    <pic:cNvPicPr/>
+                  </pic:nvPicPr>
+                  <pic:blipFill>
+                    <a:blip r:embed="rId39"/>
+                    <a:stretch>
+                      <a:fillRect/>
+                    </a:stretch>
+                  </pic:blipFill>
+                  <pic:spPr>
+                    <a:xfrm>
+                      <a:off x="0" y="0"/>
+                      <a:ext cx="1935648" cy="1295512"/>
+                    </a:xfrm>
+                    <a:prstGeom prst="rect">
+                      <a:avLst/>
+                    </a:prstGeom>
+                  </pic:spPr>
+                </pic:pic>
+              </a:graphicData>
+            </a:graphic>
+          </wp:inline>
+        </w:drawing>
+      </w:r>
+    </w:p>
+    <w:p>
+      <w:pPr>
+        <w:pStyle w:val="ListParagraph"/>
+        <w:tabs>
+          <w:tab w:val="left" w:pos="6143"/>
+        </w:tabs>
+        <w:rPr>
+          <w:sz w:val="20"/>
+          <w:szCs w:val="16"/>
+        </w:rPr>
+      </w:pPr>
+      <w:r>
+        <w:rPr>
+          <w:sz w:val="20"/>
+          <w:szCs w:val="16"/>
+        </w:rPr>
+        <w:t>This is visibly closer to what the new code</w:t>
+      </w:r>
+      <w:r>
+        <w:rPr>
+          <w:sz w:val="20"/>
+          <w:szCs w:val="16"/>
+        </w:rPr>
+        <w:t xml:space="preserve"> generated</w:t>
+      </w:r>
+      <w:r>
+        <w:rPr>
+          <w:sz w:val="20"/>
+          <w:szCs w:val="16"/>
+        </w:rPr>
+        <w:t>. I suspect that the reason for both of the changes I have described is that the algorithm is now weighting vertices differently depending on how far they are from the edge of the graph (which shows up in the persistence barcode as the length of the filtration). Since it seems to be working, I’m going to continue exploring this idea.</w:t>
+      </w:r>
+    </w:p>
+    <w:p>
+      <w:pPr>
+        <w:pStyle w:val="ListParagraph"/>
+        <w:tabs>
+          <w:tab w:val="left" w:pos="6143"/>
+        </w:tabs>
+        <w:rPr>
+          <w:sz w:val="20"/>
+          <w:szCs w:val="16"/>
+        </w:rPr>
+      </w:pPr>
+    </w:p>
+    <w:p>
+      <w:pPr>
+        <w:pStyle w:val="ListParagraph"/>
+        <w:numPr>
+          <w:ilvl w:val="0"/>
+          <w:numId w:val="10"/>
+        </w:numPr>
+        <w:tabs>
+          <w:tab w:val="left" w:pos="6143"/>
+        </w:tabs>
+        <w:rPr>
+          <w:sz w:val="20"/>
+          <w:szCs w:val="16"/>
+        </w:rPr>
+      </w:pPr>
+      <w:r>
+        <w:rPr>
+          <w:sz w:val="20"/>
+          <w:szCs w:val="16"/>
+        </w:rPr>
+        <w:lastRenderedPageBreak/>
+        <w:t>It would probably be useful to summarise the stages of the algorithm to make it clear what the current approach is.</w:t>
+      </w:r>
+    </w:p>
+    <w:p>
+      <w:pPr>
+        <w:pStyle w:val="ListParagraph"/>
+        <w:numPr>
+          <w:ilvl w:val="0"/>
+          <w:numId w:val="12"/>
+        </w:numPr>
+        <w:tabs>
+          <w:tab w:val="left" w:pos="6143"/>
+        </w:tabs>
+        <w:rPr>
+          <w:sz w:val="20"/>
+          <w:szCs w:val="16"/>
+        </w:rPr>
+      </w:pPr>
+      <w:r>
+        <w:rPr>
+          <w:sz w:val="20"/>
+          <w:szCs w:val="16"/>
+        </w:rPr>
+        <w:t>Identify a set of initial cluster points. For two-cluster graphs, this can be done using either the Fiedler vector or the 1-cycle birth times method described above. If the graph has more than two clusters, we use the 1-cycle method.</w:t>
+      </w:r>
+    </w:p>
+    <w:p>
+      <w:pPr>
+        <w:pStyle w:val="ListParagraph"/>
+        <w:numPr>
+          <w:ilvl w:val="0"/>
+          <w:numId w:val="12"/>
+        </w:numPr>
+        <w:tabs>
+          <w:tab w:val="left" w:pos="6143"/>
+        </w:tabs>
+        <w:rPr>
+          <w:sz w:val="20"/>
+          <w:szCs w:val="16"/>
+        </w:rPr>
+      </w:pPr>
+      <w:r>
+        <w:rPr>
+          <w:sz w:val="20"/>
+          <w:szCs w:val="16"/>
+        </w:rPr>
+        <w:t xml:space="preserve">Determine the value for </w:t>
+      </w:r>
+      <m:oMath>
+        <m:r>
+          <w:rPr>
+            <w:rFonts w:ascii="Cambria Math" w:hAnsi="Cambria Math"/>
+            <w:sz w:val="20"/>
+            <w:szCs w:val="16"/>
+          </w:rPr>
+          <m:t>d</m:t>
+        </m:r>
+      </m:oMath>
+      <w:r>
+        <w:rPr>
+          <w:rFonts w:eastAsiaTheme="minorEastAsia"/>
+          <w:sz w:val="20"/>
+          <w:szCs w:val="16"/>
+        </w:rPr>
+        <w:t>, the upper bound on the Wasserstein distance. We have not yet found a method for doing this automatically.</w:t>
+      </w:r>
+    </w:p>
+    <w:p>
+      <w:pPr>
+        <w:pStyle w:val="ListParagraph"/>
+        <w:numPr>
+          <w:ilvl w:val="0"/>
+          <w:numId w:val="12"/>
+        </w:numPr>
+        <w:tabs>
+          <w:tab w:val="left" w:pos="6143"/>
+        </w:tabs>
+        <w:rPr>
+          <w:sz w:val="20"/>
+          <w:szCs w:val="16"/>
+        </w:rPr>
+      </w:pPr>
+      <w:r>
+        <w:rPr>
+          <w:rFonts w:eastAsiaTheme="minorEastAsia"/>
+          <w:sz w:val="20"/>
+          <w:szCs w:val="16"/>
+        </w:rPr>
+        <w:t xml:space="preserve">Look at all vertices within distance </w:t>
+      </w:r>
+      <m:oMath>
+        <m:r>
+          <w:rPr>
+            <w:rFonts w:ascii="Cambria Math" w:eastAsiaTheme="minorEastAsia" w:hAnsi="Cambria Math"/>
+            <w:sz w:val="20"/>
+            <w:szCs w:val="16"/>
+          </w:rPr>
+          <m:t>4</m:t>
+        </m:r>
+      </m:oMath>
+      <w:r>
+        <w:rPr>
+          <w:rFonts w:eastAsiaTheme="minorEastAsia"/>
+          <w:sz w:val="20"/>
+          <w:szCs w:val="16"/>
+        </w:rPr>
+        <w:t xml:space="preserve"> from the initial cluster points. If the Wasserstein distance between the corresponding 1-dimensional persistence barcodes is </w:t>
+      </w:r>
+      <m:oMath>
+        <m:r>
+          <w:rPr>
+            <w:rFonts w:ascii="Cambria Math" w:eastAsiaTheme="minorEastAsia" w:hAnsi="Cambria Math"/>
+            <w:sz w:val="20"/>
+            <w:szCs w:val="16"/>
+          </w:rPr>
+          <m:t>≤d</m:t>
+        </m:r>
+      </m:oMath>
+      <w:r>
+        <w:rPr>
+          <w:rFonts w:eastAsiaTheme="minorEastAsia"/>
+          <w:sz w:val="20"/>
+          <w:szCs w:val="16"/>
+        </w:rPr>
+        <w:t>, mark those vertices as cluster points. The vertices left over at the end are the bridges.</w:t>
+      </w:r>
+    </w:p>
+    <w:p>
+      <w:pPr>
+        <w:tabs>
+          <w:tab w:val="left" w:pos="6143"/>
+        </w:tabs>
+        <w:rPr>
+          <w:sz w:val="20"/>
+          <w:szCs w:val="16"/>
+        </w:rPr>
+      </w:pPr>
+    </w:p>
+    <w:p>
+      <w:pPr>
+        <w:tabs>
+          <w:tab w:val="left" w:pos="6143"/>
+        </w:tabs>
+        <w:rPr>
+          <w:sz w:val="20"/>
+          <w:szCs w:val="16"/>
+        </w:rPr>
+      </w:pPr>
+    </w:p>
+    <w:p>
+      <w:pPr>
+        <w:tabs>
+          <w:tab w:val="left" w:pos="6143"/>
+        </w:tabs>
+        <w:rPr>
+          <w:sz w:val="20"/>
+          <w:szCs w:val="16"/>
+        </w:rPr>
+      </w:pPr>
+    </w:p>
+    <w:p>
+      <w:pPr>
+        <w:tabs>
+          <w:tab w:val="left" w:pos="6143"/>
+        </w:tabs>
+        <w:rPr>
+          <w:sz w:val="20"/>
+          <w:szCs w:val="16"/>
+        </w:rPr>
+      </w:pPr>
+    </w:p>
+    <w:p>
+      <w:pPr>
+        <w:tabs>
+          <w:tab w:val="left" w:pos="6143"/>
+        </w:tabs>
+        <w:rPr>
+          <w:sz w:val="20"/>
+          <w:szCs w:val="16"/>
+        </w:rPr>
+      </w:pPr>
+    </w:p>
+    <w:p>
+      <w:pPr>
+        <w:tabs>
+          <w:tab w:val="left" w:pos="6143"/>
+        </w:tabs>
+        <w:rPr>
+          <w:sz w:val="20"/>
+          <w:szCs w:val="16"/>
+        </w:rPr>
+      </w:pPr>
+    </w:p>
+    <w:p>
+      <w:pPr>
+        <w:tabs>
+          <w:tab w:val="left" w:pos="6143"/>
+        </w:tabs>
+        <w:rPr>
+          <w:sz w:val="20"/>
+          <w:szCs w:val="16"/>
+        </w:rPr>
+      </w:pPr>
+    </w:p>
+    <w:p>
+      <w:pPr>
+        <w:tabs>
+          <w:tab w:val="left" w:pos="6143"/>
+        </w:tabs>
+        <w:rPr>
+          <w:sz w:val="20"/>
+          <w:szCs w:val="16"/>
+        </w:rPr>
+      </w:pPr>
+    </w:p>
+    <w:p>
+      <w:pPr>
+        <w:tabs>
+          <w:tab w:val="left" w:pos="6143"/>
+        </w:tabs>
+        <w:rPr>
+          <w:sz w:val="20"/>
+          <w:szCs w:val="16"/>
+        </w:rPr>
+      </w:pPr>
+    </w:p>
+    <w:p>
+      <w:pPr>
+        <w:tabs>
+          <w:tab w:val="left" w:pos="6143"/>
+        </w:tabs>
+        <w:rPr>
+          <w:sz w:val="20"/>
+          <w:szCs w:val="16"/>
+        </w:rPr>
+      </w:pPr>
+    </w:p>
+    <w:p>
+      <w:pPr>
+        <w:tabs>
+          <w:tab w:val="left" w:pos="6143"/>
+        </w:tabs>
+        <w:rPr>
+          <w:sz w:val="20"/>
+          <w:szCs w:val="16"/>
+        </w:rPr>
+      </w:pPr>
+    </w:p>
+    <w:p>
+      <w:pPr>
+        <w:tabs>
+          <w:tab w:val="left" w:pos="6143"/>
+        </w:tabs>
+        <w:rPr>
+          <w:sz w:val="20"/>
+          <w:szCs w:val="16"/>
+        </w:rPr>
+      </w:pPr>
+    </w:p>
+    <w:p>
+      <w:pPr>
+        <w:tabs>
+          <w:tab w:val="left" w:pos="6143"/>
+        </w:tabs>
+        <w:rPr>
+          <w:sz w:val="20"/>
+          <w:szCs w:val="16"/>
+        </w:rPr>
+      </w:pPr>
+    </w:p>
+    <w:p>
+      <w:pPr>
+        <w:tabs>
+          <w:tab w:val="left" w:pos="6143"/>
+        </w:tabs>
+        <w:rPr>
+          <w:sz w:val="20"/>
+          <w:szCs w:val="16"/>
+        </w:rPr>
+      </w:pPr>
+    </w:p>
+    <w:p>
+      <w:pPr>
+        <w:tabs>
+          <w:tab w:val="left" w:pos="6143"/>
+        </w:tabs>
+        <w:rPr>
+          <w:sz w:val="20"/>
+          <w:szCs w:val="16"/>
+        </w:rPr>
+      </w:pPr>
+    </w:p>
+    <w:p>
+      <w:pPr>
+        <w:tabs>
+          <w:tab w:val="left" w:pos="6143"/>
+        </w:tabs>
+        <w:rPr>
+          <w:sz w:val="20"/>
+          <w:szCs w:val="16"/>
+        </w:rPr>
+      </w:pPr>
+    </w:p>
+    <w:p>
+      <w:pPr>
+        <w:tabs>
+          <w:tab w:val="left" w:pos="6143"/>
+        </w:tabs>
+        <w:rPr>
+          <w:sz w:val="20"/>
+          <w:szCs w:val="16"/>
+        </w:rPr>
+      </w:pPr>
+    </w:p>
+    <w:p>
+      <w:pPr>
+        <w:tabs>
+          <w:tab w:val="left" w:pos="6143"/>
+        </w:tabs>
+        <w:rPr>
+          <w:sz w:val="20"/>
+          <w:szCs w:val="16"/>
+        </w:rPr>
+      </w:pPr>
+    </w:p>
+    <w:p>
+      <w:pPr>
+        <w:tabs>
+          <w:tab w:val="left" w:pos="6143"/>
+        </w:tabs>
+        <w:rPr>
+          <w:sz w:val="20"/>
+          <w:szCs w:val="16"/>
+        </w:rPr>
+      </w:pPr>
+    </w:p>
+    <w:p>
+      <w:pPr>
+        <w:tabs>
+          <w:tab w:val="left" w:pos="6143"/>
+        </w:tabs>
+        <w:rPr>
+          <w:sz w:val="20"/>
+          <w:szCs w:val="16"/>
+        </w:rPr>
+      </w:pPr>
+    </w:p>
+    <w:p>
+      <w:pPr>
+        <w:tabs>
+          <w:tab w:val="left" w:pos="6143"/>
+        </w:tabs>
+        <w:rPr>
+          <w:sz w:val="20"/>
+          <w:szCs w:val="16"/>
+        </w:rPr>
+      </w:pPr>
+    </w:p>
+    <w:p>
+      <w:pPr>
+        <w:tabs>
+          <w:tab w:val="left" w:pos="6143"/>
+        </w:tabs>
+        <w:rPr>
+          <w:sz w:val="20"/>
+          <w:szCs w:val="16"/>
+        </w:rPr>
+      </w:pPr>
+    </w:p>
+    <w:p>
+      <w:pPr>
+        <w:tabs>
+          <w:tab w:val="left" w:pos="6143"/>
+        </w:tabs>
+        <w:rPr>
+          <w:sz w:val="20"/>
+          <w:szCs w:val="16"/>
+        </w:rPr>
+      </w:pPr>
+    </w:p>
+    <w:p>
+      <w:pPr>
+        <w:tabs>
+          <w:tab w:val="left" w:pos="6143"/>
+        </w:tabs>
+        <w:rPr>
+          <w:sz w:val="20"/>
+          <w:szCs w:val="16"/>
+        </w:rPr>
+      </w:pPr>
+    </w:p>
+    <w:p>
+      <w:pPr>
+        <w:tabs>
+          <w:tab w:val="left" w:pos="6143"/>
+        </w:tabs>
+        <w:rPr>
+          <w:sz w:val="20"/>
+          <w:szCs w:val="16"/>
+        </w:rPr>
+      </w:pPr>
+    </w:p>
+    <w:p>
+      <w:pPr>
+        <w:tabs>
+          <w:tab w:val="left" w:pos="6143"/>
+        </w:tabs>
+        <w:rPr>
+          <w:sz w:val="20"/>
+          <w:szCs w:val="16"/>
+        </w:rPr>
+      </w:pPr>
+      <w:r>
+        <w:rPr>
+          <w:sz w:val="20"/>
+          <w:szCs w:val="16"/>
+        </w:rPr>
+        <w:lastRenderedPageBreak/>
+        <w:t>Week 8 (</w:t>
+      </w:r>
+      <w:r>
+        <w:rPr>
+          <w:sz w:val="20"/>
+          <w:szCs w:val="16"/>
+        </w:rPr>
+        <w:t>27.01.2020-31.01.2020)</w:t>
+      </w:r>
+    </w:p>
+    <w:p>
+      <w:pPr>
+        <w:pStyle w:val="ListParagraph"/>
+        <w:numPr>
+          <w:ilvl w:val="0"/>
+          <w:numId w:val="11"/>
+        </w:numPr>
+        <w:tabs>
+          <w:tab w:val="left" w:pos="6143"/>
+        </w:tabs>
+        <w:rPr>
+          <w:sz w:val="20"/>
+          <w:szCs w:val="16"/>
+        </w:rPr>
+      </w:pPr>
+      <w:r>
+        <w:rPr>
+          <w:sz w:val="20"/>
+          <w:szCs w:val="16"/>
+        </w:rPr>
+        <w:t xml:space="preserve">I’ve been working on refining the parameter </w:t>
+      </w:r>
+      <m:oMath>
+        <m:r>
+          <w:rPr>
+            <w:rFonts w:ascii="Cambria Math" w:hAnsi="Cambria Math"/>
+            <w:sz w:val="20"/>
+            <w:szCs w:val="16"/>
+          </w:rPr>
+          <m:t>b</m:t>
+        </m:r>
+      </m:oMath>
+      <w:r>
+        <w:rPr>
+          <w:rFonts w:eastAsiaTheme="minorEastAsia"/>
+          <w:sz w:val="20"/>
+          <w:szCs w:val="16"/>
+        </w:rPr>
+        <w:t xml:space="preserve"> while more actively incorporating this idea of the length of the filtration being important. For every vertex </w:t>
+      </w:r>
+      <m:oMath>
+        <m:r>
+          <w:rPr>
+            <w:rFonts w:ascii="Cambria Math" w:eastAsiaTheme="minorEastAsia" w:hAnsi="Cambria Math"/>
+            <w:sz w:val="20"/>
+            <w:szCs w:val="16"/>
+          </w:rPr>
+          <m:t>v</m:t>
+        </m:r>
+      </m:oMath>
+      <w:r>
+        <w:rPr>
+          <w:rFonts w:eastAsiaTheme="minorEastAsia"/>
+          <w:sz w:val="20"/>
+          <w:szCs w:val="16"/>
+        </w:rPr>
+        <w:t xml:space="preserve">, we obtain a corresponding list of the number of </w:t>
+      </w:r>
+      <m:oMath>
+        <m:r>
+          <w:rPr>
+            <w:rFonts w:ascii="Cambria Math" w:eastAsiaTheme="minorEastAsia" w:hAnsi="Cambria Math"/>
+            <w:sz w:val="20"/>
+            <w:szCs w:val="16"/>
+          </w:rPr>
+          <m:t>1</m:t>
+        </m:r>
+      </m:oMath>
+      <w:r>
+        <w:rPr>
+          <w:rFonts w:eastAsiaTheme="minorEastAsia"/>
+          <w:sz w:val="20"/>
+          <w:szCs w:val="16"/>
+        </w:rPr>
+        <w:t xml:space="preserve">-cycles born at each stage in the filtration. There will be a “jump”, a time at which a large </w:t>
+      </w:r>
+      <w:r>
+        <w:rPr>
+          <w:rFonts w:eastAsiaTheme="minorEastAsia"/>
+          <w:sz w:val="20"/>
+          <w:szCs w:val="16"/>
+        </w:rPr>
+        <w:t>proportion</w:t>
+      </w:r>
+      <w:r>
+        <w:rPr>
+          <w:rFonts w:eastAsiaTheme="minorEastAsia"/>
+          <w:sz w:val="20"/>
+          <w:szCs w:val="16"/>
+        </w:rPr>
+        <w:t xml:space="preserve"> of</w:t>
+      </w:r>
+      <w:r>
+        <w:rPr>
+          <w:rFonts w:eastAsiaTheme="minorEastAsia"/>
+          <w:sz w:val="20"/>
+          <w:szCs w:val="16"/>
+        </w:rPr>
+        <w:t xml:space="preserve"> the</w:t>
+      </w:r>
+      <w:r>
+        <w:rPr>
+          <w:rFonts w:eastAsiaTheme="minorEastAsia"/>
+          <w:sz w:val="20"/>
+          <w:szCs w:val="16"/>
+        </w:rPr>
+        <w:t xml:space="preserve"> 1-cycles are born. For a bridge, this should occur later in the filtration because there is an early part where the only way for 1-cycles to form is using other parallel bridges. In contrast, a huge number of 1-cycles are born early in the filtration for vertices right at the center of clusters, followed by a decline as the filtration crosses the bridge and then another surge once it reaches the other cluster. The following is a column plot showing the number of these 1-cycles born at each stage of the filtration, one for a bridge and one for a cluster point.</w:t>
+      </w:r>
+    </w:p>
+    <w:p>
+      <w:pPr>
+        <w:pStyle w:val="ListParagraph"/>
+        <w:tabs>
+          <w:tab w:val="left" w:pos="6143"/>
+        </w:tabs>
+        <w:jc w:val="center"/>
+        <w:rPr>
+          <w:sz w:val="20"/>
+          <w:szCs w:val="16"/>
+        </w:rPr>
+      </w:pPr>
+      <w:r>
+        <w:rPr>
+          <w:noProof/>
+          <w:sz w:val="20"/>
+          <w:szCs w:val="16"/>
+        </w:rPr>
+        <w:drawing>
+          <wp:inline distT="0" distB="0" distL="0" distR="0" wp14:anchorId="504CDBF3" wp14:editId="790FC336">
+            <wp:extent cx="5650523" cy="1744056"/>
+            <wp:effectExtent l="0" t="0" r="7620" b="8890"/>
+            <wp:docPr id="36" name="Picture 36" descr="A screenshot of a cell phone&#10;&#10;Description automatically generated"/>
+            <wp:cNvGraphicFramePr>
+              <a:graphicFrameLocks xmlns:a="http://schemas.openxmlformats.org/drawingml/2006/main" noChangeAspect="1"/>
+            </wp:cNvGraphicFramePr>
+            <a:graphic xmlns:a="http://schemas.openxmlformats.org/drawingml/2006/main">
+              <a:graphicData uri="http://schemas.openxmlformats.org/drawingml/2006/picture">
+                <pic:pic xmlns:pic="http://schemas.openxmlformats.org/drawingml/2006/picture">
+                  <pic:nvPicPr>
+                    <pic:cNvPr id="36" name="ColumnPlots.jpg"/>
+                    <pic:cNvPicPr/>
+                  </pic:nvPicPr>
+                  <pic:blipFill>
+                    <a:blip r:embed="rId40" cstate="print">
+                      <a:extLst>
+                        <a:ext uri="{28A0092B-C50C-407E-A947-70E740481C1C}">
+                          <a14:useLocalDpi xmlns:a14="http://schemas.microsoft.com/office/drawing/2010/main" val="0"/>
+                        </a:ext>
+                      </a:extLst>
+                    </a:blip>
+                    <a:stretch>
+                      <a:fillRect/>
+                    </a:stretch>
+                  </pic:blipFill>
+                  <pic:spPr>
+                    <a:xfrm>
+                      <a:off x="0" y="0"/>
+                      <a:ext cx="5670151" cy="1750114"/>
+                    </a:xfrm>
+                    <a:prstGeom prst="rect">
+                      <a:avLst/>
+                    </a:prstGeom>
+                  </pic:spPr>
+                </pic:pic>
+              </a:graphicData>
+            </a:graphic>
+          </wp:inline>
+        </w:drawing>
+      </w:r>
+    </w:p>
+    <w:p>
+      <w:pPr>
+        <w:pStyle w:val="ListParagraph"/>
+        <w:tabs>
+          <w:tab w:val="left" w:pos="6143"/>
+        </w:tabs>
+        <w:rPr>
+          <w:rFonts w:eastAsiaTheme="minorEastAsia"/>
+          <w:sz w:val="20"/>
+          <w:szCs w:val="16"/>
+        </w:rPr>
+      </w:pPr>
+      <w:r>
+        <w:rPr>
+          <w:sz w:val="20"/>
+          <w:szCs w:val="16"/>
+        </w:rPr>
+        <w:t xml:space="preserve">By identifying these jumps (in the above, the jump for the cluster point would be </w:t>
+      </w:r>
+      <m:oMath>
+        <m:r>
+          <w:rPr>
+            <w:rFonts w:ascii="Cambria Math" w:hAnsi="Cambria Math"/>
+            <w:sz w:val="20"/>
+            <w:szCs w:val="16"/>
+          </w:rPr>
+          <m:t>2</m:t>
+        </m:r>
+      </m:oMath>
+      <w:r>
+        <w:rPr>
+          <w:rFonts w:eastAsiaTheme="minorEastAsia"/>
+          <w:sz w:val="20"/>
+          <w:szCs w:val="16"/>
+        </w:rPr>
+        <w:t xml:space="preserve"> and for </w:t>
+      </w:r>
+      <w:r>
+        <w:rPr>
+          <w:rFonts w:eastAsiaTheme="minorEastAsia"/>
+          <w:sz w:val="20"/>
+          <w:szCs w:val="16"/>
+        </w:rPr>
+        <w:t>the</w:t>
+      </w:r>
+      <w:r>
+        <w:rPr>
+          <w:rFonts w:eastAsiaTheme="minorEastAsia"/>
+          <w:sz w:val="20"/>
+          <w:szCs w:val="16"/>
+        </w:rPr>
+        <w:t xml:space="preserve"> bridge it would be </w:t>
+      </w:r>
+      <m:oMath>
+        <m:r>
+          <w:rPr>
+            <w:rFonts w:ascii="Cambria Math" w:eastAsiaTheme="minorEastAsia" w:hAnsi="Cambria Math"/>
+            <w:sz w:val="20"/>
+            <w:szCs w:val="16"/>
+          </w:rPr>
+          <m:t>3</m:t>
+        </m:r>
+      </m:oMath>
+      <w:r>
+        <w:rPr>
+          <w:rFonts w:eastAsiaTheme="minorEastAsia"/>
+          <w:sz w:val="20"/>
+          <w:szCs w:val="16"/>
+        </w:rPr>
+        <w:t xml:space="preserve">), we can associate to every vertex a fraction </w:t>
+      </w:r>
+      <m:oMath>
+        <m:f>
+          <m:fPr>
+            <m:ctrlPr>
+              <w:rPr>
+                <w:rFonts w:ascii="Cambria Math" w:eastAsiaTheme="minorEastAsia" w:hAnsi="Cambria Math"/>
+                <w:i/>
+                <w:sz w:val="20"/>
+                <w:szCs w:val="16"/>
+              </w:rPr>
+            </m:ctrlPr>
+          </m:fPr>
+          <m:num>
+            <m:r>
+              <w:rPr>
+                <w:rFonts w:ascii="Cambria Math" w:eastAsiaTheme="minorEastAsia" w:hAnsi="Cambria Math"/>
+                <w:sz w:val="20"/>
+                <w:szCs w:val="16"/>
+              </w:rPr>
+              <m:t>jump</m:t>
+            </m:r>
+          </m:num>
+          <m:den>
+            <m:r>
+              <w:rPr>
+                <w:rFonts w:ascii="Cambria Math" w:eastAsiaTheme="minorEastAsia" w:hAnsi="Cambria Math"/>
+                <w:sz w:val="20"/>
+                <w:szCs w:val="16"/>
+              </w:rPr>
+              <m:t>lastBorn</m:t>
+            </m:r>
+          </m:den>
+        </m:f>
+      </m:oMath>
+      <w:r>
+        <w:rPr>
+          <w:rFonts w:eastAsiaTheme="minorEastAsia"/>
+          <w:sz w:val="20"/>
+          <w:szCs w:val="16"/>
+        </w:rPr>
+        <w:t xml:space="preserve"> where the numerator is the jump time and the denominator is the length of the filtration. This fraction takes values in </w:t>
+      </w:r>
+      <m:oMath>
+        <m:d>
+          <m:dPr>
+            <m:endChr m:val="]"/>
+            <m:ctrlPr>
+              <w:rPr>
+                <w:rFonts w:ascii="Cambria Math" w:eastAsiaTheme="minorEastAsia" w:hAnsi="Cambria Math"/>
+                <w:i/>
+                <w:sz w:val="20"/>
+                <w:szCs w:val="16"/>
+              </w:rPr>
+            </m:ctrlPr>
+          </m:dPr>
+          <m:e>
+            <m:r>
+              <w:rPr>
+                <w:rFonts w:ascii="Cambria Math" w:eastAsiaTheme="minorEastAsia" w:hAnsi="Cambria Math"/>
+                <w:sz w:val="20"/>
+                <w:szCs w:val="16"/>
+              </w:rPr>
+              <m:t>0,1</m:t>
+            </m:r>
+          </m:e>
+        </m:d>
+      </m:oMath>
+      <w:r>
+        <w:rPr>
+          <w:rFonts w:eastAsiaTheme="minorEastAsia"/>
+          <w:sz w:val="20"/>
+          <w:szCs w:val="16"/>
+        </w:rPr>
+        <w:t xml:space="preserve"> and the </w:t>
+      </w:r>
+      <w:r>
+        <w:rPr>
+          <w:rFonts w:eastAsiaTheme="minorEastAsia"/>
+          <w:sz w:val="20"/>
+          <w:szCs w:val="16"/>
+        </w:rPr>
+        <w:t>smaller</w:t>
+      </w:r>
+      <w:r>
+        <w:rPr>
+          <w:rFonts w:eastAsiaTheme="minorEastAsia"/>
+          <w:sz w:val="20"/>
+          <w:szCs w:val="16"/>
+        </w:rPr>
+        <w:t xml:space="preserve"> it is, the more likely </w:t>
+      </w:r>
+      <m:oMath>
+        <m:r>
+          <w:rPr>
+            <w:rFonts w:ascii="Cambria Math" w:eastAsiaTheme="minorEastAsia" w:hAnsi="Cambria Math"/>
+            <w:sz w:val="20"/>
+            <w:szCs w:val="16"/>
+          </w:rPr>
+          <m:t>v</m:t>
+        </m:r>
+      </m:oMath>
+      <w:r>
+        <w:rPr>
+          <w:rFonts w:eastAsiaTheme="minorEastAsia"/>
+          <w:sz w:val="20"/>
+          <w:szCs w:val="16"/>
+        </w:rPr>
+        <w:t xml:space="preserve"> is to </w:t>
+      </w:r>
+      <w:r>
+        <w:rPr>
+          <w:rFonts w:eastAsiaTheme="minorEastAsia"/>
+          <w:sz w:val="20"/>
+          <w:szCs w:val="16"/>
+        </w:rPr>
+        <w:t>sit at the center of a cluster.</w:t>
+      </w:r>
+      <w:r>
+        <w:rPr>
+          <w:rFonts w:eastAsiaTheme="minorEastAsia"/>
+          <w:sz w:val="20"/>
+          <w:szCs w:val="16"/>
+        </w:rPr>
+        <w:t xml:space="preserve"> I am now using this fraction to identify the set of initial cluster points. Because we want as few initial cluster points as possible (we don’t want to accidentally identify any bridges), we start with an upper bound of </w:t>
+      </w:r>
+      <m:oMath>
+        <m:r>
+          <w:rPr>
+            <w:rFonts w:ascii="Cambria Math" w:eastAsiaTheme="minorEastAsia" w:hAnsi="Cambria Math"/>
+            <w:sz w:val="20"/>
+            <w:szCs w:val="16"/>
+          </w:rPr>
+          <m:t>q=0.05</m:t>
+        </m:r>
+      </m:oMath>
+      <w:r>
+        <w:rPr>
+          <w:rFonts w:eastAsiaTheme="minorEastAsia"/>
+          <w:sz w:val="20"/>
+          <w:szCs w:val="16"/>
+        </w:rPr>
+        <w:t>. If there are any vertices wi</w:t>
+      </w:r>
+      <w:r>
+        <w:rPr>
+          <w:rFonts w:eastAsiaTheme="minorEastAsia"/>
+          <w:sz w:val="20"/>
+          <w:szCs w:val="16"/>
+        </w:rPr>
+        <w:t xml:space="preserve">th fractions less than </w:t>
+      </w:r>
+      <m:oMath>
+        <m:r>
+          <w:rPr>
+            <w:rFonts w:ascii="Cambria Math" w:eastAsiaTheme="minorEastAsia" w:hAnsi="Cambria Math"/>
+            <w:sz w:val="20"/>
+            <w:szCs w:val="16"/>
+          </w:rPr>
+          <m:t>q</m:t>
+        </m:r>
+      </m:oMath>
+      <w:r>
+        <w:rPr>
+          <w:rFonts w:eastAsiaTheme="minorEastAsia"/>
+          <w:sz w:val="20"/>
+          <w:szCs w:val="16"/>
+        </w:rPr>
+        <w:t>, we identify these as the initial cluster points and move to the next stage of the algorithm.</w:t>
+      </w:r>
+      <w:r>
+        <w:rPr>
+          <w:rFonts w:eastAsiaTheme="minorEastAsia"/>
+          <w:sz w:val="20"/>
+          <w:szCs w:val="16"/>
+        </w:rPr>
+        <w:t xml:space="preserve"> Otherwise, we increment </w:t>
+      </w:r>
+      <m:oMath>
+        <m:r>
+          <w:rPr>
+            <w:rFonts w:ascii="Cambria Math" w:eastAsiaTheme="minorEastAsia" w:hAnsi="Cambria Math"/>
+            <w:sz w:val="20"/>
+            <w:szCs w:val="16"/>
+          </w:rPr>
+          <m:t>q</m:t>
+        </m:r>
+      </m:oMath>
+      <w:r>
+        <w:rPr>
+          <w:rFonts w:eastAsiaTheme="minorEastAsia"/>
+          <w:sz w:val="20"/>
+          <w:szCs w:val="16"/>
+        </w:rPr>
+        <w:t xml:space="preserve"> by </w:t>
+      </w:r>
+      <m:oMath>
+        <m:r>
+          <w:rPr>
+            <w:rFonts w:ascii="Cambria Math" w:eastAsiaTheme="minorEastAsia" w:hAnsi="Cambria Math"/>
+            <w:sz w:val="20"/>
+            <w:szCs w:val="16"/>
+          </w:rPr>
+          <m:t>0.05</m:t>
+        </m:r>
+      </m:oMath>
+      <w:r>
+        <w:rPr>
+          <w:rFonts w:eastAsiaTheme="minorEastAsia"/>
+          <w:sz w:val="20"/>
+          <w:szCs w:val="16"/>
+        </w:rPr>
+        <w:t xml:space="preserve"> and repeat.</w:t>
+      </w:r>
+    </w:p>
+    <w:p>
+      <w:pPr>
+        <w:pStyle w:val="ListParagraph"/>
+        <w:numPr>
+          <w:ilvl w:val="0"/>
+          <w:numId w:val="11"/>
+        </w:numPr>
+        <w:tabs>
+          <w:tab w:val="left" w:pos="6143"/>
+        </w:tabs>
+        <w:rPr>
+          <w:sz w:val="20"/>
+          <w:szCs w:val="16"/>
+        </w:rPr>
+      </w:pPr>
+      <w:r>
+        <w:rPr>
+          <w:sz w:val="20"/>
+          <w:szCs w:val="16"/>
+        </w:rPr>
+        <w:t xml:space="preserve">I met with Kate and we discussed the jump time fraction defined above. We reviewed the code and she found a mistake in the way the jump was being calculated. Instead of the lists having the number of 1-cycles born at each stage of the filtration, the </w:t>
+      </w:r>
+      <m:oMath>
+        <m:sSup>
+          <m:sSupPr>
+            <m:ctrlPr>
+              <w:rPr>
+                <w:rFonts w:ascii="Cambria Math" w:hAnsi="Cambria Math"/>
+                <w:i/>
+                <w:sz w:val="20"/>
+                <w:szCs w:val="16"/>
+              </w:rPr>
+            </m:ctrlPr>
+          </m:sSupPr>
+          <m:e>
+            <m:r>
+              <w:rPr>
+                <w:rFonts w:ascii="Cambria Math" w:hAnsi="Cambria Math"/>
+                <w:sz w:val="20"/>
+                <w:szCs w:val="16"/>
+              </w:rPr>
+              <m:t>n</m:t>
+            </m:r>
+          </m:e>
+          <m:sup>
+            <m:r>
+              <w:rPr>
+                <w:rFonts w:ascii="Cambria Math" w:hAnsi="Cambria Math"/>
+                <w:sz w:val="20"/>
+                <w:szCs w:val="16"/>
+              </w:rPr>
+              <m:t>th</m:t>
+            </m:r>
+          </m:sup>
+        </m:sSup>
+      </m:oMath>
+      <w:r>
+        <w:rPr>
+          <w:rFonts w:eastAsiaTheme="minorEastAsia"/>
+          <w:sz w:val="20"/>
+          <w:szCs w:val="16"/>
+        </w:rPr>
+        <w:t xml:space="preserve"> entry was the number of </w:t>
+      </w:r>
+      <m:oMath>
+        <m:r>
+          <w:rPr>
+            <w:rFonts w:ascii="Cambria Math" w:eastAsiaTheme="minorEastAsia" w:hAnsi="Cambria Math"/>
+            <w:sz w:val="20"/>
+            <w:szCs w:val="16"/>
+          </w:rPr>
+          <m:t>1</m:t>
+        </m:r>
+      </m:oMath>
+      <w:r>
+        <w:rPr>
+          <w:rFonts w:eastAsiaTheme="minorEastAsia"/>
+          <w:sz w:val="20"/>
+          <w:szCs w:val="16"/>
+        </w:rPr>
+        <w:t xml:space="preserve">-cycles that existed at the </w:t>
+      </w:r>
+      <m:oMath>
+        <m:sSup>
+          <m:sSupPr>
+            <m:ctrlPr>
+              <w:rPr>
+                <w:rFonts w:ascii="Cambria Math" w:eastAsiaTheme="minorEastAsia" w:hAnsi="Cambria Math"/>
+                <w:i/>
+                <w:sz w:val="20"/>
+                <w:szCs w:val="16"/>
+              </w:rPr>
+            </m:ctrlPr>
+          </m:sSupPr>
+          <m:e>
+            <m:r>
+              <w:rPr>
+                <w:rFonts w:ascii="Cambria Math" w:eastAsiaTheme="minorEastAsia" w:hAnsi="Cambria Math"/>
+                <w:sz w:val="20"/>
+                <w:szCs w:val="16"/>
+              </w:rPr>
+              <m:t>n</m:t>
+            </m:r>
+          </m:e>
+          <m:sup>
+            <m:r>
+              <w:rPr>
+                <w:rFonts w:ascii="Cambria Math" w:eastAsiaTheme="minorEastAsia" w:hAnsi="Cambria Math"/>
+                <w:sz w:val="20"/>
+                <w:szCs w:val="16"/>
+              </w:rPr>
+              <m:t>th</m:t>
+            </m:r>
+          </m:sup>
+        </m:sSup>
+      </m:oMath>
+      <w:r>
+        <w:rPr>
+          <w:rFonts w:eastAsiaTheme="minorEastAsia"/>
+          <w:sz w:val="20"/>
+          <w:szCs w:val="16"/>
+        </w:rPr>
+        <w:t xml:space="preserve"> stage of the filtration. In other words, it was the number of 1-cycles that had been born in any stage up to and including the </w:t>
+      </w:r>
+      <m:oMath>
+        <m:sSup>
+          <m:sSupPr>
+            <m:ctrlPr>
+              <w:rPr>
+                <w:rFonts w:ascii="Cambria Math" w:eastAsiaTheme="minorEastAsia" w:hAnsi="Cambria Math"/>
+                <w:i/>
+                <w:sz w:val="20"/>
+                <w:szCs w:val="16"/>
+              </w:rPr>
+            </m:ctrlPr>
+          </m:sSupPr>
+          <m:e>
+            <m:r>
+              <w:rPr>
+                <w:rFonts w:ascii="Cambria Math" w:eastAsiaTheme="minorEastAsia" w:hAnsi="Cambria Math"/>
+                <w:sz w:val="20"/>
+                <w:szCs w:val="16"/>
+              </w:rPr>
+              <m:t>n</m:t>
+            </m:r>
+          </m:e>
+          <m:sup>
+            <m:r>
+              <w:rPr>
+                <w:rFonts w:ascii="Cambria Math" w:eastAsiaTheme="minorEastAsia" w:hAnsi="Cambria Math"/>
+                <w:sz w:val="20"/>
+                <w:szCs w:val="16"/>
+              </w:rPr>
+              <m:t>th</m:t>
+            </m:r>
+          </m:sup>
+        </m:sSup>
+      </m:oMath>
+      <w:r>
+        <w:rPr>
+          <w:rFonts w:eastAsiaTheme="minorEastAsia"/>
+          <w:sz w:val="20"/>
+          <w:szCs w:val="16"/>
+        </w:rPr>
+        <w:t xml:space="preserve"> stage.</w:t>
+      </w:r>
+    </w:p>
+    <w:p>
+      <w:pPr>
+        <w:pStyle w:val="ListParagraph"/>
+        <w:tabs>
+          <w:tab w:val="left" w:pos="6143"/>
+        </w:tabs>
+        <w:rPr>
+          <w:rFonts w:eastAsiaTheme="minorEastAsia"/>
+          <w:sz w:val="20"/>
+          <w:szCs w:val="16"/>
+        </w:rPr>
+      </w:pPr>
+      <w:r>
+        <w:rPr>
+          <w:sz w:val="20"/>
+          <w:szCs w:val="16"/>
+        </w:rPr>
+        <w:t xml:space="preserve">It is easy to convert back and forth between these forms, but this difference meant that what was really being calculated was the first stage at which no new 1-cycles appeared (because then the </w:t>
+      </w:r>
+      <m:oMath>
+        <m:sSup>
+          <m:sSupPr>
+            <m:ctrlPr>
+              <w:rPr>
+                <w:rFonts w:ascii="Cambria Math" w:hAnsi="Cambria Math"/>
+                <w:i/>
+                <w:sz w:val="20"/>
+                <w:szCs w:val="16"/>
+              </w:rPr>
+            </m:ctrlPr>
+          </m:sSupPr>
+          <m:e>
+            <m:r>
+              <w:rPr>
+                <w:rFonts w:ascii="Cambria Math" w:hAnsi="Cambria Math"/>
+                <w:sz w:val="20"/>
+                <w:szCs w:val="16"/>
+              </w:rPr>
+              <m:t>n</m:t>
+            </m:r>
+          </m:e>
+          <m:sup>
+            <m:r>
+              <w:rPr>
+                <w:rFonts w:ascii="Cambria Math" w:hAnsi="Cambria Math"/>
+                <w:sz w:val="20"/>
+                <w:szCs w:val="16"/>
+              </w:rPr>
+              <m:t>th</m:t>
+            </m:r>
+          </m:sup>
+        </m:sSup>
+      </m:oMath>
+      <w:r>
+        <w:rPr>
+          <w:rFonts w:eastAsiaTheme="minorEastAsia"/>
+          <w:sz w:val="20"/>
+          <w:szCs w:val="16"/>
+        </w:rPr>
+        <w:t xml:space="preserve"> entry = the </w:t>
+      </w:r>
+      <m:oMath>
+        <m:sSup>
+          <m:sSupPr>
+            <m:ctrlPr>
+              <w:rPr>
+                <w:rFonts w:ascii="Cambria Math" w:eastAsiaTheme="minorEastAsia" w:hAnsi="Cambria Math"/>
+                <w:i/>
+                <w:sz w:val="20"/>
+                <w:szCs w:val="16"/>
+              </w:rPr>
+            </m:ctrlPr>
+          </m:sSupPr>
+          <m:e>
+            <m:d>
+              <m:dPr>
+                <m:ctrlPr>
+                  <w:rPr>
+                    <w:rFonts w:ascii="Cambria Math" w:eastAsiaTheme="minorEastAsia" w:hAnsi="Cambria Math"/>
+                    <w:i/>
+                    <w:sz w:val="20"/>
+                    <w:szCs w:val="16"/>
+                  </w:rPr>
+                </m:ctrlPr>
+              </m:dPr>
+              <m:e>
+                <m:r>
+                  <w:rPr>
+                    <w:rFonts w:ascii="Cambria Math" w:eastAsiaTheme="minorEastAsia" w:hAnsi="Cambria Math"/>
+                    <w:sz w:val="20"/>
+                    <w:szCs w:val="16"/>
+                  </w:rPr>
+                  <m:t>n+1</m:t>
+                </m:r>
+              </m:e>
+            </m:d>
+          </m:e>
+          <m:sup>
+            <m:r>
+              <w:rPr>
+                <w:rFonts w:ascii="Cambria Math" w:eastAsiaTheme="minorEastAsia" w:hAnsi="Cambria Math"/>
+                <w:sz w:val="20"/>
+                <w:szCs w:val="16"/>
+              </w:rPr>
+              <m:t>th</m:t>
+            </m:r>
+          </m:sup>
+        </m:sSup>
+      </m:oMath>
+      <w:r>
+        <w:rPr>
+          <w:rFonts w:eastAsiaTheme="minorEastAsia"/>
+          <w:sz w:val="20"/>
+          <w:szCs w:val="16"/>
+        </w:rPr>
+        <w:t xml:space="preserve"> entry).</w:t>
+      </w:r>
+    </w:p>
+    <w:p>
+      <w:pPr>
+        <w:pStyle w:val="ListParagraph"/>
+        <w:tabs>
+          <w:tab w:val="left" w:pos="6143"/>
+        </w:tabs>
+        <w:rPr>
+          <w:rFonts w:eastAsiaTheme="minorEastAsia"/>
+          <w:sz w:val="20"/>
+          <w:szCs w:val="16"/>
+        </w:rPr>
+      </w:pPr>
+      <w:r>
+        <w:rPr>
+          <w:rFonts w:eastAsiaTheme="minorEastAsia"/>
+          <w:sz w:val="20"/>
+          <w:szCs w:val="16"/>
+        </w:rPr>
+        <w:t xml:space="preserve">Kate also suggested that instead of using the incremental </w:t>
+      </w:r>
+      <m:oMath>
+        <m:r>
+          <w:rPr>
+            <w:rFonts w:ascii="Cambria Math" w:eastAsiaTheme="minorEastAsia" w:hAnsi="Cambria Math"/>
+            <w:sz w:val="20"/>
+            <w:szCs w:val="16"/>
+          </w:rPr>
+          <m:t>q</m:t>
+        </m:r>
+      </m:oMath>
+      <w:r>
+        <w:rPr>
+          <w:rFonts w:eastAsiaTheme="minorEastAsia"/>
+          <w:sz w:val="20"/>
+          <w:szCs w:val="16"/>
+        </w:rPr>
+        <w:t xml:space="preserve"> method described above to identify the starting vertices, we do the following: </w:t>
+      </w:r>
+      <w:r>
+        <w:rPr>
+          <w:rFonts w:eastAsiaTheme="minorEastAsia"/>
+          <w:sz w:val="20"/>
+          <w:szCs w:val="16"/>
+        </w:rPr>
+        <w:t>define</w:t>
+      </w:r>
+    </w:p>
+    <w:p>
+      <w:pPr>
+        <w:pStyle w:val="ListParagraph"/>
+        <w:tabs>
+          <w:tab w:val="left" w:pos="6143"/>
+        </w:tabs>
+        <w:rPr>
+          <w:rFonts w:eastAsiaTheme="minorEastAsia"/>
+          <w:sz w:val="20"/>
+          <w:szCs w:val="16"/>
+        </w:rPr>
+      </w:pPr>
+      <m:oMathPara>
+        <m:oMath>
+          <m:r>
+            <w:rPr>
+              <w:rFonts w:ascii="Cambria Math" w:hAnsi="Cambria Math"/>
+              <w:sz w:val="20"/>
+              <w:szCs w:val="16"/>
+            </w:rPr>
+            <m:t>f:X</m:t>
+          </m:r>
+          <m:r>
+            <m:rPr>
+              <m:scr m:val="double-struck"/>
+              <m:aln/>
+            </m:rPr>
+            <w:rPr>
+              <w:rFonts w:ascii="Cambria Math" w:hAnsi="Cambria Math"/>
+              <w:sz w:val="20"/>
+              <w:szCs w:val="16"/>
+            </w:rPr>
+            <m:t>→R</m:t>
+          </m:r>
+          <m:r>
+            <w:rPr>
+              <w:rFonts w:eastAsiaTheme="minorEastAsia"/>
+              <w:sz w:val="20"/>
+              <w:szCs w:val="16"/>
+            </w:rPr>
+            <w:br/>
+          </m:r>
+        </m:oMath>
+        <m:oMath>
+          <m:r>
+            <w:rPr>
+              <w:rFonts w:ascii="Cambria Math" w:hAnsi="Cambria Math"/>
+              <w:sz w:val="20"/>
+              <w:szCs w:val="16"/>
+            </w:rPr>
+            <m:t>v</m:t>
+          </m:r>
+          <m:r>
+            <m:rPr>
+              <m:aln/>
+            </m:rPr>
+            <w:rPr>
+              <w:rFonts w:ascii="Cambria Math" w:hAnsi="Cambria Math"/>
+              <w:sz w:val="20"/>
+              <w:szCs w:val="16"/>
+            </w:rPr>
+            <m:t>↦</m:t>
+          </m:r>
+          <m:f>
+            <m:fPr>
+              <m:ctrlPr>
+                <w:rPr>
+                  <w:rFonts w:ascii="Cambria Math" w:hAnsi="Cambria Math"/>
+                  <w:i/>
+                  <w:sz w:val="20"/>
+                  <w:szCs w:val="16"/>
+                </w:rPr>
+              </m:ctrlPr>
+            </m:fPr>
+            <m:num>
+              <m:r>
+                <w:rPr>
+                  <w:rFonts w:ascii="Cambria Math" w:hAnsi="Cambria Math"/>
+                  <w:sz w:val="20"/>
+                  <w:szCs w:val="16"/>
+                </w:rPr>
+                <m:t>jump</m:t>
+              </m:r>
+              <m:d>
+                <m:dPr>
+                  <m:ctrlPr>
+                    <w:rPr>
+                      <w:rFonts w:ascii="Cambria Math" w:hAnsi="Cambria Math"/>
+                      <w:i/>
+                      <w:sz w:val="20"/>
+                      <w:szCs w:val="16"/>
+                    </w:rPr>
+                  </m:ctrlPr>
+                </m:dPr>
+                <m:e>
+                  <m:r>
+                    <w:rPr>
+                      <w:rFonts w:ascii="Cambria Math" w:hAnsi="Cambria Math"/>
+                      <w:sz w:val="20"/>
+                      <w:szCs w:val="16"/>
+                    </w:rPr>
+                    <m:t>v</m:t>
+                  </m:r>
+                </m:e>
+              </m:d>
+            </m:num>
+            <m:den>
+              <m:r>
+                <w:rPr>
+                  <w:rFonts w:ascii="Cambria Math" w:hAnsi="Cambria Math"/>
+                  <w:sz w:val="20"/>
+                  <w:szCs w:val="16"/>
+                </w:rPr>
+                <m:t>lastBorn</m:t>
+              </m:r>
+              <m:d>
+                <m:dPr>
+                  <m:ctrlPr>
+                    <w:rPr>
+                      <w:rFonts w:ascii="Cambria Math" w:hAnsi="Cambria Math"/>
+                      <w:i/>
+                      <w:sz w:val="20"/>
+                      <w:szCs w:val="16"/>
+                    </w:rPr>
+                  </m:ctrlPr>
+                </m:dPr>
+                <m:e>
+                  <m:r>
+                    <w:rPr>
+                      <w:rFonts w:ascii="Cambria Math" w:hAnsi="Cambria Math"/>
+                      <w:sz w:val="20"/>
+                      <w:szCs w:val="16"/>
+                    </w:rPr>
+                    <m:t>v</m:t>
+                  </m:r>
+                </m:e>
+              </m:d>
+            </m:den>
+          </m:f>
+        </m:oMath>
+      </m:oMathPara>
+    </w:p>
+    <w:p>
+      <w:pPr>
+        <w:pStyle w:val="ListParagraph"/>
+        <w:tabs>
+          <w:tab w:val="left" w:pos="6143"/>
+        </w:tabs>
+        <w:rPr>
+          <w:sz w:val="20"/>
+          <w:szCs w:val="16"/>
+        </w:rPr>
+      </w:pPr>
+      <w:r>
+        <w:rPr>
+          <w:rFonts w:eastAsiaTheme="minorEastAsia"/>
+          <w:sz w:val="20"/>
+          <w:szCs w:val="16"/>
+        </w:rPr>
+        <w:t xml:space="preserve">We can then find the local minima of </w:t>
+      </w:r>
+      <m:oMath>
+        <m:r>
+          <w:rPr>
+            <w:rFonts w:ascii="Cambria Math" w:eastAsiaTheme="minorEastAsia" w:hAnsi="Cambria Math"/>
+            <w:sz w:val="20"/>
+            <w:szCs w:val="16"/>
+          </w:rPr>
+          <m:t>f</m:t>
+        </m:r>
+      </m:oMath>
+      <w:r>
+        <w:rPr>
+          <w:rFonts w:eastAsiaTheme="minorEastAsia"/>
+          <w:sz w:val="20"/>
+          <w:szCs w:val="16"/>
+        </w:rPr>
+        <w:t xml:space="preserve"> and take these as the initial cluster points.</w:t>
+      </w:r>
+      <w:bookmarkStart w:id="0" w:name="_GoBack"/>
+      <w:bookmarkEnd w:id="0"/>
+    </w:p>
+    <w:p>
+      <w:pPr>
+        <w:tabs>
+          <w:tab w:val="left" w:pos="6143"/>
+        </w:tabs>
+        <w:rPr>
+          <w:sz w:val="20"/>
+          <w:szCs w:val="16"/>
+        </w:rPr>
+      </w:pPr>
+    </w:p>
+    <w:p>
+      <w:pPr>
+        <w:tabs>
+          <w:tab w:val="left" w:pos="6143"/>
+        </w:tabs>
+        <w:rPr>
+          <w:sz w:val="20"/>
+          <w:szCs w:val="16"/>
+        </w:rPr>
+      </w:pPr>
+    </w:p>
+    <w:p>
+      <w:pPr>
+        <w:tabs>
+          <w:tab w:val="left" w:pos="6143"/>
+        </w:tabs>
+        <w:rPr>
+          <w:sz w:val="20"/>
+          <w:szCs w:val="16"/>
+        </w:rPr>
+      </w:pPr>
+    </w:p>
+    <w:p>
+      <w:pPr>
+        <w:tabs>
+          <w:tab w:val="left" w:pos="6143"/>
+        </w:tabs>
+        <w:rPr>
+          <w:sz w:val="20"/>
+          <w:szCs w:val="16"/>
+        </w:rPr>
+      </w:pPr>
+    </w:p>
+    <w:p>
+      <w:pPr>
+        <w:tabs>
+          <w:tab w:val="left" w:pos="6143"/>
+        </w:tabs>
+        <w:rPr>
+          <w:sz w:val="20"/>
+          <w:szCs w:val="16"/>
+        </w:rPr>
+      </w:pPr>
+    </w:p>
+    <w:p>
+      <w:pPr>
+        <w:tabs>
+          <w:tab w:val="left" w:pos="6143"/>
+        </w:tabs>
+        <w:rPr>
+          <w:sz w:val="20"/>
+          <w:szCs w:val="16"/>
+        </w:rPr>
+      </w:pPr>
+    </w:p>
+    <w:p>
+      <w:pPr>
+        <w:tabs>
+          <w:tab w:val="left" w:pos="6143"/>
+        </w:tabs>
+        <w:rPr>
+          <w:sz w:val="20"/>
+          <w:szCs w:val="16"/>
+        </w:rPr>
+      </w:pPr>
+    </w:p>
+    <w:p>
+      <w:pPr>
+        <w:tabs>
+          <w:tab w:val="left" w:pos="6143"/>
+        </w:tabs>
+        <w:rPr>
+          <w:sz w:val="20"/>
+          <w:szCs w:val="16"/>
+        </w:rPr>
+      </w:pPr>
+    </w:p>
+    <w:p>
+      <w:pPr>
+        <w:tabs>
+          <w:tab w:val="left" w:pos="6143"/>
+        </w:tabs>
+        <w:rPr>
+          <w:sz w:val="20"/>
+          <w:szCs w:val="16"/>
+        </w:rPr>
+      </w:pPr>
+    </w:p>
+    <w:p>
+      <w:pPr>
+        <w:tabs>
+          <w:tab w:val="left" w:pos="6143"/>
+        </w:tabs>
+        <w:rPr>
+          <w:sz w:val="20"/>
+          <w:szCs w:val="16"/>
+        </w:rPr>
+      </w:pPr>
+      <w:r>
+        <w:rPr>
+          <w:sz w:val="20"/>
+          <w:szCs w:val="16"/>
+        </w:rPr>
+        <w:t>Week 10 (</w:t>
+      </w:r>
+      <w:r>
+        <w:rPr>
+          <w:sz w:val="20"/>
+          <w:szCs w:val="16"/>
+        </w:rPr>
+        <w:t>10.02.2020-14.02.2020)</w:t>
+      </w:r>
     </w:p>
     <w:p>
       <w:pPr>
@@ -12812,7 +14480,7 @@
                     <pic:cNvPicPr/>
                   </pic:nvPicPr>
                   <pic:blipFill>
-                    <a:blip r:embed="rId35"/>
+                    <a:blip r:embed="rId41"/>
                     <a:stretch>
                       <a:fillRect/>
                     </a:stretch>
@@ -12899,6 +14567,7 @@
           <w:sz w:val="20"/>
           <w:szCs w:val="16"/>
         </w:rPr>
+        <w:lastRenderedPageBreak/>
         <w:drawing>
           <wp:inline distT="0" distB="0" distL="0" distR="0" wp14:anchorId="41996660" wp14:editId="34F95834">
             <wp:extent cx="3688400" cy="2705334"/>
@@ -12915,7 +14584,7 @@
                     <pic:cNvPicPr/>
                   </pic:nvPicPr>
                   <pic:blipFill>
-                    <a:blip r:embed="rId36"/>
+                    <a:blip r:embed="rId42"/>
                     <a:stretch>
                       <a:fillRect/>
                     </a:stretch>
@@ -13002,7 +14671,6 @@
           <w:sz w:val="20"/>
           <w:szCs w:val="16"/>
         </w:rPr>
-        <w:lastRenderedPageBreak/>
         <w:drawing>
           <wp:inline distT="0" distB="0" distL="0" distR="0" wp14:anchorId="3D4E137D" wp14:editId="774E88E9">
             <wp:extent cx="3756986" cy="2667231"/>
@@ -13019,7 +14687,7 @@
                     <pic:cNvPicPr/>
                   </pic:nvPicPr>
                   <pic:blipFill>
-                    <a:blip r:embed="rId37"/>
+                    <a:blip r:embed="rId43"/>
                     <a:stretch>
                       <a:fillRect/>
                     </a:stretch>
@@ -13101,9 +14769,9 @@
 <file path=word/numbering.xml><?xml version="1.0" encoding="utf-8"?>
 <w:numbering xmlns:wpc="http://schemas.microsoft.com/office/word/2010/wordprocessingCanvas" xmlns:cx="http://schemas.microsoft.com/office/drawing/2014/chartex" xmlns:cx1="http://schemas.microsoft.com/office/drawing/2015/9/8/chartex" xmlns:cx2="http://schemas.microsoft.com/office/drawing/2015/10/21/chartex" xmlns:cx3="http://schemas.microsoft.com/office/drawing/2016/5/9/chartex" xmlns:cx4="http://schemas.microsoft.com/office/drawing/2016/5/10/chartex" xmlns:cx5="http://schemas.microsoft.com/office/drawing/2016/5/11/chartex" xmlns:cx6="http://schemas.microsoft.com/office/drawing/2016/5/12/chartex" xmlns:cx7="http://schemas.microsoft.com/office/drawing/2016/5/13/chartex" xmlns:cx8="http://schemas.microsoft.com/office/drawing/2016/5/14/chartex" xmlns:mc="http://schemas.openxmlformats.org/markup-compatibility/2006" xmlns:aink="http://schemas.microsoft.com/office/drawing/2016/ink" xmlns:am3d="http://schemas.microsoft.com/office/drawing/2017/model3d" xmlns:o="urn:schemas-microsoft-com:office:office" xmlns:r="http://schemas.openxmlformats.org/officeDocument/2006/relationships" xmlns:m="http://schemas.openxmlformats.org/officeDocument/2006/math" xmlns:v="urn:schemas-microsoft-com:vml" xmlns:wp14="http://schemas.microsoft.com/office/word/2010/wordprocessingDrawing" xmlns:wp="http://schemas.openxmlformats.org/drawingml/2006/wordprocessingDrawing" xmlns:w10="urn:schemas-microsoft-com:office:word" xmlns:w="http://schemas.openxmlformats.org/wordprocessingml/2006/main" xmlns:w14="http://schemas.microsoft.com/office/word/2010/wordml" xmlns:w15="http://schemas.microsoft.com/office/word/2012/wordml" xmlns:w16cid="http://schemas.microsoft.com/office/word/2016/wordml/cid" xmlns:w16se="http://schemas.microsoft.com/office/word/2015/wordml/symex" xmlns:wpg="http://schemas.microsoft.com/office/word/2010/wordprocessingGroup" xmlns:wpi="http://schemas.microsoft.com/office/word/2010/wordprocessingInk" xmlns:wne="http://schemas.microsoft.com/office/word/2006/wordml" xmlns:wps="http://schemas.microsoft.com/office/word/2010/wordprocessingShape" mc:Ignorable="w14 w15 w16se w16cid wp14">
   <w:abstractNum w:abstractNumId="0" w15:restartNumberingAfterBreak="0">
-    <w:nsid w:val="052E57A4"/>
+    <w:nsid w:val="03CD119F"/>
     <w:multiLevelType w:val="hybridMultilevel"/>
-    <w:tmpl w:val="FCACDC10"/>
+    <w:tmpl w:val="DDE2E846"/>
     <w:lvl w:ilvl="0" w:tplc="04090001">
       <w:start w:val="1"/>
       <w:numFmt w:val="bullet"/>
@@ -13214,9 +14882,9 @@
     </w:lvl>
   </w:abstractNum>
   <w:abstractNum w:abstractNumId="1" w15:restartNumberingAfterBreak="0">
-    <w:nsid w:val="29072C00"/>
+    <w:nsid w:val="052E57A4"/>
     <w:multiLevelType w:val="hybridMultilevel"/>
-    <w:tmpl w:val="8AB4A04E"/>
+    <w:tmpl w:val="FCACDC10"/>
     <w:lvl w:ilvl="0" w:tplc="04090001">
       <w:start w:val="1"/>
       <w:numFmt w:val="bullet"/>
@@ -13327,9 +14995,9 @@
     </w:lvl>
   </w:abstractNum>
   <w:abstractNum w:abstractNumId="2" w15:restartNumberingAfterBreak="0">
-    <w:nsid w:val="36174A5C"/>
+    <w:nsid w:val="29072C00"/>
     <w:multiLevelType w:val="hybridMultilevel"/>
-    <w:tmpl w:val="E9A6242A"/>
+    <w:tmpl w:val="8AB4A04E"/>
     <w:lvl w:ilvl="0" w:tplc="04090001">
       <w:start w:val="1"/>
       <w:numFmt w:val="bullet"/>
@@ -13440,6 +15108,232 @@
     </w:lvl>
   </w:abstractNum>
   <w:abstractNum w:abstractNumId="3" w15:restartNumberingAfterBreak="0">
+    <w:nsid w:val="30C6628C"/>
+    <w:multiLevelType w:val="hybridMultilevel"/>
+    <w:tmpl w:val="1876B9BA"/>
+    <w:lvl w:ilvl="0" w:tplc="04090001">
+      <w:start w:val="1"/>
+      <w:numFmt w:val="bullet"/>
+      <w:lvlText w:val=""/>
+      <w:lvlJc w:val="left"/>
+      <w:pPr>
+        <w:ind w:left="720" w:hanging="360"/>
+      </w:pPr>
+      <w:rPr>
+        <w:rFonts w:ascii="Symbol" w:hAnsi="Symbol" w:hint="default"/>
+      </w:rPr>
+    </w:lvl>
+    <w:lvl w:ilvl="1" w:tplc="04090003" w:tentative="1">
+      <w:start w:val="1"/>
+      <w:numFmt w:val="bullet"/>
+      <w:lvlText w:val="o"/>
+      <w:lvlJc w:val="left"/>
+      <w:pPr>
+        <w:ind w:left="1440" w:hanging="360"/>
+      </w:pPr>
+      <w:rPr>
+        <w:rFonts w:ascii="Courier New" w:hAnsi="Courier New" w:cs="Courier New" w:hint="default"/>
+      </w:rPr>
+    </w:lvl>
+    <w:lvl w:ilvl="2" w:tplc="04090005" w:tentative="1">
+      <w:start w:val="1"/>
+      <w:numFmt w:val="bullet"/>
+      <w:lvlText w:val=""/>
+      <w:lvlJc w:val="left"/>
+      <w:pPr>
+        <w:ind w:left="2160" w:hanging="360"/>
+      </w:pPr>
+      <w:rPr>
+        <w:rFonts w:ascii="Wingdings" w:hAnsi="Wingdings" w:hint="default"/>
+      </w:rPr>
+    </w:lvl>
+    <w:lvl w:ilvl="3" w:tplc="04090001" w:tentative="1">
+      <w:start w:val="1"/>
+      <w:numFmt w:val="bullet"/>
+      <w:lvlText w:val=""/>
+      <w:lvlJc w:val="left"/>
+      <w:pPr>
+        <w:ind w:left="2880" w:hanging="360"/>
+      </w:pPr>
+      <w:rPr>
+        <w:rFonts w:ascii="Symbol" w:hAnsi="Symbol" w:hint="default"/>
+      </w:rPr>
+    </w:lvl>
+    <w:lvl w:ilvl="4" w:tplc="04090003" w:tentative="1">
+      <w:start w:val="1"/>
+      <w:numFmt w:val="bullet"/>
+      <w:lvlText w:val="o"/>
+      <w:lvlJc w:val="left"/>
+      <w:pPr>
+        <w:ind w:left="3600" w:hanging="360"/>
+      </w:pPr>
+      <w:rPr>
+        <w:rFonts w:ascii="Courier New" w:hAnsi="Courier New" w:cs="Courier New" w:hint="default"/>
+      </w:rPr>
+    </w:lvl>
+    <w:lvl w:ilvl="5" w:tplc="04090005" w:tentative="1">
+      <w:start w:val="1"/>
+      <w:numFmt w:val="bullet"/>
+      <w:lvlText w:val=""/>
+      <w:lvlJc w:val="left"/>
+      <w:pPr>
+        <w:ind w:left="4320" w:hanging="360"/>
+      </w:pPr>
+      <w:rPr>
+        <w:rFonts w:ascii="Wingdings" w:hAnsi="Wingdings" w:hint="default"/>
+      </w:rPr>
+    </w:lvl>
+    <w:lvl w:ilvl="6" w:tplc="04090001" w:tentative="1">
+      <w:start w:val="1"/>
+      <w:numFmt w:val="bullet"/>
+      <w:lvlText w:val=""/>
+      <w:lvlJc w:val="left"/>
+      <w:pPr>
+        <w:ind w:left="5040" w:hanging="360"/>
+      </w:pPr>
+      <w:rPr>
+        <w:rFonts w:ascii="Symbol" w:hAnsi="Symbol" w:hint="default"/>
+      </w:rPr>
+    </w:lvl>
+    <w:lvl w:ilvl="7" w:tplc="04090003" w:tentative="1">
+      <w:start w:val="1"/>
+      <w:numFmt w:val="bullet"/>
+      <w:lvlText w:val="o"/>
+      <w:lvlJc w:val="left"/>
+      <w:pPr>
+        <w:ind w:left="5760" w:hanging="360"/>
+      </w:pPr>
+      <w:rPr>
+        <w:rFonts w:ascii="Courier New" w:hAnsi="Courier New" w:cs="Courier New" w:hint="default"/>
+      </w:rPr>
+    </w:lvl>
+    <w:lvl w:ilvl="8" w:tplc="04090005" w:tentative="1">
+      <w:start w:val="1"/>
+      <w:numFmt w:val="bullet"/>
+      <w:lvlText w:val=""/>
+      <w:lvlJc w:val="left"/>
+      <w:pPr>
+        <w:ind w:left="6480" w:hanging="360"/>
+      </w:pPr>
+      <w:rPr>
+        <w:rFonts w:ascii="Wingdings" w:hAnsi="Wingdings" w:hint="default"/>
+      </w:rPr>
+    </w:lvl>
+  </w:abstractNum>
+  <w:abstractNum w:abstractNumId="4" w15:restartNumberingAfterBreak="0">
+    <w:nsid w:val="36174A5C"/>
+    <w:multiLevelType w:val="hybridMultilevel"/>
+    <w:tmpl w:val="E9A6242A"/>
+    <w:lvl w:ilvl="0" w:tplc="04090001">
+      <w:start w:val="1"/>
+      <w:numFmt w:val="bullet"/>
+      <w:lvlText w:val=""/>
+      <w:lvlJc w:val="left"/>
+      <w:pPr>
+        <w:ind w:left="720" w:hanging="360"/>
+      </w:pPr>
+      <w:rPr>
+        <w:rFonts w:ascii="Symbol" w:hAnsi="Symbol" w:hint="default"/>
+      </w:rPr>
+    </w:lvl>
+    <w:lvl w:ilvl="1" w:tplc="04090003" w:tentative="1">
+      <w:start w:val="1"/>
+      <w:numFmt w:val="bullet"/>
+      <w:lvlText w:val="o"/>
+      <w:lvlJc w:val="left"/>
+      <w:pPr>
+        <w:ind w:left="1440" w:hanging="360"/>
+      </w:pPr>
+      <w:rPr>
+        <w:rFonts w:ascii="Courier New" w:hAnsi="Courier New" w:cs="Courier New" w:hint="default"/>
+      </w:rPr>
+    </w:lvl>
+    <w:lvl w:ilvl="2" w:tplc="04090005" w:tentative="1">
+      <w:start w:val="1"/>
+      <w:numFmt w:val="bullet"/>
+      <w:lvlText w:val=""/>
+      <w:lvlJc w:val="left"/>
+      <w:pPr>
+        <w:ind w:left="2160" w:hanging="360"/>
+      </w:pPr>
+      <w:rPr>
+        <w:rFonts w:ascii="Wingdings" w:hAnsi="Wingdings" w:hint="default"/>
+      </w:rPr>
+    </w:lvl>
+    <w:lvl w:ilvl="3" w:tplc="04090001" w:tentative="1">
+      <w:start w:val="1"/>
+      <w:numFmt w:val="bullet"/>
+      <w:lvlText w:val=""/>
+      <w:lvlJc w:val="left"/>
+      <w:pPr>
+        <w:ind w:left="2880" w:hanging="360"/>
+      </w:pPr>
+      <w:rPr>
+        <w:rFonts w:ascii="Symbol" w:hAnsi="Symbol" w:hint="default"/>
+      </w:rPr>
+    </w:lvl>
+    <w:lvl w:ilvl="4" w:tplc="04090003" w:tentative="1">
+      <w:start w:val="1"/>
+      <w:numFmt w:val="bullet"/>
+      <w:lvlText w:val="o"/>
+      <w:lvlJc w:val="left"/>
+      <w:pPr>
+        <w:ind w:left="3600" w:hanging="360"/>
+      </w:pPr>
+      <w:rPr>
+        <w:rFonts w:ascii="Courier New" w:hAnsi="Courier New" w:cs="Courier New" w:hint="default"/>
+      </w:rPr>
+    </w:lvl>
+    <w:lvl w:ilvl="5" w:tplc="04090005" w:tentative="1">
+      <w:start w:val="1"/>
+      <w:numFmt w:val="bullet"/>
+      <w:lvlText w:val=""/>
+      <w:lvlJc w:val="left"/>
+      <w:pPr>
+        <w:ind w:left="4320" w:hanging="360"/>
+      </w:pPr>
+      <w:rPr>
+        <w:rFonts w:ascii="Wingdings" w:hAnsi="Wingdings" w:hint="default"/>
+      </w:rPr>
+    </w:lvl>
+    <w:lvl w:ilvl="6" w:tplc="04090001" w:tentative="1">
+      <w:start w:val="1"/>
+      <w:numFmt w:val="bullet"/>
+      <w:lvlText w:val=""/>
+      <w:lvlJc w:val="left"/>
+      <w:pPr>
+        <w:ind w:left="5040" w:hanging="360"/>
+      </w:pPr>
+      <w:rPr>
+        <w:rFonts w:ascii="Symbol" w:hAnsi="Symbol" w:hint="default"/>
+      </w:rPr>
+    </w:lvl>
+    <w:lvl w:ilvl="7" w:tplc="04090003" w:tentative="1">
+      <w:start w:val="1"/>
+      <w:numFmt w:val="bullet"/>
+      <w:lvlText w:val="o"/>
+      <w:lvlJc w:val="left"/>
+      <w:pPr>
+        <w:ind w:left="5760" w:hanging="360"/>
+      </w:pPr>
+      <w:rPr>
+        <w:rFonts w:ascii="Courier New" w:hAnsi="Courier New" w:cs="Courier New" w:hint="default"/>
+      </w:rPr>
+    </w:lvl>
+    <w:lvl w:ilvl="8" w:tplc="04090005" w:tentative="1">
+      <w:start w:val="1"/>
+      <w:numFmt w:val="bullet"/>
+      <w:lvlText w:val=""/>
+      <w:lvlJc w:val="left"/>
+      <w:pPr>
+        <w:ind w:left="6480" w:hanging="360"/>
+      </w:pPr>
+      <w:rPr>
+        <w:rFonts w:ascii="Wingdings" w:hAnsi="Wingdings" w:hint="default"/>
+      </w:rPr>
+    </w:lvl>
+  </w:abstractNum>
+  <w:abstractNum w:abstractNumId="5" w15:restartNumberingAfterBreak="0">
     <w:nsid w:val="41906084"/>
     <w:multiLevelType w:val="hybridMultilevel"/>
     <w:tmpl w:val="F35E238E"/>
@@ -13528,7 +15422,7 @@
       </w:pPr>
     </w:lvl>
   </w:abstractNum>
-  <w:abstractNum w:abstractNumId="4" w15:restartNumberingAfterBreak="0">
+  <w:abstractNum w:abstractNumId="6" w15:restartNumberingAfterBreak="0">
     <w:nsid w:val="4E125388"/>
     <w:multiLevelType w:val="hybridMultilevel"/>
     <w:tmpl w:val="7E4A613C"/>
@@ -13641,7 +15535,7 @@
       </w:rPr>
     </w:lvl>
   </w:abstractNum>
-  <w:abstractNum w:abstractNumId="5" w15:restartNumberingAfterBreak="0">
+  <w:abstractNum w:abstractNumId="7" w15:restartNumberingAfterBreak="0">
     <w:nsid w:val="63F1603A"/>
     <w:multiLevelType w:val="hybridMultilevel"/>
     <w:tmpl w:val="7F601B08"/>
@@ -13754,7 +15648,7 @@
       </w:rPr>
     </w:lvl>
   </w:abstractNum>
-  <w:abstractNum w:abstractNumId="6" w15:restartNumberingAfterBreak="0">
+  <w:abstractNum w:abstractNumId="8" w15:restartNumberingAfterBreak="0">
     <w:nsid w:val="6C734037"/>
     <w:multiLevelType w:val="hybridMultilevel"/>
     <w:tmpl w:val="93F6C49E"/>
@@ -13867,7 +15761,7 @@
       </w:rPr>
     </w:lvl>
   </w:abstractNum>
-  <w:abstractNum w:abstractNumId="7" w15:restartNumberingAfterBreak="0">
+  <w:abstractNum w:abstractNumId="9" w15:restartNumberingAfterBreak="0">
     <w:nsid w:val="6CF54229"/>
     <w:multiLevelType w:val="hybridMultilevel"/>
     <w:tmpl w:val="B5E49364"/>
@@ -13956,7 +15850,93 @@
       </w:pPr>
     </w:lvl>
   </w:abstractNum>
-  <w:abstractNum w:abstractNumId="8" w15:restartNumberingAfterBreak="0">
+  <w:abstractNum w:abstractNumId="10" w15:restartNumberingAfterBreak="0">
+    <w:nsid w:val="7BDC6B95"/>
+    <w:multiLevelType w:val="hybridMultilevel"/>
+    <w:tmpl w:val="264214DA"/>
+    <w:lvl w:ilvl="0" w:tplc="04090011">
+      <w:start w:val="1"/>
+      <w:numFmt w:val="decimal"/>
+      <w:lvlText w:val="%1)"/>
+      <w:lvlJc w:val="left"/>
+      <w:pPr>
+        <w:ind w:left="1440" w:hanging="360"/>
+      </w:pPr>
+    </w:lvl>
+    <w:lvl w:ilvl="1" w:tplc="04090019" w:tentative="1">
+      <w:start w:val="1"/>
+      <w:numFmt w:val="lowerLetter"/>
+      <w:lvlText w:val="%2."/>
+      <w:lvlJc w:val="left"/>
+      <w:pPr>
+        <w:ind w:left="2160" w:hanging="360"/>
+      </w:pPr>
+    </w:lvl>
+    <w:lvl w:ilvl="2" w:tplc="0409001B" w:tentative="1">
+      <w:start w:val="1"/>
+      <w:numFmt w:val="lowerRoman"/>
+      <w:lvlText w:val="%3."/>
+      <w:lvlJc w:val="right"/>
+      <w:pPr>
+        <w:ind w:left="2880" w:hanging="180"/>
+      </w:pPr>
+    </w:lvl>
+    <w:lvl w:ilvl="3" w:tplc="0409000F" w:tentative="1">
+      <w:start w:val="1"/>
+      <w:numFmt w:val="decimal"/>
+      <w:lvlText w:val="%4."/>
+      <w:lvlJc w:val="left"/>
+      <w:pPr>
+        <w:ind w:left="3600" w:hanging="360"/>
+      </w:pPr>
+    </w:lvl>
+    <w:lvl w:ilvl="4" w:tplc="04090019" w:tentative="1">
+      <w:start w:val="1"/>
+      <w:numFmt w:val="lowerLetter"/>
+      <w:lvlText w:val="%5."/>
+      <w:lvlJc w:val="left"/>
+      <w:pPr>
+        <w:ind w:left="4320" w:hanging="360"/>
+      </w:pPr>
+    </w:lvl>
+    <w:lvl w:ilvl="5" w:tplc="0409001B" w:tentative="1">
+      <w:start w:val="1"/>
+      <w:numFmt w:val="lowerRoman"/>
+      <w:lvlText w:val="%6."/>
+      <w:lvlJc w:val="right"/>
+      <w:pPr>
+        <w:ind w:left="5040" w:hanging="180"/>
+      </w:pPr>
+    </w:lvl>
+    <w:lvl w:ilvl="6" w:tplc="0409000F" w:tentative="1">
+      <w:start w:val="1"/>
+      <w:numFmt w:val="decimal"/>
+      <w:lvlText w:val="%7."/>
+      <w:lvlJc w:val="left"/>
+      <w:pPr>
+        <w:ind w:left="5760" w:hanging="360"/>
+      </w:pPr>
+    </w:lvl>
+    <w:lvl w:ilvl="7" w:tplc="04090019" w:tentative="1">
+      <w:start w:val="1"/>
+      <w:numFmt w:val="lowerLetter"/>
+      <w:lvlText w:val="%8."/>
+      <w:lvlJc w:val="left"/>
+      <w:pPr>
+        <w:ind w:left="6480" w:hanging="360"/>
+      </w:pPr>
+    </w:lvl>
+    <w:lvl w:ilvl="8" w:tplc="0409001B" w:tentative="1">
+      <w:start w:val="1"/>
+      <w:numFmt w:val="lowerRoman"/>
+      <w:lvlText w:val="%9."/>
+      <w:lvlJc w:val="right"/>
+      <w:pPr>
+        <w:ind w:left="7200" w:hanging="180"/>
+      </w:pPr>
+    </w:lvl>
+  </w:abstractNum>
+  <w:abstractNum w:abstractNumId="11" w15:restartNumberingAfterBreak="0">
     <w:nsid w:val="7FBD45FB"/>
     <w:multiLevelType w:val="hybridMultilevel"/>
     <w:tmpl w:val="487C3E60"/>
@@ -14070,31 +16050,40 @@
     </w:lvl>
   </w:abstractNum>
   <w:num w:numId="1">
+    <w:abstractNumId w:val="7"/>
+  </w:num>
+  <w:num w:numId="2">
+    <w:abstractNumId w:val="4"/>
+  </w:num>
+  <w:num w:numId="3">
+    <w:abstractNumId w:val="9"/>
+  </w:num>
+  <w:num w:numId="4">
+    <w:abstractNumId w:val="2"/>
+  </w:num>
+  <w:num w:numId="5">
+    <w:abstractNumId w:val="1"/>
+  </w:num>
+  <w:num w:numId="6">
+    <w:abstractNumId w:val="8"/>
+  </w:num>
+  <w:num w:numId="7">
+    <w:abstractNumId w:val="11"/>
+  </w:num>
+  <w:num w:numId="8">
     <w:abstractNumId w:val="5"/>
   </w:num>
-  <w:num w:numId="2">
-    <w:abstractNumId w:val="2"/>
+  <w:num w:numId="9">
+    <w:abstractNumId w:val="6"/>
   </w:num>
-  <w:num w:numId="3">
-    <w:abstractNumId w:val="7"/>
+  <w:num w:numId="10">
+    <w:abstractNumId w:val="3"/>
   </w:num>
-  <w:num w:numId="4">
-    <w:abstractNumId w:val="1"/>
-  </w:num>
-  <w:num w:numId="5">
+  <w:num w:numId="11">
     <w:abstractNumId w:val="0"/>
   </w:num>
-  <w:num w:numId="6">
-    <w:abstractNumId w:val="6"/>
-  </w:num>
-  <w:num w:numId="7">
-    <w:abstractNumId w:val="8"/>
-  </w:num>
-  <w:num w:numId="8">
-    <w:abstractNumId w:val="3"/>
-  </w:num>
-  <w:num w:numId="9">
-    <w:abstractNumId w:val="4"/>
+  <w:num w:numId="12">
+    <w:abstractNumId w:val="10"/>
   </w:num>
 </w:numbering>
 </file>
@@ -14891,7 +16880,7 @@
 </file>
 
 <file path=customXml/itemProps1.xml><?xml version="1.0" encoding="utf-8"?>
-<ds:datastoreItem xmlns:ds="http://schemas.openxmlformats.org/officeDocument/2006/customXml" ds:itemID="{A15E1B27-BF1E-48C0-A5A5-E2D551D0C679}">
+<ds:datastoreItem xmlns:ds="http://schemas.openxmlformats.org/officeDocument/2006/customXml" ds:itemID="{98636B95-7137-48DB-A72F-74D03807F45B}">
   <ds:schemaRefs>
     <ds:schemaRef ds:uri="http://schemas.openxmlformats.org/officeDocument/2006/bibliography"/>
   </ds:schemaRefs>

</xml_diff>